<commit_message>
Added text description for the paintings
</commit_message>
<xml_diff>
--- a/docs/documentation.docx
+++ b/docs/documentation.docx
@@ -163,15 +163,7 @@
         </w:numPr>
       </w:pPr>
       <w:r>
-        <w:t>Additional drawing tools should be incorporated (</w:t>
-      </w:r>
-      <w:proofErr w:type="spellStart"/>
-      <w:r>
-        <w:t>eg.</w:t>
-      </w:r>
-      <w:proofErr w:type="spellEnd"/>
-      <w:r>
-        <w:t xml:space="preserve"> Stencils, stamps, patterned brush)</w:t>
+        <w:t>Additional drawing tools should be incorporated (eg. Stencils, stamps, patterned brush)</w:t>
       </w:r>
     </w:p>
     <w:p>
@@ -184,25 +176,7 @@
     </w:p>
     <w:p>
       <w:r>
-        <w:t xml:space="preserve">The expected demographic of </w:t>
-      </w:r>
-      <w:r>
-        <w:t>this art gallery are people aged 8</w:t>
-      </w:r>
-      <w:r>
-        <w:t xml:space="preserve"> upwards who h</w:t>
-      </w:r>
-      <w:r>
-        <w:t>ave an interest in art by Jasper Johns</w:t>
-      </w:r>
-      <w:r>
-        <w:t>.  The most common users of the website are likely to be towards the younger segment of the age bracket</w:t>
-      </w:r>
-      <w:r>
-        <w:t>, between 8 and 2</w:t>
-      </w:r>
-      <w:r>
-        <w:t>0.  Therefore this will be the target demographic of the website.  This target does not intend for the website to be exclusive to this audience, rather the design will be created with the intention to appeal primarily to this audience.</w:t>
+        <w:t>The expected demographic of this art gallery are people aged 8 upwards who have an interest in art by Jasper Johns.  The most common users of the website are likely to be towards the younger segment of the age bracket, between 8 and 20.  Therefore this will be the target demographic of the website.  This target does not intend for the website to be exclusive to this audience, rather the design will be created with the intention to appeal primarily to this audience.</w:t>
       </w:r>
     </w:p>
     <w:p>
@@ -249,10 +223,7 @@
           </w:tcPr>
           <w:p>
             <w:r>
-              <w:t>School</w:t>
-            </w:r>
-            <w:r>
-              <w:t xml:space="preserve"> student</w:t>
+              <w:t>School student</w:t>
             </w:r>
           </w:p>
         </w:tc>
@@ -286,7 +257,7 @@
                           <pic:cNvPicPr/>
                         </pic:nvPicPr>
                         <pic:blipFill>
-                          <a:blip r:embed="rId5" cstate="print">
+                          <a:blip r:embed="rId7" cstate="print">
                             <a:extLst>
                               <a:ext uri="{28A0092B-C50C-407E-A947-70E740481C1C}">
                                 <a14:useLocalDpi xmlns:a14="http://schemas.microsoft.com/office/drawing/2010/main" val="0"/>
@@ -377,10 +348,7 @@
           </w:tcPr>
           <w:p>
             <w:r>
-              <w:t xml:space="preserve">Student at </w:t>
-            </w:r>
-            <w:r>
-              <w:t>John Monash Science School</w:t>
+              <w:t>Student at John Monash Science School</w:t>
             </w:r>
           </w:p>
         </w:tc>
@@ -417,10 +385,7 @@
           </w:tcPr>
           <w:p>
             <w:r>
-              <w:t>14</w:t>
-            </w:r>
-            <w:r>
-              <w:t xml:space="preserve"> years old</w:t>
+              <w:t>14 years old</w:t>
             </w:r>
           </w:p>
           <w:p>
@@ -476,13 +441,7 @@
           </w:tcPr>
           <w:p>
             <w:r>
-              <w:t>Likes attending</w:t>
-            </w:r>
-            <w:r>
-              <w:t xml:space="preserve"> various </w:t>
-            </w:r>
-            <w:r>
-              <w:t>art galleries</w:t>
+              <w:t>Likes attending various art galleries</w:t>
             </w:r>
           </w:p>
           <w:p>
@@ -557,7 +516,6 @@
         <w:pStyle w:val="Heading1"/>
       </w:pPr>
       <w:r>
-        <w:lastRenderedPageBreak/>
         <w:t>Inspiration</w:t>
       </w:r>
     </w:p>
@@ -590,7 +548,7 @@
                     <pic:cNvPicPr/>
                   </pic:nvPicPr>
                   <pic:blipFill>
-                    <a:blip r:embed="rId6" cstate="print">
+                    <a:blip r:embed="rId8" cstate="print">
                       <a:extLst>
                         <a:ext uri="{28A0092B-C50C-407E-A947-70E740481C1C}">
                           <a14:useLocalDpi xmlns:a14="http://schemas.microsoft.com/office/drawing/2010/main" val="0"/>
@@ -618,10 +576,52 @@
       </w:r>
     </w:p>
     <w:p>
+      <w:r>
+        <w:t xml:space="preserve">This piece </w:t>
+      </w:r>
+      <w:r>
+        <w:t>in unique in a way where there</w:t>
+      </w:r>
+      <w:r>
+        <w:t xml:space="preserve"> are</w:t>
+      </w:r>
+      <w:r>
+        <w:t xml:space="preserve"> scars on the dartboard that makes the painting </w:t>
+      </w:r>
+      <w:r>
+        <w:t>appear</w:t>
+      </w:r>
+      <w:r>
+        <w:t xml:space="preserve"> old and used. Tools that can </w:t>
+      </w:r>
+      <w:r>
+        <w:t>recreate this e</w:t>
+      </w:r>
+      <w:r>
+        <w:t xml:space="preserve">ffect </w:t>
+      </w:r>
+      <w:r>
+        <w:t>is a thin brush that reduces</w:t>
+      </w:r>
+      <w:r>
+        <w:t xml:space="preserve"> the opacity of the</w:t>
+      </w:r>
+      <w:r>
+        <w:t xml:space="preserve"> colour</w:t>
+      </w:r>
+      <w:r>
+        <w:t xml:space="preserve"> </w:t>
+      </w:r>
+      <w:r>
+        <w:t xml:space="preserve">per stroke. </w:t>
+      </w:r>
+    </w:p>
+    <w:p>
       <w:pPr>
         <w:pStyle w:val="Heading2"/>
       </w:pPr>
       <w:r>
+        <w:lastRenderedPageBreak/>
         <w:t>Jasper Johns: Map</w:t>
       </w:r>
     </w:p>
@@ -646,7 +646,7 @@
                     <pic:cNvPicPr/>
                   </pic:nvPicPr>
                   <pic:blipFill>
-                    <a:blip r:embed="rId7" cstate="print">
+                    <a:blip r:embed="rId9" cstate="print">
                       <a:extLst>
                         <a:ext uri="{28A0092B-C50C-407E-A947-70E740481C1C}">
                           <a14:useLocalDpi xmlns:a14="http://schemas.microsoft.com/office/drawing/2010/main" val="0"/>
@@ -673,16 +673,31 @@
         </w:drawing>
       </w:r>
     </w:p>
-    <w:p/>
+    <w:p>
+      <w:r>
+        <w:t>This painting “Map” has a texture where the colour drips down. The text looks like stencil print stamped onto the paintin</w:t>
+      </w:r>
+      <w:bookmarkStart w:id="0" w:name="_Hlk523789625"/>
+      <w:r>
+        <w:t>g.</w:t>
+      </w:r>
+      <w:r>
+        <w:t xml:space="preserve"> A </w:t>
+      </w:r>
+      <w:bookmarkEnd w:id="0"/>
+      <w:r>
+        <w:t>stamping tool may be considered when designing our canvas.</w:t>
+      </w:r>
+    </w:p>
     <w:p>
       <w:pPr>
         <w:pStyle w:val="Heading2"/>
       </w:pPr>
       <w:r>
-        <w:lastRenderedPageBreak/>
         <w:t>Jasper Johns: corpse and mirror ii</w:t>
       </w:r>
     </w:p>
+    <w:p/>
     <w:p>
       <w:r>
         <w:rPr>
@@ -704,7 +719,7 @@
                     <pic:cNvPicPr/>
                   </pic:nvPicPr>
                   <pic:blipFill>
-                    <a:blip r:embed="rId8">
+                    <a:blip r:embed="rId10">
                       <a:extLst>
                         <a:ext uri="{28A0092B-C50C-407E-A947-70E740481C1C}">
                           <a14:useLocalDpi xmlns:a14="http://schemas.microsoft.com/office/drawing/2010/main" val="0"/>
@@ -732,6 +747,33 @@
       </w:r>
     </w:p>
     <w:p>
+      <w:r>
+        <w:lastRenderedPageBreak/>
+        <w:t>Jasper sometimes uses repetition of certain patterns so that his paintings are symmetrical. With</w:t>
+      </w:r>
+      <w:r>
+        <w:t xml:space="preserve"> switching</w:t>
+      </w:r>
+      <w:r>
+        <w:t xml:space="preserve"> text</w:t>
+      </w:r>
+      <w:r>
+        <w:t xml:space="preserve"> colour</w:t>
+      </w:r>
+      <w:r>
+        <w:t xml:space="preserve"> at the bottom</w:t>
+      </w:r>
+      <w:r>
+        <w:t xml:space="preserve"> and his use of patterns</w:t>
+      </w:r>
+      <w:r>
+        <w:t xml:space="preserve">, he uses </w:t>
+      </w:r>
+      <w:r>
+        <w:t>an Op Art structure to apply an optical illusion to the viewer.</w:t>
+      </w:r>
+    </w:p>
+    <w:p>
       <w:pPr>
         <w:pStyle w:val="Heading2"/>
       </w:pPr>
@@ -760,7 +802,7 @@
                     <pic:cNvPicPr/>
                   </pic:nvPicPr>
                   <pic:blipFill>
-                    <a:blip r:embed="rId9">
+                    <a:blip r:embed="rId11">
                       <a:extLst>
                         <a:ext uri="{28A0092B-C50C-407E-A947-70E740481C1C}">
                           <a14:useLocalDpi xmlns:a14="http://schemas.microsoft.com/office/drawing/2010/main" val="0"/>
@@ -788,6 +830,23 @@
       </w:r>
     </w:p>
     <w:p>
+      <w:r>
+        <w:t>Again,</w:t>
+      </w:r>
+      <w:r>
+        <w:t xml:space="preserve"> here he uses similar stencils to illustrate his text.</w:t>
+      </w:r>
+      <w:r>
+        <w:t xml:space="preserve"> With dark colours </w:t>
+      </w:r>
+      <w:r>
+        <w:t xml:space="preserve">scattered around the text, abstract items blended in, such as the hand above the word “yellow”, it implies a disturbing story to the viewer. Using the colour red and the text “red”, also depicts a sign of danger. </w:t>
+      </w:r>
+      <w:r>
+        <w:t xml:space="preserve"> The letter “U” at the bottom angled at the bottom, symbolising the word “you” have fallen.</w:t>
+      </w:r>
+    </w:p>
+    <w:p>
       <w:pPr>
         <w:pStyle w:val="Heading2"/>
       </w:pPr>
@@ -817,7 +876,7 @@
                     <pic:cNvPicPr/>
                   </pic:nvPicPr>
                   <pic:blipFill>
-                    <a:blip r:embed="rId10" cstate="print">
+                    <a:blip r:embed="rId12" cstate="print">
                       <a:extLst>
                         <a:ext uri="{28A0092B-C50C-407E-A947-70E740481C1C}">
                           <a14:useLocalDpi xmlns:a14="http://schemas.microsoft.com/office/drawing/2010/main" val="0"/>
@@ -845,6 +904,25 @@
       </w:r>
     </w:p>
     <w:p>
+      <w:r>
+        <w:t xml:space="preserve">This painting is called “0 through 9”, as </w:t>
+      </w:r>
+      <w:r>
+        <w:t>he is trying to paint all the numbers from 0 to 9 on one canvas</w:t>
+      </w:r>
+      <w:r>
+        <w:t>. He uses a variety of colours to illustrate this and</w:t>
+      </w:r>
+      <w:r>
+        <w:t xml:space="preserve"> uses the Op Art structure again to allow to user to focus on a number they are thinking of while ignoring the other numbers.</w:t>
+      </w:r>
+    </w:p>
+    <w:p>
+      <w:pPr>
+        <w:pStyle w:val="Heading2"/>
+      </w:pPr>
+    </w:p>
+    <w:p>
       <w:pPr>
         <w:pStyle w:val="Heading2"/>
       </w:pPr>
@@ -873,7 +951,7 @@
                     <pic:cNvPicPr/>
                   </pic:nvPicPr>
                   <pic:blipFill>
-                    <a:blip r:embed="rId11" cstate="print">
+                    <a:blip r:embed="rId13" cstate="print">
                       <a:extLst>
                         <a:ext uri="{28A0092B-C50C-407E-A947-70E740481C1C}">
                           <a14:useLocalDpi xmlns:a14="http://schemas.microsoft.com/office/drawing/2010/main" val="0"/>
@@ -900,14 +978,20 @@
         </w:drawing>
       </w:r>
     </w:p>
-    <w:p/>
+    <w:p>
+      <w:r>
+        <w:t xml:space="preserve">This </w:t>
+      </w:r>
+      <w:r>
+        <w:t>sketchpad has the side bar on the left. The user interface looks somewhat hard to use and may not be suitable for the older audience. Having too many buttons, may distract the user into figuring out how the kiosk works instead of actually painting.</w:t>
+      </w:r>
+    </w:p>
     <w:p/>
     <w:p>
       <w:pPr>
         <w:pStyle w:val="Heading2"/>
       </w:pPr>
       <w:r>
-        <w:lastRenderedPageBreak/>
         <w:t>kleki.com sketchpad</w:t>
       </w:r>
     </w:p>
@@ -932,7 +1016,7 @@
                     <pic:cNvPicPr/>
                   </pic:nvPicPr>
                   <pic:blipFill>
-                    <a:blip r:embed="rId12" cstate="print">
+                    <a:blip r:embed="rId14" cstate="print">
                       <a:extLst>
                         <a:ext uri="{28A0092B-C50C-407E-A947-70E740481C1C}">
                           <a14:useLocalDpi xmlns:a14="http://schemas.microsoft.com/office/drawing/2010/main" val="0"/>
@@ -959,7 +1043,11 @@
         </w:drawing>
       </w:r>
     </w:p>
-    <w:p/>
+    <w:p>
+      <w:r>
+        <w:t>However, this kiosk looks very suitable for all audiences. The toolbar is on the right hand side and allows you to choose a variety of colours and textures.</w:t>
+      </w:r>
+    </w:p>
     <w:p/>
     <w:p/>
     <w:p>
@@ -967,6 +1055,7 @@
         <w:pStyle w:val="Heading2"/>
       </w:pPr>
       <w:r>
+        <w:lastRenderedPageBreak/>
         <w:t>galactic.ink sketchpad</w:t>
       </w:r>
     </w:p>
@@ -991,7 +1080,7 @@
                     <pic:cNvPicPr/>
                   </pic:nvPicPr>
                   <pic:blipFill rotWithShape="1">
-                    <a:blip r:embed="rId13">
+                    <a:blip r:embed="rId15">
                       <a:extLst>
                         <a:ext uri="{28A0092B-C50C-407E-A947-70E740481C1C}">
                           <a14:useLocalDpi xmlns:a14="http://schemas.microsoft.com/office/drawing/2010/main" val="0"/>
@@ -1025,7 +1114,16 @@
         </w:drawing>
       </w:r>
     </w:p>
-    <w:p/>
+    <w:p>
+      <w:r>
+        <w:t>Galactic.ink sketchpad shows a variety of tools to use as a user, even including the stamp function which we may use in our kiosk app. This setup is simple yet easily control your brush stroke with textures using the brush tool.</w:t>
+      </w:r>
+      <w:bookmarkStart w:id="1" w:name="_GoBack"/>
+      <w:bookmarkEnd w:id="1"/>
+      <w:r>
+        <w:t xml:space="preserve"> </w:t>
+      </w:r>
+    </w:p>
     <w:p/>
     <w:p/>
     <w:p/>
@@ -1035,7 +1133,6 @@
         <w:pStyle w:val="Heading2"/>
       </w:pPr>
       <w:r>
-        <w:lastRenderedPageBreak/>
         <w:t>ms paint sketchpad</w:t>
       </w:r>
     </w:p>
@@ -1060,7 +1157,7 @@
                     <pic:cNvPicPr/>
                   </pic:nvPicPr>
                   <pic:blipFill>
-                    <a:blip r:embed="rId14" cstate="print">
+                    <a:blip r:embed="rId16" cstate="print">
                       <a:extLst>
                         <a:ext uri="{28A0092B-C50C-407E-A947-70E740481C1C}">
                           <a14:useLocalDpi xmlns:a14="http://schemas.microsoft.com/office/drawing/2010/main" val="0"/>
@@ -1087,23 +1184,25 @@
         </w:drawing>
       </w:r>
     </w:p>
-    <w:p/>
-    <w:p/>
-    <w:p/>
-    <w:p/>
-    <w:p/>
-    <w:p/>
-    <w:p/>
-    <w:p/>
-    <w:p/>
-    <w:p/>
-    <w:p/>
-    <w:p/>
-    <w:p/>
-    <w:p>
-      <w:bookmarkStart w:id="0" w:name="_GoBack"/>
-      <w:bookmarkEnd w:id="0"/>
-    </w:p>
+    <w:p>
+      <w:r>
+        <w:lastRenderedPageBreak/>
+        <w:t>This sketch pad looks simply to use and can act as a standard for a good drawing kiosk. For many unexperienced users who do not sketch art but view the beauty of it, may have a chance to use this.</w:t>
+      </w:r>
+    </w:p>
+    <w:p/>
+    <w:p/>
+    <w:p/>
+    <w:p/>
+    <w:p/>
+    <w:p/>
+    <w:p/>
+    <w:p/>
+    <w:p/>
+    <w:p/>
+    <w:p/>
+    <w:p/>
+    <w:p/>
     <w:p/>
     <w:p/>
     <w:p/>
@@ -1112,7 +1211,6 @@
         <w:pStyle w:val="Heading1"/>
       </w:pPr>
       <w:r>
-        <w:lastRenderedPageBreak/>
         <w:t>References – DOCUMENTATION</w:t>
       </w:r>
     </w:p>
@@ -1125,7 +1223,7 @@
       </w:r>
     </w:p>
     <w:p>
-      <w:hyperlink r:id="rId15" w:history="1">
+      <w:hyperlink r:id="rId17" w:history="1">
         <w:r>
           <w:rPr>
             <w:rStyle w:val="Hyperlink"/>
@@ -1135,7 +1233,7 @@
       </w:hyperlink>
     </w:p>
     <w:p>
-      <w:hyperlink r:id="rId16" w:history="1">
+      <w:hyperlink r:id="rId18" w:history="1">
         <w:r>
           <w:rPr>
             <w:rStyle w:val="Hyperlink"/>
@@ -1145,7 +1243,7 @@
       </w:hyperlink>
     </w:p>
     <w:p>
-      <w:hyperlink r:id="rId17" w:history="1">
+      <w:hyperlink r:id="rId19" w:history="1">
         <w:r>
           <w:rPr>
             <w:rStyle w:val="Hyperlink"/>
@@ -1155,7 +1253,7 @@
       </w:hyperlink>
     </w:p>
     <w:p>
-      <w:hyperlink r:id="rId18" w:history="1">
+      <w:hyperlink r:id="rId20" w:history="1">
         <w:r>
           <w:rPr>
             <w:rStyle w:val="Hyperlink"/>
@@ -1165,7 +1263,7 @@
       </w:hyperlink>
     </w:p>
     <w:p>
-      <w:hyperlink r:id="rId19" w:history="1">
+      <w:hyperlink r:id="rId21" w:history="1">
         <w:r>
           <w:rPr>
             <w:rStyle w:val="Hyperlink"/>
@@ -1175,7 +1273,7 @@
       </w:hyperlink>
     </w:p>
     <w:p>
-      <w:hyperlink r:id="rId20" w:history="1">
+      <w:hyperlink r:id="rId22" w:history="1">
         <w:r>
           <w:rPr>
             <w:rStyle w:val="Hyperlink"/>
@@ -1185,7 +1283,7 @@
       </w:hyperlink>
     </w:p>
     <w:p>
-      <w:hyperlink r:id="rId21" w:history="1">
+      <w:hyperlink r:id="rId23" w:history="1">
         <w:r>
           <w:rPr>
             <w:rStyle w:val="Hyperlink"/>
@@ -1195,7 +1293,7 @@
       </w:hyperlink>
     </w:p>
     <w:p>
-      <w:hyperlink r:id="rId22" w:history="1">
+      <w:hyperlink r:id="rId24" w:history="1">
         <w:r>
           <w:rPr>
             <w:rStyle w:val="Hyperlink"/>
@@ -1205,7 +1303,7 @@
       </w:hyperlink>
     </w:p>
     <w:p>
-      <w:hyperlink r:id="rId23" w:history="1">
+      <w:hyperlink r:id="rId25" w:history="1">
         <w:r>
           <w:rPr>
             <w:rStyle w:val="Hyperlink"/>
@@ -1240,6 +1338,56 @@
     </w:sectPr>
   </w:body>
 </w:document>
+</file>
+
+<file path=word/endnotes.xml><?xml version="1.0" encoding="utf-8"?>
+<w:endnotes xmlns:wpc="http://schemas.microsoft.com/office/word/2010/wordprocessingCanvas" xmlns:cx="http://schemas.microsoft.com/office/drawing/2014/chartex" xmlns:cx1="http://schemas.microsoft.com/office/drawing/2015/9/8/chartex" xmlns:cx2="http://schemas.microsoft.com/office/drawing/2015/10/21/chartex" xmlns:cx3="http://schemas.microsoft.com/office/drawing/2016/5/9/chartex" xmlns:cx4="http://schemas.microsoft.com/office/drawing/2016/5/10/chartex" xmlns:cx5="http://schemas.microsoft.com/office/drawing/2016/5/11/chartex" xmlns:cx6="http://schemas.microsoft.com/office/drawing/2016/5/12/chartex" xmlns:cx7="http://schemas.microsoft.com/office/drawing/2016/5/13/chartex" xmlns:cx8="http://schemas.microsoft.com/office/drawing/2016/5/14/chartex" xmlns:mc="http://schemas.openxmlformats.org/markup-compatibility/2006" xmlns:aink="http://schemas.microsoft.com/office/drawing/2016/ink" xmlns:am3d="http://schemas.microsoft.com/office/drawing/2017/model3d" xmlns:o="urn:schemas-microsoft-com:office:office" xmlns:r="http://schemas.openxmlformats.org/officeDocument/2006/relationships" xmlns:m="http://schemas.openxmlformats.org/officeDocument/2006/math" xmlns:v="urn:schemas-microsoft-com:vml" xmlns:wp14="http://schemas.microsoft.com/office/word/2010/wordprocessingDrawing" xmlns:wp="http://schemas.openxmlformats.org/drawingml/2006/wordprocessingDrawing" xmlns:w10="urn:schemas-microsoft-com:office:word" xmlns:w="http://schemas.openxmlformats.org/wordprocessingml/2006/main" xmlns:w14="http://schemas.microsoft.com/office/word/2010/wordml" xmlns:w15="http://schemas.microsoft.com/office/word/2012/wordml" xmlns:w16cid="http://schemas.microsoft.com/office/word/2016/wordml/cid" xmlns:w16se="http://schemas.microsoft.com/office/word/2015/wordml/symex" xmlns:wpg="http://schemas.microsoft.com/office/word/2010/wordprocessingGroup" xmlns:wpi="http://schemas.microsoft.com/office/word/2010/wordprocessingInk" xmlns:wne="http://schemas.microsoft.com/office/word/2006/wordml" xmlns:wps="http://schemas.microsoft.com/office/word/2010/wordprocessingShape" mc:Ignorable="w14 w15 w16se w16cid wp14">
+  <w:endnote w:type="separator" w:id="-1">
+    <w:p>
+      <w:pPr>
+        <w:spacing w:after="0" w:line="240" w:lineRule="auto"/>
+      </w:pPr>
+      <w:r>
+        <w:separator/>
+      </w:r>
+    </w:p>
+  </w:endnote>
+  <w:endnote w:type="continuationSeparator" w:id="0">
+    <w:p>
+      <w:pPr>
+        <w:spacing w:after="0" w:line="240" w:lineRule="auto"/>
+      </w:pPr>
+      <w:r>
+        <w:continuationSeparator/>
+      </w:r>
+    </w:p>
+  </w:endnote>
+</w:endnotes>
+</file>
+
+<file path=word/footnotes.xml><?xml version="1.0" encoding="utf-8"?>
+<w:footnotes xmlns:wpc="http://schemas.microsoft.com/office/word/2010/wordprocessingCanvas" xmlns:cx="http://schemas.microsoft.com/office/drawing/2014/chartex" xmlns:cx1="http://schemas.microsoft.com/office/drawing/2015/9/8/chartex" xmlns:cx2="http://schemas.microsoft.com/office/drawing/2015/10/21/chartex" xmlns:cx3="http://schemas.microsoft.com/office/drawing/2016/5/9/chartex" xmlns:cx4="http://schemas.microsoft.com/office/drawing/2016/5/10/chartex" xmlns:cx5="http://schemas.microsoft.com/office/drawing/2016/5/11/chartex" xmlns:cx6="http://schemas.microsoft.com/office/drawing/2016/5/12/chartex" xmlns:cx7="http://schemas.microsoft.com/office/drawing/2016/5/13/chartex" xmlns:cx8="http://schemas.microsoft.com/office/drawing/2016/5/14/chartex" xmlns:mc="http://schemas.openxmlformats.org/markup-compatibility/2006" xmlns:aink="http://schemas.microsoft.com/office/drawing/2016/ink" xmlns:am3d="http://schemas.microsoft.com/office/drawing/2017/model3d" xmlns:o="urn:schemas-microsoft-com:office:office" xmlns:r="http://schemas.openxmlformats.org/officeDocument/2006/relationships" xmlns:m="http://schemas.openxmlformats.org/officeDocument/2006/math" xmlns:v="urn:schemas-microsoft-com:vml" xmlns:wp14="http://schemas.microsoft.com/office/word/2010/wordprocessingDrawing" xmlns:wp="http://schemas.openxmlformats.org/drawingml/2006/wordprocessingDrawing" xmlns:w10="urn:schemas-microsoft-com:office:word" xmlns:w="http://schemas.openxmlformats.org/wordprocessingml/2006/main" xmlns:w14="http://schemas.microsoft.com/office/word/2010/wordml" xmlns:w15="http://schemas.microsoft.com/office/word/2012/wordml" xmlns:w16cid="http://schemas.microsoft.com/office/word/2016/wordml/cid" xmlns:w16se="http://schemas.microsoft.com/office/word/2015/wordml/symex" xmlns:wpg="http://schemas.microsoft.com/office/word/2010/wordprocessingGroup" xmlns:wpi="http://schemas.microsoft.com/office/word/2010/wordprocessingInk" xmlns:wne="http://schemas.microsoft.com/office/word/2006/wordml" xmlns:wps="http://schemas.microsoft.com/office/word/2010/wordprocessingShape" mc:Ignorable="w14 w15 w16se w16cid wp14">
+  <w:footnote w:type="separator" w:id="-1">
+    <w:p>
+      <w:pPr>
+        <w:spacing w:after="0" w:line="240" w:lineRule="auto"/>
+      </w:pPr>
+      <w:r>
+        <w:separator/>
+      </w:r>
+    </w:p>
+  </w:footnote>
+  <w:footnote w:type="continuationSeparator" w:id="0">
+    <w:p>
+      <w:pPr>
+        <w:spacing w:after="0" w:line="240" w:lineRule="auto"/>
+      </w:pPr>
+      <w:r>
+        <w:continuationSeparator/>
+      </w:r>
+    </w:p>
+  </w:footnote>
+</w:footnotes>
 </file>
 
 <file path=word/numbering.xml><?xml version="1.0" encoding="utf-8"?>
@@ -1984,6 +2132,50 @@
       <w:shd w:val="clear" w:color="auto" w:fill="E6E6E6"/>
     </w:rPr>
   </w:style>
+  <w:style w:type="paragraph" w:styleId="Header">
+    <w:name w:val="header"/>
+    <w:basedOn w:val="Normal"/>
+    <w:link w:val="HeaderChar"/>
+    <w:uiPriority w:val="99"/>
+    <w:unhideWhenUsed/>
+    <w:rsid w:val="004C7463"/>
+    <w:pPr>
+      <w:tabs>
+        <w:tab w:val="center" w:pos="4680"/>
+        <w:tab w:val="right" w:pos="9360"/>
+      </w:tabs>
+      <w:spacing w:after="0" w:line="240" w:lineRule="auto"/>
+    </w:pPr>
+  </w:style>
+  <w:style w:type="character" w:customStyle="1" w:styleId="HeaderChar">
+    <w:name w:val="Header Char"/>
+    <w:basedOn w:val="DefaultParagraphFont"/>
+    <w:link w:val="Header"/>
+    <w:uiPriority w:val="99"/>
+    <w:rsid w:val="004C7463"/>
+  </w:style>
+  <w:style w:type="paragraph" w:styleId="Footer">
+    <w:name w:val="footer"/>
+    <w:basedOn w:val="Normal"/>
+    <w:link w:val="FooterChar"/>
+    <w:uiPriority w:val="99"/>
+    <w:unhideWhenUsed/>
+    <w:rsid w:val="004C7463"/>
+    <w:pPr>
+      <w:tabs>
+        <w:tab w:val="center" w:pos="4680"/>
+        <w:tab w:val="right" w:pos="9360"/>
+      </w:tabs>
+      <w:spacing w:after="0" w:line="240" w:lineRule="auto"/>
+    </w:pPr>
+  </w:style>
+  <w:style w:type="character" w:customStyle="1" w:styleId="FooterChar">
+    <w:name w:val="Footer Char"/>
+    <w:basedOn w:val="DefaultParagraphFont"/>
+    <w:link w:val="Footer"/>
+    <w:uiPriority w:val="99"/>
+    <w:rsid w:val="004C7463"/>
+  </w:style>
 </w:styles>
 </file>
 

</xml_diff>

<commit_message>
Documentation - Project Analysis Complete. Visual Design Research 70%
</commit_message>
<xml_diff>
--- a/docs/documentation.docx
+++ b/docs/documentation.docx
@@ -166,19 +166,330 @@
         <w:t>Additional drawing tools should be incorporated (eg. Stencils, stamps, patterned brush)</w:t>
       </w:r>
     </w:p>
+    <w:p/>
     <w:p>
       <w:pPr>
         <w:pStyle w:val="Heading1"/>
       </w:pPr>
       <w:r>
+        <w:t>Features</w:t>
+      </w:r>
+    </w:p>
+    <w:p/>
+    <w:p>
+      <w:pPr>
+        <w:pStyle w:val="ListParagraph"/>
+        <w:numPr>
+          <w:ilvl w:val="0"/>
+          <w:numId w:val="1"/>
+        </w:numPr>
+      </w:pPr>
+      <w:r>
+        <w:t>Colour wheel</w:t>
+      </w:r>
+    </w:p>
+    <w:p>
+      <w:r>
+        <w:t>Colour is one of the most important elements in art. It depicts emotion and conveys meaning to the viewer. All paintings use colour in a way to make their art unique, thus must be a feature that is necessity in our kiosk.</w:t>
+      </w:r>
+    </w:p>
+    <w:p/>
+    <w:p>
+      <w:pPr>
+        <w:pStyle w:val="ListParagraph"/>
+        <w:numPr>
+          <w:ilvl w:val="0"/>
+          <w:numId w:val="1"/>
+        </w:numPr>
+      </w:pPr>
+      <w:r>
+        <w:t>Brush thickness slider</w:t>
+      </w:r>
+    </w:p>
+    <w:p>
+      <w:r>
+        <w:t>The brush thickness can be used to colour in spaces quickly or set the background of your painting. Allowing the user to change thickness may be appealing to the younger audience where they favour the bigger brush.</w:t>
+      </w:r>
+    </w:p>
+    <w:p/>
+    <w:p>
+      <w:pPr>
+        <w:pStyle w:val="ListParagraph"/>
+        <w:numPr>
+          <w:ilvl w:val="0"/>
+          <w:numId w:val="1"/>
+        </w:numPr>
+      </w:pPr>
+      <w:r>
+        <w:t>Brush change</w:t>
+      </w:r>
+    </w:p>
+    <w:p>
+      <w:r>
+        <w:t xml:space="preserve">Because Jasper Johns paints a lot of different kinds of abstract paintings, this was needed to suit every one of his famous paintings. </w:t>
+      </w:r>
+      <w:r>
+        <w:t>The brush change is needed to draw in detail such as paint drip, which is iconic in one of Jasper Johns map paintings</w:t>
+      </w:r>
+      <w:r>
+        <w:t>.</w:t>
+      </w:r>
+    </w:p>
+    <w:p/>
+    <w:p/>
+    <w:p/>
+    <w:p>
+      <w:pPr>
+        <w:pStyle w:val="ListParagraph"/>
+        <w:numPr>
+          <w:ilvl w:val="0"/>
+          <w:numId w:val="1"/>
+        </w:numPr>
+      </w:pPr>
+      <w:r>
+        <w:t>Opacity slider</w:t>
+      </w:r>
+    </w:p>
+    <w:p>
+      <w:r>
+        <w:t>Jasper Johns loves to use add whi</w:t>
+      </w:r>
+      <w:r>
+        <w:t>te textures in his paintings, especially in his illusion arts. The white textures tend to soften up his saturated colourful paintings, thus to create this similar effect, we will use opacity effects which adds a light layer to your painting without covering it entirely.</w:t>
+      </w:r>
+    </w:p>
+    <w:p/>
+    <w:p>
+      <w:pPr>
+        <w:pStyle w:val="ListParagraph"/>
+        <w:numPr>
+          <w:ilvl w:val="0"/>
+          <w:numId w:val="1"/>
+        </w:numPr>
+      </w:pPr>
+      <w:r>
+        <w:t>Stamps</w:t>
+      </w:r>
+    </w:p>
+    <w:p>
+      <w:pPr>
+        <w:pStyle w:val="ListParagraph"/>
+        <w:numPr>
+          <w:ilvl w:val="1"/>
+          <w:numId w:val="1"/>
+        </w:numPr>
+      </w:pPr>
+      <w:r>
+        <w:t>Numbers and letters</w:t>
+      </w:r>
+    </w:p>
+    <w:p>
+      <w:pPr>
+        <w:pStyle w:val="ListParagraph"/>
+        <w:numPr>
+          <w:ilvl w:val="1"/>
+          <w:numId w:val="1"/>
+        </w:numPr>
+      </w:pPr>
+      <w:r>
+        <w:t>Shapes</w:t>
+      </w:r>
+    </w:p>
+    <w:p>
+      <w:pPr>
+        <w:pStyle w:val="ListParagraph"/>
+        <w:numPr>
+          <w:ilvl w:val="1"/>
+          <w:numId w:val="1"/>
+        </w:numPr>
+      </w:pPr>
+      <w:r>
+        <w:t>Flags</w:t>
+      </w:r>
+    </w:p>
+    <w:p>
+      <w:r>
+        <w:t>As we considered all his famous paintings, the most known ones include flags, numbers and maps. Adding stamps that provide numbers, letters, shapes and automated generated flags, the user can produce the same work of Jasper Johns.</w:t>
+      </w:r>
+    </w:p>
+    <w:p/>
+    <w:p>
+      <w:pPr>
+        <w:pStyle w:val="ListParagraph"/>
+        <w:numPr>
+          <w:ilvl w:val="0"/>
+          <w:numId w:val="1"/>
+        </w:numPr>
+      </w:pPr>
+      <w:r>
+        <w:t>Eraser</w:t>
+      </w:r>
+    </w:p>
+    <w:p>
+      <w:r>
+        <w:t xml:space="preserve">In all canvas designs, being able to erase is a common standard. Will cause frustrating experiences for people using this kiosk if otherwise. </w:t>
+      </w:r>
+    </w:p>
+    <w:p/>
+    <w:p>
+      <w:pPr>
+        <w:pStyle w:val="ListParagraph"/>
+        <w:numPr>
+          <w:ilvl w:val="0"/>
+          <w:numId w:val="1"/>
+        </w:numPr>
+      </w:pPr>
+      <w:r>
+        <w:t>Undo</w:t>
+      </w:r>
+      <w:r>
+        <w:t xml:space="preserve"> and Redo</w:t>
+      </w:r>
+      <w:r>
+        <w:t xml:space="preserve"> Button</w:t>
+      </w:r>
+    </w:p>
+    <w:p>
+      <w:r>
+        <w:t>This button helps the user if they have made a mistake. Users using this app are not meant for competition, but more for the spirit of art and creativity.</w:t>
+      </w:r>
+    </w:p>
+    <w:p/>
+    <w:p>
+      <w:pPr>
+        <w:pStyle w:val="ListParagraph"/>
+        <w:numPr>
+          <w:ilvl w:val="0"/>
+          <w:numId w:val="1"/>
+        </w:numPr>
+      </w:pPr>
+      <w:r>
+        <w:t>Clear</w:t>
+      </w:r>
+    </w:p>
+    <w:p>
+      <w:r>
+        <w:t xml:space="preserve">As many users will be using this kiosk, instead of erasing </w:t>
+      </w:r>
+      <w:r>
+        <w:t>all</w:t>
+      </w:r>
+      <w:r>
+        <w:t xml:space="preserve"> the previous work, a click of a button will </w:t>
+      </w:r>
+      <w:r>
+        <w:t>solve this issue.</w:t>
+      </w:r>
+    </w:p>
+    <w:p/>
+    <w:p>
+      <w:pPr>
+        <w:pStyle w:val="ListParagraph"/>
+        <w:numPr>
+          <w:ilvl w:val="0"/>
+          <w:numId w:val="1"/>
+        </w:numPr>
+      </w:pPr>
+      <w:r>
+        <w:t>Save</w:t>
+      </w:r>
+    </w:p>
+    <w:p>
+      <w:r>
+        <w:t>This will save the current drawing on the canvas.</w:t>
+      </w:r>
+      <w:r>
+        <w:t xml:space="preserve"> We have decided to implement this functionality as we feel it is great way to give back to the community by sharing those who put in time and effort in creating work similar to Jasper Johns. </w:t>
+      </w:r>
+    </w:p>
+    <w:p/>
+    <w:p/>
+    <w:p/>
+    <w:p/>
+    <w:p>
+      <w:pPr>
+        <w:pStyle w:val="Heading1"/>
+      </w:pPr>
+      <w:r>
+        <w:lastRenderedPageBreak/>
         <w:t>TARGET DEMOGRAPHIC</w:t>
       </w:r>
     </w:p>
     <w:p>
       <w:r>
-        <w:t>The expected demographic of this art gallery are people aged 8 upwards who have an interest in art by Jasper Johns.  The most common users of the website are likely to be towards the younger segment of the age bracket, between 8 and 20.  Therefore this will be the target demographic of the website.  This target does not intend for the website to be exclusive to this audience, rather the design will be created with the intention to appeal primarily to this audience.</w:t>
-      </w:r>
-    </w:p>
+        <w:t>The expected demographic of this art gallery are people aged 8 upwards who have an i</w:t>
+      </w:r>
+      <w:r>
+        <w:t>nterest in art by Jasper Johns.</w:t>
+      </w:r>
+      <w:r>
+        <w:t xml:space="preserve"> The most common users of the website are likely to be towards the younger segment of the </w:t>
+      </w:r>
+      <w:r>
+        <w:t xml:space="preserve">age bracket, between 8 and 20. </w:t>
+      </w:r>
+      <w:r>
+        <w:t>Therefore this will be the tar</w:t>
+      </w:r>
+      <w:r>
+        <w:t>get demographic of the website.</w:t>
+      </w:r>
+      <w:r>
+        <w:t xml:space="preserve"> This target does not intend for the website to be exclusive to this audience, rather the design will be created with the intention to appeal primarily to this audience.</w:t>
+      </w:r>
+    </w:p>
+    <w:p>
+      <w:r>
+        <w:t>However, to cater for an audience who strive to mimic Jasper Johns paintings and test their art abilities, we will try to implement functionality regarding the complexity of brush strokes for those who will like to recreate or create their own ‘Jasper Johns’ art.</w:t>
+      </w:r>
+    </w:p>
+    <w:p>
+      <w:r>
+        <w:t xml:space="preserve">Also, it is important to consider the statistic of people who regularly attend art museums and art galleries. We believe that people who attend these galleries for the first time will be more likely to utilise our kiosk app, as they will be exploring as well as experimenting around in the environment. </w:t>
+      </w:r>
+    </w:p>
+    <w:p/>
+    <w:p>
+      <w:r>
+        <w:t>This assumption is evidently supported here:</w:t>
+      </w:r>
+    </w:p>
+    <w:p>
+      <w:hyperlink r:id="rId7" w:history="1">
+        <w:r>
+          <w:rPr>
+            <w:rStyle w:val="Hyperlink"/>
+          </w:rPr>
+          <w:t>http://www.abs.gov.au/ausstats/abs@.nsf/Lookup/4172.0main+features152014</w:t>
+        </w:r>
+      </w:hyperlink>
+    </w:p>
+    <w:p/>
+    <w:p>
+      <w:r>
+        <w:t xml:space="preserve">The ABS Survey of Attendance recorded that </w:t>
+      </w:r>
+      <w:r>
+        <w:t xml:space="preserve">there </w:t>
+      </w:r>
+      <w:r>
+        <w:t>is</w:t>
+      </w:r>
+      <w:r>
+        <w:t xml:space="preserve"> a huge spike of people who</w:t>
+      </w:r>
+      <w:r>
+        <w:t xml:space="preserve"> throughout their lives,</w:t>
+      </w:r>
+      <w:r>
+        <w:t xml:space="preserve"> only attend art galleries once or twice</w:t>
+      </w:r>
+      <w:r>
+        <w:t>.</w:t>
+      </w:r>
+    </w:p>
+    <w:p/>
+    <w:p/>
     <w:p>
       <w:pPr>
         <w:pStyle w:val="Heading2"/>
@@ -257,7 +568,7 @@
                           <pic:cNvPicPr/>
                         </pic:nvPicPr>
                         <pic:blipFill>
-                          <a:blip r:embed="rId7" cstate="print">
+                          <a:blip r:embed="rId8" cstate="print">
                             <a:extLst>
                               <a:ext uri="{28A0092B-C50C-407E-A947-70E740481C1C}">
                                 <a14:useLocalDpi xmlns:a14="http://schemas.microsoft.com/office/drawing/2010/main" val="0"/>
@@ -510,15 +821,123 @@
     <w:p/>
     <w:p/>
     <w:p/>
-    <w:p/>
     <w:p>
       <w:pPr>
         <w:pStyle w:val="Heading1"/>
       </w:pPr>
       <w:r>
+        <w:lastRenderedPageBreak/>
+        <w:t>Jasper Johns and his art style</w:t>
+      </w:r>
+    </w:p>
+    <w:p/>
+    <w:p>
+      <w:r>
+        <w:t xml:space="preserve">Jasper Johns was born in 1930 in Georgia, then later grew up in in South Carolina in 1950 and finally moved over to New York to study at a University where he pursued his career as an artist. </w:t>
+      </w:r>
+      <w:r>
+        <w:t>During his time as an artist he has received a ‘Medal of Freedom from Barrack Obama, a previous president of the United States.</w:t>
+      </w:r>
+    </w:p>
+    <w:p>
+      <w:r>
+        <w:t>Jasper Johns is known for a lot of abstract paintings where each are unique to their own, thus there are no specific one style that he focuses upon.</w:t>
+      </w:r>
+      <w:r>
+        <w:t xml:space="preserve"> Instead, rather than direct representation or abstraction, John created signs, flags and targets the main images of his works. His inspiration focuses on “things the mind already knows” and works off that as a primary base. </w:t>
+      </w:r>
+    </w:p>
+    <w:p>
+      <w:r>
+        <w:t>In his period in the 1900’s he has paintings related to Pop art, Modern art, Neo-Dada, Abstract expressionism and some Op Art.</w:t>
+      </w:r>
+      <w:r>
+        <w:t xml:space="preserve"> </w:t>
+      </w:r>
+    </w:p>
+    <w:p/>
+    <w:p>
+      <w:r>
+        <w:t>His</w:t>
+      </w:r>
+      <w:r>
+        <w:t xml:space="preserve"> most famous paintings include:</w:t>
+      </w:r>
+    </w:p>
+    <w:p>
+      <w:pPr>
+        <w:pStyle w:val="ListParagraph"/>
+        <w:numPr>
+          <w:ilvl w:val="0"/>
+          <w:numId w:val="2"/>
+        </w:numPr>
+      </w:pPr>
+      <w:r>
+        <w:t>Targets</w:t>
+      </w:r>
+    </w:p>
+    <w:p>
+      <w:pPr>
+        <w:pStyle w:val="ListParagraph"/>
+        <w:numPr>
+          <w:ilvl w:val="0"/>
+          <w:numId w:val="2"/>
+        </w:numPr>
+      </w:pPr>
+      <w:r>
+        <w:t>Maps</w:t>
+      </w:r>
+    </w:p>
+    <w:p>
+      <w:pPr>
+        <w:pStyle w:val="ListParagraph"/>
+        <w:numPr>
+          <w:ilvl w:val="0"/>
+          <w:numId w:val="2"/>
+        </w:numPr>
+      </w:pPr>
+      <w:r>
+        <w:t>Symmetry that has optical illusions</w:t>
+      </w:r>
+    </w:p>
+    <w:p>
+      <w:pPr>
+        <w:pStyle w:val="ListParagraph"/>
+        <w:numPr>
+          <w:ilvl w:val="0"/>
+          <w:numId w:val="2"/>
+        </w:numPr>
+      </w:pPr>
+      <w:r>
+        <w:t xml:space="preserve">Numbers </w:t>
+      </w:r>
+    </w:p>
+    <w:p/>
+    <w:p/>
+    <w:p/>
+    <w:p/>
+    <w:p/>
+    <w:p/>
+    <w:p/>
+    <w:p/>
+    <w:p/>
+    <w:p/>
+    <w:p/>
+    <w:p/>
+    <w:p/>
+    <w:p/>
+    <w:p/>
+    <w:p/>
+    <w:p>
+      <w:pPr>
+        <w:pStyle w:val="Heading1"/>
+      </w:pPr>
+      <w:r>
+        <w:lastRenderedPageBreak/>
         <w:t>Inspiration</w:t>
       </w:r>
     </w:p>
+    <w:p/>
     <w:p>
       <w:pPr>
         <w:pStyle w:val="Heading2"/>
@@ -548,7 +967,7 @@
                     <pic:cNvPicPr/>
                   </pic:nvPicPr>
                   <pic:blipFill>
-                    <a:blip r:embed="rId8" cstate="print">
+                    <a:blip r:embed="rId9" cstate="print">
                       <a:extLst>
                         <a:ext uri="{28A0092B-C50C-407E-A947-70E740481C1C}">
                           <a14:useLocalDpi xmlns:a14="http://schemas.microsoft.com/office/drawing/2010/main" val="0"/>
@@ -580,28 +999,64 @@
         <w:t xml:space="preserve">This piece </w:t>
       </w:r>
       <w:r>
-        <w:t>in unique in a way where there</w:t>
+        <w:t>in unique in a way where</w:t>
+      </w:r>
+      <w:r>
+        <w:t xml:space="preserve"> Jasper includes both his painting and sculpting skills. Although the sculpturing aspect is creative, I don’t think we can ignore the 4 faces when considering aspects in our technical functionality. T</w:t>
+      </w:r>
+      <w:r>
+        <w:t>here</w:t>
       </w:r>
       <w:r>
         <w:t xml:space="preserve"> are</w:t>
       </w:r>
       <w:r>
-        <w:t xml:space="preserve"> scars on the dartboard that makes the painting </w:t>
+        <w:t xml:space="preserve"> scars on the dartboard </w:t>
+      </w:r>
+      <w:r>
+        <w:t xml:space="preserve">which </w:t>
+      </w:r>
+      <w:r>
+        <w:t xml:space="preserve">makes the painting </w:t>
       </w:r>
       <w:r>
         <w:t>appear</w:t>
       </w:r>
       <w:r>
-        <w:t xml:space="preserve"> old and used. Tools that can </w:t>
-      </w:r>
-      <w:r>
-        <w:t>recreate this e</w:t>
-      </w:r>
-      <w:r>
-        <w:t xml:space="preserve">ffect </w:t>
-      </w:r>
-      <w:r>
-        <w:t>is a thin brush that reduces</w:t>
+        <w:t xml:space="preserve"> old and used.</w:t>
+      </w:r>
+      <w:r>
+        <w:t xml:space="preserve"> Because of the implementation of a dartboard, we may consider shapes to form those rings. </w:t>
+      </w:r>
+      <w:r>
+        <w:t xml:space="preserve">Tools that can </w:t>
+      </w:r>
+      <w:r>
+        <w:t>recreate</w:t>
+      </w:r>
+      <w:r>
+        <w:t xml:space="preserve"> the</w:t>
+      </w:r>
+      <w:r>
+        <w:t xml:space="preserve"> e</w:t>
+      </w:r>
+      <w:r>
+        <w:t>ffect</w:t>
+      </w:r>
+      <w:r>
+        <w:t xml:space="preserve"> of the old marks</w:t>
+      </w:r>
+      <w:r>
+        <w:t xml:space="preserve"> </w:t>
+      </w:r>
+      <w:r>
+        <w:t>is</w:t>
+      </w:r>
+      <w:r>
+        <w:t xml:space="preserve"> to use</w:t>
+      </w:r>
+      <w:r>
+        <w:t xml:space="preserve"> a thin brush that reduces</w:t>
       </w:r>
       <w:r>
         <w:t xml:space="preserve"> the opacity of the</w:t>
@@ -646,7 +1101,7 @@
                     <pic:cNvPicPr/>
                   </pic:nvPicPr>
                   <pic:blipFill>
-                    <a:blip r:embed="rId9" cstate="print">
+                    <a:blip r:embed="rId10" cstate="print">
                       <a:extLst>
                         <a:ext uri="{28A0092B-C50C-407E-A947-70E740481C1C}">
                           <a14:useLocalDpi xmlns:a14="http://schemas.microsoft.com/office/drawing/2010/main" val="0"/>
@@ -688,6 +1143,9 @@
       <w:r>
         <w:t>stamping tool may be considered when designing our canvas.</w:t>
       </w:r>
+      <w:r>
+        <w:t xml:space="preserve"> Using different brushes can solve the dripping paint texture, while also changing the thickness of the brush.</w:t>
+      </w:r>
     </w:p>
     <w:p>
       <w:pPr>
@@ -703,6 +1161,7 @@
         <w:rPr>
           <w:noProof/>
         </w:rPr>
+        <w:lastRenderedPageBreak/>
         <w:drawing>
           <wp:inline distT="0" distB="0" distL="0" distR="0">
             <wp:extent cx="3189767" cy="3871076"/>
@@ -719,7 +1178,7 @@
                     <pic:cNvPicPr/>
                   </pic:nvPicPr>
                   <pic:blipFill>
-                    <a:blip r:embed="rId10">
+                    <a:blip r:embed="rId11">
                       <a:extLst>
                         <a:ext uri="{28A0092B-C50C-407E-A947-70E740481C1C}">
                           <a14:useLocalDpi xmlns:a14="http://schemas.microsoft.com/office/drawing/2010/main" val="0"/>
@@ -748,36 +1207,36 @@
     </w:p>
     <w:p>
       <w:r>
+        <w:t>Jasper sometimes uses repetition of certain patterns so that his paintings are symmetrical. With</w:t>
+      </w:r>
+      <w:r>
+        <w:t xml:space="preserve"> switching</w:t>
+      </w:r>
+      <w:r>
+        <w:t xml:space="preserve"> text</w:t>
+      </w:r>
+      <w:r>
+        <w:t xml:space="preserve"> colour</w:t>
+      </w:r>
+      <w:r>
+        <w:t xml:space="preserve"> at the bottom</w:t>
+      </w:r>
+      <w:r>
+        <w:t xml:space="preserve"> and his use of patterns</w:t>
+      </w:r>
+      <w:r>
+        <w:t xml:space="preserve">, he uses </w:t>
+      </w:r>
+      <w:r>
+        <w:t>an Op Art structure to apply an optical illusion to the viewer.</w:t>
+      </w:r>
+    </w:p>
+    <w:p>
+      <w:pPr>
+        <w:pStyle w:val="Heading2"/>
+      </w:pPr>
+      <w:r>
         <w:lastRenderedPageBreak/>
-        <w:t>Jasper sometimes uses repetition of certain patterns so that his paintings are symmetrical. With</w:t>
-      </w:r>
-      <w:r>
-        <w:t xml:space="preserve"> switching</w:t>
-      </w:r>
-      <w:r>
-        <w:t xml:space="preserve"> text</w:t>
-      </w:r>
-      <w:r>
-        <w:t xml:space="preserve"> colour</w:t>
-      </w:r>
-      <w:r>
-        <w:t xml:space="preserve"> at the bottom</w:t>
-      </w:r>
-      <w:r>
-        <w:t xml:space="preserve"> and his use of patterns</w:t>
-      </w:r>
-      <w:r>
-        <w:t xml:space="preserve">, he uses </w:t>
-      </w:r>
-      <w:r>
-        <w:t>an Op Art structure to apply an optical illusion to the viewer.</w:t>
-      </w:r>
-    </w:p>
-    <w:p>
-      <w:pPr>
-        <w:pStyle w:val="Heading2"/>
-      </w:pPr>
-      <w:r>
         <w:t>Jasper Johns: Land’s end</w:t>
       </w:r>
     </w:p>
@@ -802,7 +1261,7 @@
                     <pic:cNvPicPr/>
                   </pic:nvPicPr>
                   <pic:blipFill>
-                    <a:blip r:embed="rId11">
+                    <a:blip r:embed="rId12">
                       <a:extLst>
                         <a:ext uri="{28A0092B-C50C-407E-A947-70E740481C1C}">
                           <a14:useLocalDpi xmlns:a14="http://schemas.microsoft.com/office/drawing/2010/main" val="0"/>
@@ -843,7 +1302,15 @@
         <w:t xml:space="preserve">scattered around the text, abstract items blended in, such as the hand above the word “yellow”, it implies a disturbing story to the viewer. Using the colour red and the text “red”, also depicts a sign of danger. </w:t>
       </w:r>
       <w:r>
-        <w:t xml:space="preserve"> The letter “U” at the bottom angled at the bottom, symbolising the word “you” have fallen.</w:t>
+        <w:t xml:space="preserve"> The letter “U” at the bottom angled at th</w:t>
+      </w:r>
+      <w:r>
+        <w:t>e bottom, symbolising the word ‘you’</w:t>
+      </w:r>
+      <w:bookmarkStart w:id="1" w:name="_GoBack"/>
+      <w:bookmarkEnd w:id="1"/>
+      <w:r>
+        <w:t xml:space="preserve"> have fallen.</w:t>
       </w:r>
     </w:p>
     <w:p>
@@ -876,7 +1343,7 @@
                     <pic:cNvPicPr/>
                   </pic:nvPicPr>
                   <pic:blipFill>
-                    <a:blip r:embed="rId12" cstate="print">
+                    <a:blip r:embed="rId13" cstate="print">
                       <a:extLst>
                         <a:ext uri="{28A0092B-C50C-407E-A947-70E740481C1C}">
                           <a14:useLocalDpi xmlns:a14="http://schemas.microsoft.com/office/drawing/2010/main" val="0"/>
@@ -951,7 +1418,7 @@
                     <pic:cNvPicPr/>
                   </pic:nvPicPr>
                   <pic:blipFill>
-                    <a:blip r:embed="rId13" cstate="print">
+                    <a:blip r:embed="rId14" cstate="print">
                       <a:extLst>
                         <a:ext uri="{28A0092B-C50C-407E-A947-70E740481C1C}">
                           <a14:useLocalDpi xmlns:a14="http://schemas.microsoft.com/office/drawing/2010/main" val="0"/>
@@ -983,7 +1450,13 @@
         <w:t xml:space="preserve">This </w:t>
       </w:r>
       <w:r>
-        <w:t>sketchpad has the side bar on the left. The user interface looks somewhat hard to use and may not be suitable for the older audience. Having too many buttons, may distract the user into figuring out how the kiosk works instead of actually painting.</w:t>
+        <w:t xml:space="preserve">sketchpad has the side bar on the left. The user interface looks somewhat hard to use and may not be suitable for the older audience. Having too many buttons, may distract the user into figuring out how the kiosk works instead of </w:t>
+      </w:r>
+      <w:r>
+        <w:t>painting Jasper Johns art</w:t>
+      </w:r>
+      <w:r>
+        <w:t>.</w:t>
       </w:r>
     </w:p>
     <w:p/>
@@ -1016,7 +1489,7 @@
                     <pic:cNvPicPr/>
                   </pic:nvPicPr>
                   <pic:blipFill>
-                    <a:blip r:embed="rId14" cstate="print">
+                    <a:blip r:embed="rId15" cstate="print">
                       <a:extLst>
                         <a:ext uri="{28A0092B-C50C-407E-A947-70E740481C1C}">
                           <a14:useLocalDpi xmlns:a14="http://schemas.microsoft.com/office/drawing/2010/main" val="0"/>
@@ -1045,7 +1518,22 @@
     </w:p>
     <w:p>
       <w:r>
-        <w:t>However, this kiosk looks very suitable for all audiences. The toolbar is on the right hand side and allows you to choose a variety of colours and textures.</w:t>
+        <w:t xml:space="preserve">However, this </w:t>
+      </w:r>
+      <w:r>
+        <w:t>sketchpad</w:t>
+      </w:r>
+      <w:r>
+        <w:t xml:space="preserve"> looks very suitable for all audiences. The toolbar is on the </w:t>
+      </w:r>
+      <w:r>
+        <w:t>right-hand</w:t>
+      </w:r>
+      <w:r>
+        <w:t xml:space="preserve"> side and allows you to choose a variety of colours and textures.</w:t>
+      </w:r>
+      <w:r>
+        <w:t xml:space="preserve"> Though, this sketchpad does not look attractive to the eye. Everything looks compressed and forced, and not spaced out to appeal the eye.</w:t>
       </w:r>
     </w:p>
     <w:p/>
@@ -1055,7 +1543,6 @@
         <w:pStyle w:val="Heading2"/>
       </w:pPr>
       <w:r>
-        <w:lastRenderedPageBreak/>
         <w:t>galactic.ink sketchpad</w:t>
       </w:r>
     </w:p>
@@ -1080,7 +1567,7 @@
                     <pic:cNvPicPr/>
                   </pic:nvPicPr>
                   <pic:blipFill rotWithShape="1">
-                    <a:blip r:embed="rId15">
+                    <a:blip r:embed="rId16">
                       <a:extLst>
                         <a:ext uri="{28A0092B-C50C-407E-A947-70E740481C1C}">
                           <a14:useLocalDpi xmlns:a14="http://schemas.microsoft.com/office/drawing/2010/main" val="0"/>
@@ -1116,12 +1603,10 @@
     </w:p>
     <w:p>
       <w:r>
-        <w:t>Galactic.ink sketchpad shows a variety of tools to use as a user, even including the stamp function which we may use in our kiosk app. This setup is simple yet easily control your brush stroke with textures using the brush tool.</w:t>
-      </w:r>
-      <w:bookmarkStart w:id="1" w:name="_GoBack"/>
-      <w:bookmarkEnd w:id="1"/>
-      <w:r>
-        <w:t xml:space="preserve"> </w:t>
+        <w:t xml:space="preserve">Galactic.ink sketchpad shows a variety of tools to use as a user, even including the stamp function which we may use in our kiosk app. This setup is simple yet easily control your brush stroke with textures using the brush tool. </w:t>
+      </w:r>
+      <w:r>
+        <w:t>It uses the luxury of using up most of the space of the desktop screen. However, the sacrifice of the canvas size may be something we may want to consider.</w:t>
       </w:r>
     </w:p>
     <w:p/>
@@ -1133,6 +1618,7 @@
         <w:pStyle w:val="Heading2"/>
       </w:pPr>
       <w:r>
+        <w:lastRenderedPageBreak/>
         <w:t>ms paint sketchpad</w:t>
       </w:r>
     </w:p>
@@ -1157,7 +1643,7 @@
                     <pic:cNvPicPr/>
                   </pic:nvPicPr>
                   <pic:blipFill>
-                    <a:blip r:embed="rId16" cstate="print">
+                    <a:blip r:embed="rId17" cstate="print">
                       <a:extLst>
                         <a:ext uri="{28A0092B-C50C-407E-A947-70E740481C1C}">
                           <a14:useLocalDpi xmlns:a14="http://schemas.microsoft.com/office/drawing/2010/main" val="0"/>
@@ -1186,17 +1672,102 @@
     </w:p>
     <w:p>
       <w:r>
+        <w:t xml:space="preserve">This sketch pad looks simply to use and can act as a standard for a good drawing kiosk. For many unexperienced users who </w:t>
+      </w:r>
+      <w:r>
+        <w:t xml:space="preserve">do not use a sketchpad, this would be a simple and easy tool to use all its functions without requiring a tutorial. The base template in having the tools on the top hand side is very clean and effective. </w:t>
+      </w:r>
+    </w:p>
+    <w:p/>
+    <w:p/>
+    <w:p/>
+    <w:p>
+      <w:pPr>
+        <w:pStyle w:val="Heading1"/>
+      </w:pPr>
+      <w:r>
+        <w:t>Technical research</w:t>
+      </w:r>
+    </w:p>
+    <w:p/>
+    <w:p/>
+    <w:p/>
+    <w:p/>
+    <w:p/>
+    <w:p/>
+    <w:p/>
+    <w:p/>
+    <w:p/>
+    <w:p/>
+    <w:p>
+      <w:pPr>
+        <w:pStyle w:val="Heading1"/>
+      </w:pPr>
+      <w:r>
         <w:lastRenderedPageBreak/>
-        <w:t>This sketch pad looks simply to use and can act as a standard for a good drawing kiosk. For many unexperienced users who do not sketch art but view the beauty of it, may have a chance to use this.</w:t>
-      </w:r>
-    </w:p>
-    <w:p/>
-    <w:p/>
-    <w:p/>
-    <w:p/>
-    <w:p/>
-    <w:p/>
-    <w:p/>
+        <w:t>Wireframe prototype</w:t>
+      </w:r>
+    </w:p>
+    <w:p/>
+    <w:p>
+      <w:r>
+        <w:drawing>
+          <wp:inline distT="0" distB="0" distL="0" distR="0" wp14:anchorId="39AB5A4E" wp14:editId="2089B19B">
+            <wp:extent cx="5731510" cy="3223895"/>
+            <wp:effectExtent l="0" t="0" r="2540" b="0"/>
+            <wp:docPr id="1" name="Content Placeholder 4">
+              <a:extLst xmlns:a="http://schemas.openxmlformats.org/drawingml/2006/main">
+                <a:ext uri="{FF2B5EF4-FFF2-40B4-BE49-F238E27FC236}">
+                  <a16:creationId xmlns:a16="http://schemas.microsoft.com/office/drawing/2014/main" id="{A9CFFEB6-0592-4D79-91C2-3D05BA2B89C9}"/>
+                </a:ext>
+              </a:extLst>
+            </wp:docPr>
+            <wp:cNvGraphicFramePr>
+              <a:graphicFrameLocks xmlns:a="http://schemas.openxmlformats.org/drawingml/2006/main" noGrp="1" noChangeAspect="1"/>
+            </wp:cNvGraphicFramePr>
+            <a:graphic xmlns:a="http://schemas.openxmlformats.org/drawingml/2006/main">
+              <a:graphicData uri="http://schemas.openxmlformats.org/drawingml/2006/picture">
+                <pic:pic xmlns:pic="http://schemas.openxmlformats.org/drawingml/2006/picture">
+                  <pic:nvPicPr>
+                    <pic:cNvPr id="5" name="Content Placeholder 4">
+                      <a:extLst>
+                        <a:ext uri="{FF2B5EF4-FFF2-40B4-BE49-F238E27FC236}">
+                          <a16:creationId xmlns:a16="http://schemas.microsoft.com/office/drawing/2014/main" id="{A9CFFEB6-0592-4D79-91C2-3D05BA2B89C9}"/>
+                        </a:ext>
+                      </a:extLst>
+                    </pic:cNvPr>
+                    <pic:cNvPicPr>
+                      <a:picLocks noGrp="1" noChangeAspect="1"/>
+                    </pic:cNvPicPr>
+                  </pic:nvPicPr>
+                  <pic:blipFill>
+                    <a:blip r:embed="rId18" cstate="print">
+                      <a:extLst>
+                        <a:ext uri="{28A0092B-C50C-407E-A947-70E740481C1C}">
+                          <a14:useLocalDpi xmlns:a14="http://schemas.microsoft.com/office/drawing/2010/main" val="0"/>
+                        </a:ext>
+                      </a:extLst>
+                    </a:blip>
+                    <a:stretch>
+                      <a:fillRect/>
+                    </a:stretch>
+                  </pic:blipFill>
+                  <pic:spPr>
+                    <a:xfrm>
+                      <a:off x="0" y="0"/>
+                      <a:ext cx="5731510" cy="3223895"/>
+                    </a:xfrm>
+                    <a:prstGeom prst="rect">
+                      <a:avLst/>
+                    </a:prstGeom>
+                  </pic:spPr>
+                </pic:pic>
+              </a:graphicData>
+            </a:graphic>
+          </wp:inline>
+        </w:drawing>
+      </w:r>
+    </w:p>
     <w:p/>
     <w:p/>
     <w:p/>
@@ -1223,7 +1794,7 @@
       </w:r>
     </w:p>
     <w:p>
-      <w:hyperlink r:id="rId17" w:history="1">
+      <w:hyperlink r:id="rId19" w:history="1">
         <w:r>
           <w:rPr>
             <w:rStyle w:val="Hyperlink"/>
@@ -1233,7 +1804,7 @@
       </w:hyperlink>
     </w:p>
     <w:p>
-      <w:hyperlink r:id="rId18" w:history="1">
+      <w:hyperlink r:id="rId20" w:history="1">
         <w:r>
           <w:rPr>
             <w:rStyle w:val="Hyperlink"/>
@@ -1243,7 +1814,7 @@
       </w:hyperlink>
     </w:p>
     <w:p>
-      <w:hyperlink r:id="rId19" w:history="1">
+      <w:hyperlink r:id="rId21" w:history="1">
         <w:r>
           <w:rPr>
             <w:rStyle w:val="Hyperlink"/>
@@ -1253,7 +1824,7 @@
       </w:hyperlink>
     </w:p>
     <w:p>
-      <w:hyperlink r:id="rId20" w:history="1">
+      <w:hyperlink r:id="rId22" w:history="1">
         <w:r>
           <w:rPr>
             <w:rStyle w:val="Hyperlink"/>
@@ -1263,7 +1834,7 @@
       </w:hyperlink>
     </w:p>
     <w:p>
-      <w:hyperlink r:id="rId21" w:history="1">
+      <w:hyperlink r:id="rId23" w:history="1">
         <w:r>
           <w:rPr>
             <w:rStyle w:val="Hyperlink"/>
@@ -1273,7 +1844,7 @@
       </w:hyperlink>
     </w:p>
     <w:p>
-      <w:hyperlink r:id="rId22" w:history="1">
+      <w:hyperlink r:id="rId24" w:history="1">
         <w:r>
           <w:rPr>
             <w:rStyle w:val="Hyperlink"/>
@@ -1283,7 +1854,7 @@
       </w:hyperlink>
     </w:p>
     <w:p>
-      <w:hyperlink r:id="rId23" w:history="1">
+      <w:hyperlink r:id="rId25" w:history="1">
         <w:r>
           <w:rPr>
             <w:rStyle w:val="Hyperlink"/>
@@ -1293,7 +1864,7 @@
       </w:hyperlink>
     </w:p>
     <w:p>
-      <w:hyperlink r:id="rId24" w:history="1">
+      <w:hyperlink r:id="rId26" w:history="1">
         <w:r>
           <w:rPr>
             <w:rStyle w:val="Hyperlink"/>
@@ -1303,7 +1874,7 @@
       </w:hyperlink>
     </w:p>
     <w:p>
-      <w:hyperlink r:id="rId25" w:history="1">
+      <w:hyperlink r:id="rId27" w:history="1">
         <w:r>
           <w:rPr>
             <w:rStyle w:val="Hyperlink"/>
@@ -1393,6 +1964,118 @@
 <file path=word/numbering.xml><?xml version="1.0" encoding="utf-8"?>
 <w:numbering xmlns:wpc="http://schemas.microsoft.com/office/word/2010/wordprocessingCanvas" xmlns:cx="http://schemas.microsoft.com/office/drawing/2014/chartex" xmlns:cx1="http://schemas.microsoft.com/office/drawing/2015/9/8/chartex" xmlns:cx2="http://schemas.microsoft.com/office/drawing/2015/10/21/chartex" xmlns:cx3="http://schemas.microsoft.com/office/drawing/2016/5/9/chartex" xmlns:cx4="http://schemas.microsoft.com/office/drawing/2016/5/10/chartex" xmlns:cx5="http://schemas.microsoft.com/office/drawing/2016/5/11/chartex" xmlns:cx6="http://schemas.microsoft.com/office/drawing/2016/5/12/chartex" xmlns:cx7="http://schemas.microsoft.com/office/drawing/2016/5/13/chartex" xmlns:cx8="http://schemas.microsoft.com/office/drawing/2016/5/14/chartex" xmlns:mc="http://schemas.openxmlformats.org/markup-compatibility/2006" xmlns:aink="http://schemas.microsoft.com/office/drawing/2016/ink" xmlns:am3d="http://schemas.microsoft.com/office/drawing/2017/model3d" xmlns:o="urn:schemas-microsoft-com:office:office" xmlns:r="http://schemas.openxmlformats.org/officeDocument/2006/relationships" xmlns:m="http://schemas.openxmlformats.org/officeDocument/2006/math" xmlns:v="urn:schemas-microsoft-com:vml" xmlns:wp14="http://schemas.microsoft.com/office/word/2010/wordprocessingDrawing" xmlns:wp="http://schemas.openxmlformats.org/drawingml/2006/wordprocessingDrawing" xmlns:w10="urn:schemas-microsoft-com:office:word" xmlns:w="http://schemas.openxmlformats.org/wordprocessingml/2006/main" xmlns:w14="http://schemas.microsoft.com/office/word/2010/wordml" xmlns:w15="http://schemas.microsoft.com/office/word/2012/wordml" xmlns:w16cid="http://schemas.microsoft.com/office/word/2016/wordml/cid" xmlns:w16se="http://schemas.microsoft.com/office/word/2015/wordml/symex" xmlns:wpg="http://schemas.microsoft.com/office/word/2010/wordprocessingGroup" xmlns:wpi="http://schemas.microsoft.com/office/word/2010/wordprocessingInk" xmlns:wne="http://schemas.microsoft.com/office/word/2006/wordml" xmlns:wps="http://schemas.microsoft.com/office/word/2010/wordprocessingShape" mc:Ignorable="w14 w15 w16se w16cid wp14">
   <w:abstractNum w:abstractNumId="0" w15:restartNumberingAfterBreak="0">
+    <w:nsid w:val="28BA1AF7"/>
+    <w:multiLevelType w:val="hybridMultilevel"/>
+    <w:tmpl w:val="F22C248A"/>
+    <w:lvl w:ilvl="0" w:tplc="D0FC1214">
+      <w:numFmt w:val="bullet"/>
+      <w:lvlText w:val=""/>
+      <w:lvlJc w:val="left"/>
+      <w:pPr>
+        <w:ind w:left="720" w:hanging="360"/>
+      </w:pPr>
+      <w:rPr>
+        <w:rFonts w:ascii="Symbol" w:eastAsiaTheme="minorHAnsi" w:hAnsi="Symbol" w:cstheme="minorBidi" w:hint="default"/>
+      </w:rPr>
+    </w:lvl>
+    <w:lvl w:ilvl="1" w:tplc="04090003">
+      <w:start w:val="1"/>
+      <w:numFmt w:val="bullet"/>
+      <w:lvlText w:val="o"/>
+      <w:lvlJc w:val="left"/>
+      <w:pPr>
+        <w:ind w:left="1440" w:hanging="360"/>
+      </w:pPr>
+      <w:rPr>
+        <w:rFonts w:ascii="Courier New" w:hAnsi="Courier New" w:cs="Courier New" w:hint="default"/>
+      </w:rPr>
+    </w:lvl>
+    <w:lvl w:ilvl="2" w:tplc="04090005" w:tentative="1">
+      <w:start w:val="1"/>
+      <w:numFmt w:val="bullet"/>
+      <w:lvlText w:val=""/>
+      <w:lvlJc w:val="left"/>
+      <w:pPr>
+        <w:ind w:left="2160" w:hanging="360"/>
+      </w:pPr>
+      <w:rPr>
+        <w:rFonts w:ascii="Wingdings" w:hAnsi="Wingdings" w:hint="default"/>
+      </w:rPr>
+    </w:lvl>
+    <w:lvl w:ilvl="3" w:tplc="04090001" w:tentative="1">
+      <w:start w:val="1"/>
+      <w:numFmt w:val="bullet"/>
+      <w:lvlText w:val=""/>
+      <w:lvlJc w:val="left"/>
+      <w:pPr>
+        <w:ind w:left="2880" w:hanging="360"/>
+      </w:pPr>
+      <w:rPr>
+        <w:rFonts w:ascii="Symbol" w:hAnsi="Symbol" w:hint="default"/>
+      </w:rPr>
+    </w:lvl>
+    <w:lvl w:ilvl="4" w:tplc="04090003" w:tentative="1">
+      <w:start w:val="1"/>
+      <w:numFmt w:val="bullet"/>
+      <w:lvlText w:val="o"/>
+      <w:lvlJc w:val="left"/>
+      <w:pPr>
+        <w:ind w:left="3600" w:hanging="360"/>
+      </w:pPr>
+      <w:rPr>
+        <w:rFonts w:ascii="Courier New" w:hAnsi="Courier New" w:cs="Courier New" w:hint="default"/>
+      </w:rPr>
+    </w:lvl>
+    <w:lvl w:ilvl="5" w:tplc="04090005" w:tentative="1">
+      <w:start w:val="1"/>
+      <w:numFmt w:val="bullet"/>
+      <w:lvlText w:val=""/>
+      <w:lvlJc w:val="left"/>
+      <w:pPr>
+        <w:ind w:left="4320" w:hanging="360"/>
+      </w:pPr>
+      <w:rPr>
+        <w:rFonts w:ascii="Wingdings" w:hAnsi="Wingdings" w:hint="default"/>
+      </w:rPr>
+    </w:lvl>
+    <w:lvl w:ilvl="6" w:tplc="04090001" w:tentative="1">
+      <w:start w:val="1"/>
+      <w:numFmt w:val="bullet"/>
+      <w:lvlText w:val=""/>
+      <w:lvlJc w:val="left"/>
+      <w:pPr>
+        <w:ind w:left="5040" w:hanging="360"/>
+      </w:pPr>
+      <w:rPr>
+        <w:rFonts w:ascii="Symbol" w:hAnsi="Symbol" w:hint="default"/>
+      </w:rPr>
+    </w:lvl>
+    <w:lvl w:ilvl="7" w:tplc="04090003" w:tentative="1">
+      <w:start w:val="1"/>
+      <w:numFmt w:val="bullet"/>
+      <w:lvlText w:val="o"/>
+      <w:lvlJc w:val="left"/>
+      <w:pPr>
+        <w:ind w:left="5760" w:hanging="360"/>
+      </w:pPr>
+      <w:rPr>
+        <w:rFonts w:ascii="Courier New" w:hAnsi="Courier New" w:cs="Courier New" w:hint="default"/>
+      </w:rPr>
+    </w:lvl>
+    <w:lvl w:ilvl="8" w:tplc="04090005" w:tentative="1">
+      <w:start w:val="1"/>
+      <w:numFmt w:val="bullet"/>
+      <w:lvlText w:val=""/>
+      <w:lvlJc w:val="left"/>
+      <w:pPr>
+        <w:ind w:left="6480" w:hanging="360"/>
+      </w:pPr>
+      <w:rPr>
+        <w:rFonts w:ascii="Wingdings" w:hAnsi="Wingdings" w:hint="default"/>
+      </w:rPr>
+    </w:lvl>
+  </w:abstractNum>
+  <w:abstractNum w:abstractNumId="1" w15:restartNumberingAfterBreak="0">
     <w:nsid w:val="5E2C7C84"/>
     <w:multiLevelType w:val="hybridMultilevel"/>
     <w:tmpl w:val="48764C0E"/>
@@ -1505,6 +2188,9 @@
     </w:lvl>
   </w:abstractNum>
   <w:num w:numId="1">
+    <w:abstractNumId w:val="1"/>
+  </w:num>
+  <w:num w:numId="2">
     <w:abstractNumId w:val="0"/>
   </w:num>
 </w:numbering>
@@ -1978,7 +2664,6 @@
   <w:style w:type="character" w:default="1" w:styleId="DefaultParagraphFont">
     <w:name w:val="Default Paragraph Font"/>
     <w:uiPriority w:val="1"/>
-    <w:semiHidden/>
     <w:unhideWhenUsed/>
   </w:style>
   <w:style w:type="table" w:default="1" w:styleId="TableNormal">

</xml_diff>

<commit_message>
Documention - Project Analysis, Technical Research, Wireframe Prototype Complete. Visual Design Research 70% Complete
</commit_message>
<xml_diff>
--- a/docs/documentation.docx
+++ b/docs/documentation.docx
@@ -14,6 +14,7 @@
     <w:p>
       <w:pPr>
         <w:pStyle w:val="Heading1"/>
+        <w:jc w:val="center"/>
       </w:pPr>
       <w:r>
         <w:t>Requirements</w:t>
@@ -170,6 +171,7 @@
     <w:p>
       <w:pPr>
         <w:pStyle w:val="Heading1"/>
+        <w:jc w:val="center"/>
       </w:pPr>
       <w:r>
         <w:t>Features</w:t>
@@ -226,13 +228,7 @@
     </w:p>
     <w:p>
       <w:r>
-        <w:t xml:space="preserve">Because Jasper Johns paints a lot of different kinds of abstract paintings, this was needed to suit every one of his famous paintings. </w:t>
-      </w:r>
-      <w:r>
-        <w:t>The brush change is needed to draw in detail such as paint drip, which is iconic in one of Jasper Johns map paintings</w:t>
-      </w:r>
-      <w:r>
-        <w:t>.</w:t>
+        <w:t>Because Jasper Johns paints a lot of different kinds of abstract paintings, this was needed to suit every one of his famous paintings. The brush change is needed to draw in detail such as paint drip, which is iconic in one of Jasper Johns map paintings.</w:t>
       </w:r>
     </w:p>
     <w:p/>
@@ -396,10 +392,7 @@
     </w:p>
     <w:p>
       <w:r>
-        <w:t>This will save the current drawing on the canvas.</w:t>
-      </w:r>
-      <w:r>
-        <w:t xml:space="preserve"> We have decided to implement this functionality as we feel it is great way to give back to the community by sharing those who put in time and effort in creating work similar to Jasper Johns. </w:t>
+        <w:t xml:space="preserve">This will save the current drawing on the canvas. We have decided to implement this functionality as we feel it is great way to give back to the community by sharing those who put in time and effort in creating work similar to Jasper Johns. </w:t>
       </w:r>
     </w:p>
     <w:p/>
@@ -409,6 +402,7 @@
     <w:p>
       <w:pPr>
         <w:pStyle w:val="Heading1"/>
+        <w:jc w:val="center"/>
       </w:pPr>
       <w:r>
         <w:lastRenderedPageBreak/>
@@ -824,6 +818,7 @@
     <w:p>
       <w:pPr>
         <w:pStyle w:val="Heading1"/>
+        <w:jc w:val="center"/>
       </w:pPr>
       <w:r>
         <w:lastRenderedPageBreak/>
@@ -833,10 +828,7 @@
     <w:p/>
     <w:p>
       <w:r>
-        <w:t xml:space="preserve">Jasper Johns was born in 1930 in Georgia, then later grew up in in South Carolina in 1950 and finally moved over to New York to study at a University where he pursued his career as an artist. </w:t>
-      </w:r>
-      <w:r>
-        <w:t>During his time as an artist he has received a ‘Medal of Freedom from Barrack Obama, a previous president of the United States.</w:t>
+        <w:t>Jasper Johns was born in 1930 in Georgia, then later grew up in in South Carolina in 1950 and finally moved over to New York to study at a University where he pursued his career as an artist. During his time as an artist he has received a ‘Medal of Freedom from Barrack Obama, a previous president of the United States.</w:t>
       </w:r>
     </w:p>
     <w:p>
@@ -931,6 +923,7 @@
     <w:p>
       <w:pPr>
         <w:pStyle w:val="Heading1"/>
+        <w:jc w:val="center"/>
       </w:pPr>
       <w:r>
         <w:lastRenderedPageBreak/>
@@ -1130,7 +1123,31 @@
     </w:p>
     <w:p>
       <w:r>
-        <w:t>This painting “Map” has a texture where the colour drips down. The text looks like stencil print stamped onto the paintin</w:t>
+        <w:t xml:space="preserve">This painting “Map” has a texture </w:t>
+      </w:r>
+      <w:r>
+        <w:t>called ‘dripping paint’</w:t>
+      </w:r>
+      <w:r>
+        <w:t>. The text</w:t>
+      </w:r>
+      <w:r>
+        <w:t xml:space="preserve"> printed on the map</w:t>
+      </w:r>
+      <w:r>
+        <w:t xml:space="preserve"> looks like </w:t>
+      </w:r>
+      <w:r>
+        <w:t xml:space="preserve">text </w:t>
+      </w:r>
+      <w:r>
+        <w:t>stencil</w:t>
+      </w:r>
+      <w:r>
+        <w:t>s</w:t>
+      </w:r>
+      <w:r>
+        <w:t xml:space="preserve"> stamped onto the paintin</w:t>
       </w:r>
       <w:bookmarkStart w:id="0" w:name="_Hlk523789625"/>
       <w:r>
@@ -1147,11 +1164,26 @@
         <w:t xml:space="preserve"> Using different brushes can solve the dripping paint texture, while also changing the thickness of the brush.</w:t>
       </w:r>
     </w:p>
+    <w:p/>
+    <w:p/>
+    <w:p/>
+    <w:p/>
+    <w:p/>
+    <w:p/>
+    <w:p/>
+    <w:p/>
+    <w:p/>
+    <w:p/>
+    <w:p/>
+    <w:p/>
+    <w:p/>
+    <w:p/>
     <w:p>
       <w:pPr>
         <w:pStyle w:val="Heading2"/>
       </w:pPr>
       <w:r>
+        <w:lastRenderedPageBreak/>
         <w:t>Jasper Johns: corpse and mirror ii</w:t>
       </w:r>
     </w:p>
@@ -1161,7 +1193,6 @@
         <w:rPr>
           <w:noProof/>
         </w:rPr>
-        <w:lastRenderedPageBreak/>
         <w:drawing>
           <wp:inline distT="0" distB="0" distL="0" distR="0">
             <wp:extent cx="3189767" cy="3871076"/>
@@ -1229,6 +1260,9 @@
       </w:r>
       <w:r>
         <w:t>an Op Art structure to apply an optical illusion to the viewer.</w:t>
+      </w:r>
+      <w:r>
+        <w:t xml:space="preserve"> A symmetrical tool that reflects half a painting may be out of our scope and we consider this as low priority.</w:t>
       </w:r>
     </w:p>
     <w:p>
@@ -1296,6 +1330,9 @@
         <w:t xml:space="preserve"> here he uses similar stencils to illustrate his text.</w:t>
       </w:r>
       <w:r>
+        <w:t xml:space="preserve"> A lot of colours are used to overlay the grey paint, thus to recreate this effect, opacity effects will be needed for multiple layers.</w:t>
+      </w:r>
+      <w:r>
         <w:t xml:space="preserve"> With dark colours </w:t>
       </w:r>
       <w:r>
@@ -1307,8 +1344,6 @@
       <w:r>
         <w:t>e bottom, symbolising the word ‘you’</w:t>
       </w:r>
-      <w:bookmarkStart w:id="1" w:name="_GoBack"/>
-      <w:bookmarkEnd w:id="1"/>
       <w:r>
         <w:t xml:space="preserve"> have fallen.</w:t>
       </w:r>
@@ -1678,43 +1713,2446 @@
         <w:t xml:space="preserve">do not use a sketchpad, this would be a simple and easy tool to use all its functions without requiring a tutorial. The base template in having the tools on the top hand side is very clean and effective. </w:t>
       </w:r>
     </w:p>
-    <w:p/>
+    <w:p>
+      <w:r>
+        <w:br w:type="page"/>
+      </w:r>
+    </w:p>
+    <w:p>
+      <w:bookmarkStart w:id="1" w:name="_GoBack"/>
+      <w:bookmarkEnd w:id="1"/>
+    </w:p>
     <w:p/>
     <w:p/>
     <w:p>
       <w:pPr>
         <w:pStyle w:val="Heading1"/>
+        <w:jc w:val="center"/>
       </w:pPr>
       <w:r>
         <w:t>Technical research</w:t>
       </w:r>
     </w:p>
-    <w:p/>
-    <w:p/>
-    <w:p/>
-    <w:p/>
-    <w:p/>
-    <w:p/>
-    <w:p/>
-    <w:p/>
-    <w:p/>
-    <w:p/>
+    <w:p>
+      <w:pPr>
+        <w:pStyle w:val="Heading2"/>
+      </w:pPr>
+    </w:p>
     <w:p>
       <w:pPr>
         <w:pStyle w:val="Heading1"/>
+        <w:rPr>
+          <w:color w:val="00B050"/>
+        </w:rPr>
+      </w:pPr>
+      <w:r>
+        <w:rPr>
+          <w:color w:val="00B050"/>
+        </w:rPr>
+        <w:t>Drawing tools</w:t>
+      </w:r>
+    </w:p>
+    <w:p/>
+    <w:p>
+      <w:pPr>
+        <w:pStyle w:val="Heading2"/>
+      </w:pPr>
+      <w:r>
+        <w:t>Colour</w:t>
+      </w:r>
+    </w:p>
+    <w:p>
+      <w:r>
+        <w:t>Instead of selecting a fixed number of colours, we will provide a colour wheel which can generate a variety of colour shades for users to pick from. This will support both young and old users, as this is a common</w:t>
+      </w:r>
+      <w:r>
+        <w:t xml:space="preserve"> colour</w:t>
+      </w:r>
+      <w:r>
+        <w:t xml:space="preserve"> </w:t>
+      </w:r>
+      <w:r>
+        <w:t>tool known in most applications, such as Microsoft Word.</w:t>
+      </w:r>
+    </w:p>
+    <w:p>
+      <w:r>
+        <w:t>We will also try to incorporate this element with many tools listed below, so it can change colours to shapes and text, instead of just the brush tool.</w:t>
+      </w:r>
+    </w:p>
+    <w:p>
+      <w:r>
+        <w:t>Users would use this tool if they would want to change colour.</w:t>
+      </w:r>
+    </w:p>
+    <w:p/>
+    <w:p/>
+    <w:p/>
+    <w:p/>
+    <w:p>
+      <w:pPr>
+        <w:pStyle w:val="Heading2"/>
+      </w:pPr>
+      <w:r>
+        <w:t>brush size</w:t>
+      </w:r>
+    </w:p>
+    <w:p>
+      <w:r>
+        <w:t xml:space="preserve">Like the colour tool, we didn’t want to limit the fixed brush size and thus, made a thickness slider which below shows the size of your brush. This is extremely friendly for touch screen apps and the user can set their brush thickness to whatever size they desire at an accurate fashion. </w:t>
+      </w:r>
+    </w:p>
+    <w:p>
+      <w:r>
+        <w:t>Similar to the colour tool, this will also be compatible with the stamps along with the different styles of brushes.</w:t>
+      </w:r>
+    </w:p>
+    <w:p>
+      <w:r>
+        <w:t xml:space="preserve">Users would use this tool if they would want to change their size of the brush for precise and detail. </w:t>
+      </w:r>
+    </w:p>
+    <w:p/>
+    <w:p>
+      <w:pPr>
+        <w:pStyle w:val="Heading1"/>
+      </w:pPr>
+    </w:p>
+    <w:p>
+      <w:pPr>
+        <w:pStyle w:val="Heading1"/>
+        <w:rPr>
+          <w:color w:val="00B050"/>
+        </w:rPr>
+      </w:pPr>
+      <w:r>
+        <w:rPr>
+          <w:color w:val="00B050"/>
+        </w:rPr>
+        <w:t>ADDITION</w:t>
+      </w:r>
+      <w:r>
+        <w:rPr>
+          <w:color w:val="00B050"/>
+        </w:rPr>
+        <w:t>IONAL DRAWING TOOLS</w:t>
+      </w:r>
+    </w:p>
+    <w:p>
+      <w:pPr>
+        <w:pStyle w:val="Heading2"/>
+      </w:pPr>
+    </w:p>
+    <w:p/>
+    <w:p>
+      <w:pPr>
+        <w:pStyle w:val="Heading2"/>
+      </w:pPr>
+      <w:r>
+        <w:t>Opacity</w:t>
+      </w:r>
+    </w:p>
+    <w:p>
+      <w:r>
+        <w:t xml:space="preserve">To create an opacity effect, we can add a global alpha value to the brush stroke. </w:t>
+      </w:r>
+    </w:p>
+    <w:p>
+      <w:r>
+        <w:t>1</w:t>
+      </w:r>
+      <w:r>
+        <w:t>.0</w:t>
+      </w:r>
+      <w:r>
+        <w:t xml:space="preserve"> = Opaque, 0</w:t>
+      </w:r>
+      <w:r>
+        <w:t>.0</w:t>
+      </w:r>
+      <w:r>
+        <w:t xml:space="preserve"> = Transparent. </w:t>
+      </w:r>
+    </w:p>
+    <w:p>
+      <w:r>
+        <w:lastRenderedPageBreak/>
+        <w:t xml:space="preserve">To make it simple and effect driven for users, we will have a slider indicating the opacity percentage of your current brush. </w:t>
+      </w:r>
+    </w:p>
+    <w:p>
+      <w:r>
+        <w:t xml:space="preserve">We didn’t think allowing the user to input the percentage number will be necessary, as the app is based on touchscreen events, it is not convenient to input text. </w:t>
+      </w:r>
+    </w:p>
+    <w:p>
+      <w:r>
+        <w:t>Users would use this tool</w:t>
+      </w:r>
+      <w:r>
+        <w:t xml:space="preserve"> on op art as well as painting jasper johns number paintings, as they require a lot of overlay textures.</w:t>
+      </w:r>
+    </w:p>
+    <w:p/>
+    <w:p>
+      <w:pPr>
+        <w:pStyle w:val="Heading2"/>
+      </w:pPr>
+    </w:p>
+    <w:p>
+      <w:pPr>
+        <w:pStyle w:val="Heading2"/>
+      </w:pPr>
+    </w:p>
+    <w:p/>
+    <w:p>
+      <w:pPr>
+        <w:pStyle w:val="Heading2"/>
+      </w:pPr>
+      <w:r>
+        <w:t>Brushes</w:t>
+      </w:r>
+    </w:p>
+    <w:p>
+      <w:r>
+        <w:t xml:space="preserve">We will implement a different variety of brushes due to Jasper Johns not having one unique style. We will cater brushes that helps create detail in targets, flags, maps and numbers. </w:t>
+      </w:r>
+    </w:p>
+    <w:p>
+      <w:r>
+        <w:t xml:space="preserve">A </w:t>
+      </w:r>
+      <w:r>
+        <w:t>drop-down</w:t>
+      </w:r>
+      <w:r>
+        <w:t xml:space="preserve"> box will be </w:t>
+      </w:r>
+      <w:r>
+        <w:t>shown below the brush tool once it has been clicked. Selecting another brush will replace the brush tool icon. We have decided to use this combined effect as replacing the brushes with the default brush does not distract nor confuse the user in anyway, and instead reminds the user what brush they are currently using.</w:t>
+      </w:r>
+    </w:p>
+    <w:p>
+      <w:r>
+        <w:t>This link was used as inspiration:</w:t>
+      </w:r>
+    </w:p>
+    <w:p>
+      <w:hyperlink r:id="rId18" w:history="1">
+        <w:r>
+          <w:rPr>
+            <w:rStyle w:val="Hyperlink"/>
+          </w:rPr>
+          <w:t>http://perfectionkills.com/exploring-canvas-drawing-techniques/</w:t>
+        </w:r>
+      </w:hyperlink>
+    </w:p>
+    <w:p/>
+    <w:p>
+      <w:r>
+        <w:t>Users would use this tool to apply detail to their painting in conjunction with the brush size tool. This can be applied to all of jasper john’s paintings</w:t>
+      </w:r>
+    </w:p>
+    <w:p/>
+    <w:p/>
+    <w:p/>
+    <w:p>
+      <w:pPr>
+        <w:pStyle w:val="Heading2"/>
+      </w:pPr>
+      <w:r>
+        <w:t>Drawing Geometric Shapes</w:t>
+      </w:r>
+    </w:p>
+    <w:p>
+      <w:r>
+        <w:t>As most of his paintings requires an object as a base, using shapes to create the object is an awesome feature for users to quickly draw on a perfect circle or rectangle. A</w:t>
+      </w:r>
+      <w:r>
+        <w:t>pplying extra functionality such as rotating</w:t>
+      </w:r>
+      <w:r>
+        <w:t xml:space="preserve"> the shapes,</w:t>
+      </w:r>
+      <w:r>
+        <w:t xml:space="preserve"> might be cumbersome when using a touch screen device.</w:t>
+      </w:r>
+    </w:p>
+    <w:p>
+      <w:r>
+        <w:t>This tool will only display the outline of the shapes and will not not automatically generate fill in the shapes. We felt this was important in Jasper Johns paintings as he</w:t>
+      </w:r>
+      <w:r>
+        <w:t xml:space="preserve"> doesn’t fill his shapes with opaque colours at all, allowing the user to colour the shape in with our texture brushes with opacity.</w:t>
+      </w:r>
+    </w:p>
+    <w:p>
+      <w:r>
+        <w:t>Users would use this tool to create the outline of Jasper Johns dartboards and flags.</w:t>
+      </w:r>
+      <w:r>
+        <w:t xml:space="preserve"> The shapes available will be circles, rectangles, squares and stars.</w:t>
+      </w:r>
+      <w:r>
+        <w:t xml:space="preserve"> </w:t>
+      </w:r>
+      <w:r>
+        <w:t xml:space="preserve">The rectangle shape will be fixed, as it is mainly used for creating flags. </w:t>
+      </w:r>
+    </w:p>
+    <w:p/>
+    <w:p>
+      <w:pPr>
+        <w:pStyle w:val="Heading2"/>
+      </w:pPr>
+      <w:r>
+        <w:lastRenderedPageBreak/>
+        <w:t>Letters and Numbers as Stamps</w:t>
+      </w:r>
+    </w:p>
+    <w:p>
+      <w:r>
+        <w:t>Jasper Johns love to use numbers and letters in his paintings and allowing the user to accurately stamp on</w:t>
+      </w:r>
+      <w:r>
+        <w:t xml:space="preserve"> them</w:t>
+      </w:r>
+      <w:r>
+        <w:t xml:space="preserve"> instead of inputting or drawing it on, is a cool feature</w:t>
+      </w:r>
+      <w:r>
+        <w:t xml:space="preserve"> for the experience of the users. Jasper Johns uses </w:t>
+      </w:r>
+      <w:r>
+        <w:t>a stencil look outline</w:t>
+      </w:r>
+      <w:r>
+        <w:t xml:space="preserve"> </w:t>
+      </w:r>
+      <w:r>
+        <w:t xml:space="preserve">for his text, so having the user manually draw this style accurately will be a lot of hard work. </w:t>
+      </w:r>
+    </w:p>
+    <w:p>
+      <w:r>
+        <w:t>Users would use this tool for printing on text and numbers on your paintings. The font will be consistent and thus, forming a word using those letters would create a natural effect.</w:t>
+      </w:r>
+    </w:p>
+    <w:p/>
+    <w:p/>
+    <w:p/>
+    <w:p>
+      <w:r>
+        <w:br w:type="page"/>
+      </w:r>
+    </w:p>
+    <w:p>
+      <w:pPr>
+        <w:pStyle w:val="Heading1"/>
+        <w:jc w:val="center"/>
       </w:pPr>
       <w:r>
         <w:lastRenderedPageBreak/>
         <w:t>Wireframe prototype</w:t>
       </w:r>
     </w:p>
-    <w:p/>
-    <w:p>
-      <w:r>
+    <w:p>
+      <w:r>
+        <w:rPr>
+          <w:noProof/>
+        </w:rPr>
+        <mc:AlternateContent>
+          <mc:Choice Requires="wps">
+            <w:drawing>
+              <wp:anchor distT="45720" distB="45720" distL="114300" distR="114300" simplePos="0" relativeHeight="251687936" behindDoc="0" locked="0" layoutInCell="1" allowOverlap="1" wp14:anchorId="3271E841" wp14:editId="56E7CE4B">
+                <wp:simplePos x="0" y="0"/>
+                <wp:positionH relativeFrom="column">
+                  <wp:posOffset>4024299</wp:posOffset>
+                </wp:positionH>
+                <wp:positionV relativeFrom="paragraph">
+                  <wp:posOffset>146464</wp:posOffset>
+                </wp:positionV>
+                <wp:extent cx="1653540" cy="1923415"/>
+                <wp:effectExtent l="0" t="0" r="22860" b="19685"/>
+                <wp:wrapSquare wrapText="bothSides"/>
+                <wp:docPr id="25" name="Text Box 2"/>
+                <wp:cNvGraphicFramePr>
+                  <a:graphicFrameLocks xmlns:a="http://schemas.openxmlformats.org/drawingml/2006/main"/>
+                </wp:cNvGraphicFramePr>
+                <a:graphic xmlns:a="http://schemas.openxmlformats.org/drawingml/2006/main">
+                  <a:graphicData uri="http://schemas.microsoft.com/office/word/2010/wordprocessingShape">
+                    <wps:wsp>
+                      <wps:cNvSpPr txBox="1">
+                        <a:spLocks noChangeArrowheads="1"/>
+                      </wps:cNvSpPr>
+                      <wps:spPr bwMode="auto">
+                        <a:xfrm>
+                          <a:off x="0" y="0"/>
+                          <a:ext cx="1653540" cy="1923415"/>
+                        </a:xfrm>
+                        <a:prstGeom prst="rect">
+                          <a:avLst/>
+                        </a:prstGeom>
+                        <a:solidFill>
+                          <a:srgbClr val="FFFFFF"/>
+                        </a:solidFill>
+                        <a:ln w="9525">
+                          <a:solidFill>
+                            <a:srgbClr val="000000"/>
+                          </a:solidFill>
+                          <a:miter lim="800000"/>
+                          <a:headEnd/>
+                          <a:tailEnd/>
+                        </a:ln>
+                      </wps:spPr>
+                      <wps:txbx>
+                        <w:txbxContent>
+                          <w:p>
+                            <w:pPr>
+                              <w:jc w:val="center"/>
+                              <w:rPr>
+                                <w:b/>
+                                <w:sz w:val="20"/>
+                              </w:rPr>
+                            </w:pPr>
+                            <w:r>
+                              <w:rPr>
+                                <w:b/>
+                                <w:sz w:val="20"/>
+                              </w:rPr>
+                              <w:t>Stamp</w:t>
+                            </w:r>
+                            <w:r>
+                              <w:rPr>
+                                <w:b/>
+                                <w:sz w:val="20"/>
+                              </w:rPr>
+                              <w:t xml:space="preserve"> tool</w:t>
+                            </w:r>
+                          </w:p>
+                          <w:p>
+                            <w:pPr>
+                              <w:rPr>
+                                <w:sz w:val="20"/>
+                              </w:rPr>
+                            </w:pPr>
+                            <w:r>
+                              <w:rPr>
+                                <w:sz w:val="20"/>
+                              </w:rPr>
+                              <w:t xml:space="preserve">Drops down 4 different </w:t>
+                            </w:r>
+                            <w:r>
+                              <w:rPr>
+                                <w:sz w:val="20"/>
+                              </w:rPr>
+                              <w:t>stamps</w:t>
+                            </w:r>
+                            <w:r>
+                              <w:rPr>
+                                <w:sz w:val="20"/>
+                              </w:rPr>
+                              <w:t>.</w:t>
+                            </w:r>
+                          </w:p>
+                          <w:p>
+                            <w:pPr>
+                              <w:pStyle w:val="ListParagraph"/>
+                              <w:numPr>
+                                <w:ilvl w:val="0"/>
+                                <w:numId w:val="3"/>
+                              </w:numPr>
+                              <w:rPr>
+                                <w:sz w:val="20"/>
+                              </w:rPr>
+                            </w:pPr>
+                            <w:r>
+                              <w:rPr>
+                                <w:sz w:val="20"/>
+                              </w:rPr>
+                              <w:t>Numbers from 0-9</w:t>
+                            </w:r>
+                          </w:p>
+                          <w:p>
+                            <w:pPr>
+                              <w:pStyle w:val="ListParagraph"/>
+                              <w:numPr>
+                                <w:ilvl w:val="0"/>
+                                <w:numId w:val="3"/>
+                              </w:numPr>
+                              <w:rPr>
+                                <w:sz w:val="20"/>
+                              </w:rPr>
+                            </w:pPr>
+                            <w:r>
+                              <w:rPr>
+                                <w:sz w:val="20"/>
+                              </w:rPr>
+                              <w:t>Letters from A-Z</w:t>
+                            </w:r>
+                          </w:p>
+                          <w:p>
+                            <w:pPr>
+                              <w:pStyle w:val="ListParagraph"/>
+                              <w:numPr>
+                                <w:ilvl w:val="0"/>
+                                <w:numId w:val="3"/>
+                              </w:numPr>
+                              <w:rPr>
+                                <w:sz w:val="20"/>
+                              </w:rPr>
+                            </w:pPr>
+                            <w:r>
+                              <w:rPr>
+                                <w:sz w:val="20"/>
+                              </w:rPr>
+                              <w:t>Shapes such as squares, circles</w:t>
+                            </w:r>
+                            <w:r>
+                              <w:rPr>
+                                <w:sz w:val="20"/>
+                              </w:rPr>
+                              <w:t xml:space="preserve"> </w:t>
+                            </w:r>
+                          </w:p>
+                        </w:txbxContent>
+                      </wps:txbx>
+                      <wps:bodyPr rot="0" vert="horz" wrap="square" lIns="91440" tIns="45720" rIns="91440" bIns="45720" anchor="t" anchorCtr="0">
+                        <a:noAutofit/>
+                      </wps:bodyPr>
+                    </wps:wsp>
+                  </a:graphicData>
+                </a:graphic>
+                <wp14:sizeRelH relativeFrom="margin">
+                  <wp14:pctWidth>0</wp14:pctWidth>
+                </wp14:sizeRelH>
+                <wp14:sizeRelV relativeFrom="margin">
+                  <wp14:pctHeight>0</wp14:pctHeight>
+                </wp14:sizeRelV>
+              </wp:anchor>
+            </w:drawing>
+          </mc:Choice>
+          <mc:Fallback>
+            <w:pict>
+              <v:shapetype w14:anchorId="3271E841" id="_x0000_t202" coordsize="21600,21600" o:spt="202" path="m,l,21600r21600,l21600,xe">
+                <v:stroke joinstyle="miter"/>
+                <v:path gradientshapeok="t" o:connecttype="rect"/>
+              </v:shapetype>
+              <v:shape id="Text Box 2" o:spid="_x0000_s1026" type="#_x0000_t202" style="position:absolute;margin-left:316.85pt;margin-top:11.55pt;width:130.2pt;height:151.45pt;z-index:251687936;visibility:visible;mso-wrap-style:square;mso-width-percent:0;mso-height-percent:0;mso-wrap-distance-left:9pt;mso-wrap-distance-top:3.6pt;mso-wrap-distance-right:9pt;mso-wrap-distance-bottom:3.6pt;mso-position-horizontal:absolute;mso-position-horizontal-relative:text;mso-position-vertical:absolute;mso-position-vertical-relative:text;mso-width-percent:0;mso-height-percent:0;mso-width-relative:margin;mso-height-relative:margin;v-text-anchor:top" o:gfxdata="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">
+                <v:textbox>
+                  <w:txbxContent>
+                    <w:p>
+                      <w:pPr>
+                        <w:jc w:val="center"/>
+                        <w:rPr>
+                          <w:b/>
+                          <w:sz w:val="20"/>
+                        </w:rPr>
+                      </w:pPr>
+                      <w:r>
+                        <w:rPr>
+                          <w:b/>
+                          <w:sz w:val="20"/>
+                        </w:rPr>
+                        <w:t>Stamp</w:t>
+                      </w:r>
+                      <w:r>
+                        <w:rPr>
+                          <w:b/>
+                          <w:sz w:val="20"/>
+                        </w:rPr>
+                        <w:t xml:space="preserve"> tool</w:t>
+                      </w:r>
+                    </w:p>
+                    <w:p>
+                      <w:pPr>
+                        <w:rPr>
+                          <w:sz w:val="20"/>
+                        </w:rPr>
+                      </w:pPr>
+                      <w:r>
+                        <w:rPr>
+                          <w:sz w:val="20"/>
+                        </w:rPr>
+                        <w:t xml:space="preserve">Drops down 4 different </w:t>
+                      </w:r>
+                      <w:r>
+                        <w:rPr>
+                          <w:sz w:val="20"/>
+                        </w:rPr>
+                        <w:t>stamps</w:t>
+                      </w:r>
+                      <w:r>
+                        <w:rPr>
+                          <w:sz w:val="20"/>
+                        </w:rPr>
+                        <w:t>.</w:t>
+                      </w:r>
+                    </w:p>
+                    <w:p>
+                      <w:pPr>
+                        <w:pStyle w:val="ListParagraph"/>
+                        <w:numPr>
+                          <w:ilvl w:val="0"/>
+                          <w:numId w:val="3"/>
+                        </w:numPr>
+                        <w:rPr>
+                          <w:sz w:val="20"/>
+                        </w:rPr>
+                      </w:pPr>
+                      <w:r>
+                        <w:rPr>
+                          <w:sz w:val="20"/>
+                        </w:rPr>
+                        <w:t>Numbers from 0-9</w:t>
+                      </w:r>
+                    </w:p>
+                    <w:p>
+                      <w:pPr>
+                        <w:pStyle w:val="ListParagraph"/>
+                        <w:numPr>
+                          <w:ilvl w:val="0"/>
+                          <w:numId w:val="3"/>
+                        </w:numPr>
+                        <w:rPr>
+                          <w:sz w:val="20"/>
+                        </w:rPr>
+                      </w:pPr>
+                      <w:r>
+                        <w:rPr>
+                          <w:sz w:val="20"/>
+                        </w:rPr>
+                        <w:t>Letters from A-Z</w:t>
+                      </w:r>
+                    </w:p>
+                    <w:p>
+                      <w:pPr>
+                        <w:pStyle w:val="ListParagraph"/>
+                        <w:numPr>
+                          <w:ilvl w:val="0"/>
+                          <w:numId w:val="3"/>
+                        </w:numPr>
+                        <w:rPr>
+                          <w:sz w:val="20"/>
+                        </w:rPr>
+                      </w:pPr>
+                      <w:r>
+                        <w:rPr>
+                          <w:sz w:val="20"/>
+                        </w:rPr>
+                        <w:t>Shapes such as squares, circles</w:t>
+                      </w:r>
+                      <w:r>
+                        <w:rPr>
+                          <w:sz w:val="20"/>
+                        </w:rPr>
+                        <w:t xml:space="preserve"> </w:t>
+                      </w:r>
+                    </w:p>
+                  </w:txbxContent>
+                </v:textbox>
+                <w10:wrap type="square"/>
+              </v:shape>
+            </w:pict>
+          </mc:Fallback>
+        </mc:AlternateContent>
+      </w:r>
+    </w:p>
+    <w:p>
+      <w:r>
+        <w:rPr>
+          <w:noProof/>
+        </w:rPr>
+        <mc:AlternateContent>
+          <mc:Choice Requires="wps">
+            <w:drawing>
+              <wp:anchor distT="45720" distB="45720" distL="114300" distR="114300" simplePos="0" relativeHeight="251685888" behindDoc="0" locked="0" layoutInCell="1" allowOverlap="1" wp14:anchorId="22E90EBA" wp14:editId="61E6CBF6">
+                <wp:simplePos x="0" y="0"/>
+                <wp:positionH relativeFrom="column">
+                  <wp:posOffset>2233930</wp:posOffset>
+                </wp:positionH>
+                <wp:positionV relativeFrom="paragraph">
+                  <wp:posOffset>19050</wp:posOffset>
+                </wp:positionV>
+                <wp:extent cx="1653540" cy="1923415"/>
+                <wp:effectExtent l="0" t="0" r="22860" b="19685"/>
+                <wp:wrapSquare wrapText="bothSides"/>
+                <wp:docPr id="24" name="Text Box 2"/>
+                <wp:cNvGraphicFramePr>
+                  <a:graphicFrameLocks xmlns:a="http://schemas.openxmlformats.org/drawingml/2006/main"/>
+                </wp:cNvGraphicFramePr>
+                <a:graphic xmlns:a="http://schemas.openxmlformats.org/drawingml/2006/main">
+                  <a:graphicData uri="http://schemas.microsoft.com/office/word/2010/wordprocessingShape">
+                    <wps:wsp>
+                      <wps:cNvSpPr txBox="1">
+                        <a:spLocks noChangeArrowheads="1"/>
+                      </wps:cNvSpPr>
+                      <wps:spPr bwMode="auto">
+                        <a:xfrm>
+                          <a:off x="0" y="0"/>
+                          <a:ext cx="1653540" cy="1923415"/>
+                        </a:xfrm>
+                        <a:prstGeom prst="rect">
+                          <a:avLst/>
+                        </a:prstGeom>
+                        <a:solidFill>
+                          <a:srgbClr val="FFFFFF"/>
+                        </a:solidFill>
+                        <a:ln w="9525">
+                          <a:solidFill>
+                            <a:srgbClr val="000000"/>
+                          </a:solidFill>
+                          <a:miter lim="800000"/>
+                          <a:headEnd/>
+                          <a:tailEnd/>
+                        </a:ln>
+                      </wps:spPr>
+                      <wps:txbx>
+                        <w:txbxContent>
+                          <w:p>
+                            <w:pPr>
+                              <w:jc w:val="center"/>
+                              <w:rPr>
+                                <w:b/>
+                                <w:sz w:val="20"/>
+                              </w:rPr>
+                            </w:pPr>
+                            <w:r>
+                              <w:rPr>
+                                <w:b/>
+                                <w:sz w:val="20"/>
+                              </w:rPr>
+                              <w:t>Brush</w:t>
+                            </w:r>
+                            <w:r>
+                              <w:rPr>
+                                <w:b/>
+                                <w:sz w:val="20"/>
+                              </w:rPr>
+                              <w:t xml:space="preserve"> tool</w:t>
+                            </w:r>
+                          </w:p>
+                          <w:p>
+                            <w:pPr>
+                              <w:rPr>
+                                <w:sz w:val="20"/>
+                              </w:rPr>
+                            </w:pPr>
+                            <w:r>
+                              <w:rPr>
+                                <w:sz w:val="20"/>
+                              </w:rPr>
+                              <w:t xml:space="preserve">Drops down </w:t>
+                            </w:r>
+                            <w:r>
+                              <w:rPr>
+                                <w:sz w:val="20"/>
+                              </w:rPr>
+                              <w:t>4 different brushes which replaces icon upon selection.</w:t>
+                            </w:r>
+                          </w:p>
+                          <w:p>
+                            <w:pPr>
+                              <w:pStyle w:val="ListParagraph"/>
+                              <w:numPr>
+                                <w:ilvl w:val="0"/>
+                                <w:numId w:val="3"/>
+                              </w:numPr>
+                              <w:rPr>
+                                <w:sz w:val="20"/>
+                              </w:rPr>
+                            </w:pPr>
+                            <w:r>
+                              <w:rPr>
+                                <w:sz w:val="20"/>
+                              </w:rPr>
+                              <w:t>Default paint brush</w:t>
+                            </w:r>
+                          </w:p>
+                          <w:p>
+                            <w:pPr>
+                              <w:pStyle w:val="ListParagraph"/>
+                              <w:numPr>
+                                <w:ilvl w:val="0"/>
+                                <w:numId w:val="3"/>
+                              </w:numPr>
+                              <w:rPr>
+                                <w:sz w:val="20"/>
+                              </w:rPr>
+                            </w:pPr>
+                            <w:r>
+                              <w:rPr>
+                                <w:sz w:val="20"/>
+                              </w:rPr>
+                              <w:t>Vertical Roller</w:t>
+                            </w:r>
+                          </w:p>
+                          <w:p>
+                            <w:pPr>
+                              <w:pStyle w:val="ListParagraph"/>
+                              <w:numPr>
+                                <w:ilvl w:val="0"/>
+                                <w:numId w:val="3"/>
+                              </w:numPr>
+                              <w:rPr>
+                                <w:sz w:val="20"/>
+                              </w:rPr>
+                            </w:pPr>
+                            <w:r>
+                              <w:rPr>
+                                <w:sz w:val="20"/>
+                              </w:rPr>
+                              <w:t>Horizontal Roller</w:t>
+                            </w:r>
+                          </w:p>
+                          <w:p>
+                            <w:pPr>
+                              <w:pStyle w:val="ListParagraph"/>
+                              <w:numPr>
+                                <w:ilvl w:val="0"/>
+                                <w:numId w:val="3"/>
+                              </w:numPr>
+                              <w:rPr>
+                                <w:sz w:val="20"/>
+                              </w:rPr>
+                            </w:pPr>
+                            <w:r>
+                              <w:rPr>
+                                <w:sz w:val="20"/>
+                              </w:rPr>
+                              <w:t>Spray</w:t>
+                            </w:r>
+                          </w:p>
+                          <w:p>
+                            <w:pPr>
+                              <w:pStyle w:val="ListParagraph"/>
+                              <w:numPr>
+                                <w:ilvl w:val="0"/>
+                                <w:numId w:val="3"/>
+                              </w:numPr>
+                              <w:rPr>
+                                <w:sz w:val="20"/>
+                              </w:rPr>
+                            </w:pPr>
+                            <w:r>
+                              <w:rPr>
+                                <w:sz w:val="20"/>
+                              </w:rPr>
+                              <w:t>Highlighter</w:t>
+                            </w:r>
+                            <w:r>
+                              <w:rPr>
+                                <w:sz w:val="20"/>
+                              </w:rPr>
+                              <w:t xml:space="preserve">  </w:t>
+                            </w:r>
+                          </w:p>
+                        </w:txbxContent>
+                      </wps:txbx>
+                      <wps:bodyPr rot="0" vert="horz" wrap="square" lIns="91440" tIns="45720" rIns="91440" bIns="45720" anchor="t" anchorCtr="0">
+                        <a:noAutofit/>
+                      </wps:bodyPr>
+                    </wps:wsp>
+                  </a:graphicData>
+                </a:graphic>
+                <wp14:sizeRelH relativeFrom="margin">
+                  <wp14:pctWidth>0</wp14:pctWidth>
+                </wp14:sizeRelH>
+                <wp14:sizeRelV relativeFrom="margin">
+                  <wp14:pctHeight>0</wp14:pctHeight>
+                </wp14:sizeRelV>
+              </wp:anchor>
+            </w:drawing>
+          </mc:Choice>
+          <mc:Fallback>
+            <w:pict>
+              <v:shape w14:anchorId="22E90EBA" id="_x0000_s1027" type="#_x0000_t202" style="position:absolute;margin-left:175.9pt;margin-top:1.5pt;width:130.2pt;height:151.45pt;z-index:251685888;visibility:visible;mso-wrap-style:square;mso-width-percent:0;mso-height-percent:0;mso-wrap-distance-left:9pt;mso-wrap-distance-top:3.6pt;mso-wrap-distance-right:9pt;mso-wrap-distance-bottom:3.6pt;mso-position-horizontal:absolute;mso-position-horizontal-relative:text;mso-position-vertical:absolute;mso-position-vertical-relative:text;mso-width-percent:0;mso-height-percent:0;mso-width-relative:margin;mso-height-relative:margin;v-text-anchor:top" o:gfxdata="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">
+                <v:textbox>
+                  <w:txbxContent>
+                    <w:p>
+                      <w:pPr>
+                        <w:jc w:val="center"/>
+                        <w:rPr>
+                          <w:b/>
+                          <w:sz w:val="20"/>
+                        </w:rPr>
+                      </w:pPr>
+                      <w:r>
+                        <w:rPr>
+                          <w:b/>
+                          <w:sz w:val="20"/>
+                        </w:rPr>
+                        <w:t>Brush</w:t>
+                      </w:r>
+                      <w:r>
+                        <w:rPr>
+                          <w:b/>
+                          <w:sz w:val="20"/>
+                        </w:rPr>
+                        <w:t xml:space="preserve"> tool</w:t>
+                      </w:r>
+                    </w:p>
+                    <w:p>
+                      <w:pPr>
+                        <w:rPr>
+                          <w:sz w:val="20"/>
+                        </w:rPr>
+                      </w:pPr>
+                      <w:r>
+                        <w:rPr>
+                          <w:sz w:val="20"/>
+                        </w:rPr>
+                        <w:t xml:space="preserve">Drops down </w:t>
+                      </w:r>
+                      <w:r>
+                        <w:rPr>
+                          <w:sz w:val="20"/>
+                        </w:rPr>
+                        <w:t>4 different brushes which replaces icon upon selection.</w:t>
+                      </w:r>
+                    </w:p>
+                    <w:p>
+                      <w:pPr>
+                        <w:pStyle w:val="ListParagraph"/>
+                        <w:numPr>
+                          <w:ilvl w:val="0"/>
+                          <w:numId w:val="3"/>
+                        </w:numPr>
+                        <w:rPr>
+                          <w:sz w:val="20"/>
+                        </w:rPr>
+                      </w:pPr>
+                      <w:r>
+                        <w:rPr>
+                          <w:sz w:val="20"/>
+                        </w:rPr>
+                        <w:t>Default paint brush</w:t>
+                      </w:r>
+                    </w:p>
+                    <w:p>
+                      <w:pPr>
+                        <w:pStyle w:val="ListParagraph"/>
+                        <w:numPr>
+                          <w:ilvl w:val="0"/>
+                          <w:numId w:val="3"/>
+                        </w:numPr>
+                        <w:rPr>
+                          <w:sz w:val="20"/>
+                        </w:rPr>
+                      </w:pPr>
+                      <w:r>
+                        <w:rPr>
+                          <w:sz w:val="20"/>
+                        </w:rPr>
+                        <w:t>Vertical Roller</w:t>
+                      </w:r>
+                    </w:p>
+                    <w:p>
+                      <w:pPr>
+                        <w:pStyle w:val="ListParagraph"/>
+                        <w:numPr>
+                          <w:ilvl w:val="0"/>
+                          <w:numId w:val="3"/>
+                        </w:numPr>
+                        <w:rPr>
+                          <w:sz w:val="20"/>
+                        </w:rPr>
+                      </w:pPr>
+                      <w:r>
+                        <w:rPr>
+                          <w:sz w:val="20"/>
+                        </w:rPr>
+                        <w:t>Horizontal Roller</w:t>
+                      </w:r>
+                    </w:p>
+                    <w:p>
+                      <w:pPr>
+                        <w:pStyle w:val="ListParagraph"/>
+                        <w:numPr>
+                          <w:ilvl w:val="0"/>
+                          <w:numId w:val="3"/>
+                        </w:numPr>
+                        <w:rPr>
+                          <w:sz w:val="20"/>
+                        </w:rPr>
+                      </w:pPr>
+                      <w:r>
+                        <w:rPr>
+                          <w:sz w:val="20"/>
+                        </w:rPr>
+                        <w:t>Spray</w:t>
+                      </w:r>
+                    </w:p>
+                    <w:p>
+                      <w:pPr>
+                        <w:pStyle w:val="ListParagraph"/>
+                        <w:numPr>
+                          <w:ilvl w:val="0"/>
+                          <w:numId w:val="3"/>
+                        </w:numPr>
+                        <w:rPr>
+                          <w:sz w:val="20"/>
+                        </w:rPr>
+                      </w:pPr>
+                      <w:r>
+                        <w:rPr>
+                          <w:sz w:val="20"/>
+                        </w:rPr>
+                        <w:t>Highlighter</w:t>
+                      </w:r>
+                      <w:r>
+                        <w:rPr>
+                          <w:sz w:val="20"/>
+                        </w:rPr>
+                        <w:t xml:space="preserve">  </w:t>
+                      </w:r>
+                    </w:p>
+                  </w:txbxContent>
+                </v:textbox>
+                <w10:wrap type="square"/>
+              </v:shape>
+            </w:pict>
+          </mc:Fallback>
+        </mc:AlternateContent>
+      </w:r>
+    </w:p>
+    <w:p>
+      <w:r>
+        <w:rPr>
+          <w:noProof/>
+        </w:rPr>
+        <mc:AlternateContent>
+          <mc:Choice Requires="wps">
+            <w:drawing>
+              <wp:anchor distT="45720" distB="45720" distL="114300" distR="114300" simplePos="0" relativeHeight="251681792" behindDoc="0" locked="0" layoutInCell="1" allowOverlap="1" wp14:anchorId="00440357" wp14:editId="4C40BFED">
+                <wp:simplePos x="0" y="0"/>
+                <wp:positionH relativeFrom="column">
+                  <wp:posOffset>1030246</wp:posOffset>
+                </wp:positionH>
+                <wp:positionV relativeFrom="paragraph">
+                  <wp:posOffset>8724</wp:posOffset>
+                </wp:positionV>
+                <wp:extent cx="1136650" cy="866140"/>
+                <wp:effectExtent l="0" t="0" r="25400" b="10160"/>
+                <wp:wrapSquare wrapText="bothSides"/>
+                <wp:docPr id="22" name="Text Box 2"/>
+                <wp:cNvGraphicFramePr>
+                  <a:graphicFrameLocks xmlns:a="http://schemas.openxmlformats.org/drawingml/2006/main"/>
+                </wp:cNvGraphicFramePr>
+                <a:graphic xmlns:a="http://schemas.openxmlformats.org/drawingml/2006/main">
+                  <a:graphicData uri="http://schemas.microsoft.com/office/word/2010/wordprocessingShape">
+                    <wps:wsp>
+                      <wps:cNvSpPr txBox="1">
+                        <a:spLocks noChangeArrowheads="1"/>
+                      </wps:cNvSpPr>
+                      <wps:spPr bwMode="auto">
+                        <a:xfrm>
+                          <a:off x="0" y="0"/>
+                          <a:ext cx="1136650" cy="866140"/>
+                        </a:xfrm>
+                        <a:prstGeom prst="rect">
+                          <a:avLst/>
+                        </a:prstGeom>
+                        <a:solidFill>
+                          <a:srgbClr val="FFFFFF"/>
+                        </a:solidFill>
+                        <a:ln w="9525">
+                          <a:solidFill>
+                            <a:srgbClr val="000000"/>
+                          </a:solidFill>
+                          <a:miter lim="800000"/>
+                          <a:headEnd/>
+                          <a:tailEnd/>
+                        </a:ln>
+                      </wps:spPr>
+                      <wps:txbx>
+                        <w:txbxContent>
+                          <w:p>
+                            <w:pPr>
+                              <w:jc w:val="center"/>
+                              <w:rPr>
+                                <w:b/>
+                                <w:sz w:val="20"/>
+                              </w:rPr>
+                            </w:pPr>
+                            <w:r>
+                              <w:rPr>
+                                <w:b/>
+                                <w:sz w:val="20"/>
+                              </w:rPr>
+                              <w:t>Opacity</w:t>
+                            </w:r>
+                            <w:r>
+                              <w:rPr>
+                                <w:b/>
+                                <w:sz w:val="20"/>
+                              </w:rPr>
+                              <w:t xml:space="preserve"> tool</w:t>
+                            </w:r>
+                          </w:p>
+                          <w:p>
+                            <w:pPr>
+                              <w:rPr>
+                                <w:sz w:val="20"/>
+                              </w:rPr>
+                            </w:pPr>
+                            <w:r>
+                              <w:rPr>
+                                <w:sz w:val="20"/>
+                              </w:rPr>
+                              <w:t>Drops</w:t>
+                            </w:r>
+                            <w:r>
+                              <w:rPr>
+                                <w:sz w:val="20"/>
+                              </w:rPr>
+                              <w:t xml:space="preserve"> down a slider which displays opacity %</w:t>
+                            </w:r>
+                          </w:p>
+                        </w:txbxContent>
+                      </wps:txbx>
+                      <wps:bodyPr rot="0" vert="horz" wrap="square" lIns="91440" tIns="45720" rIns="91440" bIns="45720" anchor="t" anchorCtr="0">
+                        <a:noAutofit/>
+                      </wps:bodyPr>
+                    </wps:wsp>
+                  </a:graphicData>
+                </a:graphic>
+                <wp14:sizeRelH relativeFrom="margin">
+                  <wp14:pctWidth>0</wp14:pctWidth>
+                </wp14:sizeRelH>
+                <wp14:sizeRelV relativeFrom="margin">
+                  <wp14:pctHeight>0</wp14:pctHeight>
+                </wp14:sizeRelV>
+              </wp:anchor>
+            </w:drawing>
+          </mc:Choice>
+          <mc:Fallback>
+            <w:pict>
+              <v:shape w14:anchorId="00440357" id="_x0000_s1028" type="#_x0000_t202" style="position:absolute;margin-left:81.1pt;margin-top:.7pt;width:89.5pt;height:68.2pt;z-index:251681792;visibility:visible;mso-wrap-style:square;mso-width-percent:0;mso-height-percent:0;mso-wrap-distance-left:9pt;mso-wrap-distance-top:3.6pt;mso-wrap-distance-right:9pt;mso-wrap-distance-bottom:3.6pt;mso-position-horizontal:absolute;mso-position-horizontal-relative:text;mso-position-vertical:absolute;mso-position-vertical-relative:text;mso-width-percent:0;mso-height-percent:0;mso-width-relative:margin;mso-height-relative:margin;v-text-anchor:top" o:gfxdata="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">
+                <v:textbox>
+                  <w:txbxContent>
+                    <w:p>
+                      <w:pPr>
+                        <w:jc w:val="center"/>
+                        <w:rPr>
+                          <w:b/>
+                          <w:sz w:val="20"/>
+                        </w:rPr>
+                      </w:pPr>
+                      <w:r>
+                        <w:rPr>
+                          <w:b/>
+                          <w:sz w:val="20"/>
+                        </w:rPr>
+                        <w:t>Opacity</w:t>
+                      </w:r>
+                      <w:r>
+                        <w:rPr>
+                          <w:b/>
+                          <w:sz w:val="20"/>
+                        </w:rPr>
+                        <w:t xml:space="preserve"> tool</w:t>
+                      </w:r>
+                    </w:p>
+                    <w:p>
+                      <w:pPr>
+                        <w:rPr>
+                          <w:sz w:val="20"/>
+                        </w:rPr>
+                      </w:pPr>
+                      <w:r>
+                        <w:rPr>
+                          <w:sz w:val="20"/>
+                        </w:rPr>
+                        <w:t>Drops</w:t>
+                      </w:r>
+                      <w:r>
+                        <w:rPr>
+                          <w:sz w:val="20"/>
+                        </w:rPr>
+                        <w:t xml:space="preserve"> down a slider which displays opacity %</w:t>
+                      </w:r>
+                    </w:p>
+                  </w:txbxContent>
+                </v:textbox>
+                <w10:wrap type="square"/>
+              </v:shape>
+            </w:pict>
+          </mc:Fallback>
+        </mc:AlternateContent>
+      </w:r>
+    </w:p>
+    <w:p>
+      <w:r>
+        <w:rPr>
+          <w:noProof/>
+        </w:rPr>
+        <mc:AlternateContent>
+          <mc:Choice Requires="wps">
+            <w:drawing>
+              <wp:anchor distT="45720" distB="45720" distL="114300" distR="114300" simplePos="0" relativeHeight="251679744" behindDoc="0" locked="0" layoutInCell="1" allowOverlap="1" wp14:anchorId="40D65CFA" wp14:editId="7AB9B4A4">
+                <wp:simplePos x="0" y="0"/>
+                <wp:positionH relativeFrom="margin">
+                  <wp:posOffset>-78768</wp:posOffset>
+                </wp:positionH>
+                <wp:positionV relativeFrom="paragraph">
+                  <wp:posOffset>244475</wp:posOffset>
+                </wp:positionV>
+                <wp:extent cx="946150" cy="842645"/>
+                <wp:effectExtent l="0" t="0" r="25400" b="14605"/>
+                <wp:wrapSquare wrapText="bothSides"/>
+                <wp:docPr id="21" name="Text Box 2"/>
+                <wp:cNvGraphicFramePr>
+                  <a:graphicFrameLocks xmlns:a="http://schemas.openxmlformats.org/drawingml/2006/main"/>
+                </wp:cNvGraphicFramePr>
+                <a:graphic xmlns:a="http://schemas.openxmlformats.org/drawingml/2006/main">
+                  <a:graphicData uri="http://schemas.microsoft.com/office/word/2010/wordprocessingShape">
+                    <wps:wsp>
+                      <wps:cNvSpPr txBox="1">
+                        <a:spLocks noChangeArrowheads="1"/>
+                      </wps:cNvSpPr>
+                      <wps:spPr bwMode="auto">
+                        <a:xfrm>
+                          <a:off x="0" y="0"/>
+                          <a:ext cx="946150" cy="842645"/>
+                        </a:xfrm>
+                        <a:prstGeom prst="rect">
+                          <a:avLst/>
+                        </a:prstGeom>
+                        <a:solidFill>
+                          <a:srgbClr val="FFFFFF"/>
+                        </a:solidFill>
+                        <a:ln w="9525">
+                          <a:solidFill>
+                            <a:srgbClr val="000000"/>
+                          </a:solidFill>
+                          <a:miter lim="800000"/>
+                          <a:headEnd/>
+                          <a:tailEnd/>
+                        </a:ln>
+                      </wps:spPr>
+                      <wps:txbx>
+                        <w:txbxContent>
+                          <w:p>
+                            <w:pPr>
+                              <w:jc w:val="center"/>
+                              <w:rPr>
+                                <w:b/>
+                                <w:sz w:val="20"/>
+                              </w:rPr>
+                            </w:pPr>
+                            <w:r>
+                              <w:rPr>
+                                <w:b/>
+                                <w:sz w:val="20"/>
+                              </w:rPr>
+                              <w:t>Size</w:t>
+                            </w:r>
+                            <w:r>
+                              <w:rPr>
+                                <w:b/>
+                                <w:sz w:val="20"/>
+                              </w:rPr>
+                              <w:t xml:space="preserve"> tool</w:t>
+                            </w:r>
+                          </w:p>
+                          <w:p>
+                            <w:pPr>
+                              <w:rPr>
+                                <w:sz w:val="20"/>
+                              </w:rPr>
+                            </w:pPr>
+                            <w:r>
+                              <w:rPr>
+                                <w:sz w:val="20"/>
+                              </w:rPr>
+                              <w:t xml:space="preserve">Drops down a </w:t>
+                            </w:r>
+                            <w:r>
+                              <w:rPr>
+                                <w:sz w:val="20"/>
+                              </w:rPr>
+                              <w:t>slider for the brush size</w:t>
+                            </w:r>
+                            <w:r>
+                              <w:rPr>
+                                <w:sz w:val="20"/>
+                              </w:rPr>
+                              <w:t>.</w:t>
+                            </w:r>
+                          </w:p>
+                        </w:txbxContent>
+                      </wps:txbx>
+                      <wps:bodyPr rot="0" vert="horz" wrap="square" lIns="91440" tIns="45720" rIns="91440" bIns="45720" anchor="t" anchorCtr="0">
+                        <a:noAutofit/>
+                      </wps:bodyPr>
+                    </wps:wsp>
+                  </a:graphicData>
+                </a:graphic>
+                <wp14:sizeRelH relativeFrom="margin">
+                  <wp14:pctWidth>0</wp14:pctWidth>
+                </wp14:sizeRelH>
+                <wp14:sizeRelV relativeFrom="margin">
+                  <wp14:pctHeight>0</wp14:pctHeight>
+                </wp14:sizeRelV>
+              </wp:anchor>
+            </w:drawing>
+          </mc:Choice>
+          <mc:Fallback>
+            <w:pict>
+              <v:shape w14:anchorId="40D65CFA" id="_x0000_s1029" type="#_x0000_t202" style="position:absolute;margin-left:-6.2pt;margin-top:19.25pt;width:74.5pt;height:66.35pt;z-index:251679744;visibility:visible;mso-wrap-style:square;mso-width-percent:0;mso-height-percent:0;mso-wrap-distance-left:9pt;mso-wrap-distance-top:3.6pt;mso-wrap-distance-right:9pt;mso-wrap-distance-bottom:3.6pt;mso-position-horizontal:absolute;mso-position-horizontal-relative:margin;mso-position-vertical:absolute;mso-position-vertical-relative:text;mso-width-percent:0;mso-height-percent:0;mso-width-relative:margin;mso-height-relative:margin;v-text-anchor:top" o:gfxdata="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">
+                <v:textbox>
+                  <w:txbxContent>
+                    <w:p>
+                      <w:pPr>
+                        <w:jc w:val="center"/>
+                        <w:rPr>
+                          <w:b/>
+                          <w:sz w:val="20"/>
+                        </w:rPr>
+                      </w:pPr>
+                      <w:r>
+                        <w:rPr>
+                          <w:b/>
+                          <w:sz w:val="20"/>
+                        </w:rPr>
+                        <w:t>Size</w:t>
+                      </w:r>
+                      <w:r>
+                        <w:rPr>
+                          <w:b/>
+                          <w:sz w:val="20"/>
+                        </w:rPr>
+                        <w:t xml:space="preserve"> tool</w:t>
+                      </w:r>
+                    </w:p>
+                    <w:p>
+                      <w:pPr>
+                        <w:rPr>
+                          <w:sz w:val="20"/>
+                        </w:rPr>
+                      </w:pPr>
+                      <w:r>
+                        <w:rPr>
+                          <w:sz w:val="20"/>
+                        </w:rPr>
+                        <w:t xml:space="preserve">Drops down a </w:t>
+                      </w:r>
+                      <w:r>
+                        <w:rPr>
+                          <w:sz w:val="20"/>
+                        </w:rPr>
+                        <w:t>slider for the brush size</w:t>
+                      </w:r>
+                      <w:r>
+                        <w:rPr>
+                          <w:sz w:val="20"/>
+                        </w:rPr>
+                        <w:t>.</w:t>
+                      </w:r>
+                    </w:p>
+                  </w:txbxContent>
+                </v:textbox>
+                <w10:wrap type="square" anchorx="margin"/>
+              </v:shape>
+            </w:pict>
+          </mc:Fallback>
+        </mc:AlternateContent>
+      </w:r>
+    </w:p>
+    <w:p>
+      <w:r>
+        <w:rPr>
+          <w:noProof/>
+        </w:rPr>
+        <mc:AlternateContent>
+          <mc:Choice Requires="wps">
+            <w:drawing>
+              <wp:anchor distT="0" distB="0" distL="114300" distR="114300" simplePos="0" relativeHeight="251665408" behindDoc="0" locked="0" layoutInCell="1" allowOverlap="1" wp14:anchorId="1A4B683A" wp14:editId="59EA3A42">
+                <wp:simplePos x="0" y="0"/>
+                <wp:positionH relativeFrom="margin">
+                  <wp:posOffset>1144988</wp:posOffset>
+                </wp:positionH>
+                <wp:positionV relativeFrom="paragraph">
+                  <wp:posOffset>156072</wp:posOffset>
+                </wp:positionV>
+                <wp:extent cx="1826978" cy="2741820"/>
+                <wp:effectExtent l="0" t="0" r="78105" b="59055"/>
+                <wp:wrapNone/>
+                <wp:docPr id="14" name="Straight Arrow Connector 14"/>
+                <wp:cNvGraphicFramePr/>
+                <a:graphic xmlns:a="http://schemas.openxmlformats.org/drawingml/2006/main">
+                  <a:graphicData uri="http://schemas.microsoft.com/office/word/2010/wordprocessingShape">
+                    <wps:wsp>
+                      <wps:cNvCnPr/>
+                      <wps:spPr>
+                        <a:xfrm>
+                          <a:off x="0" y="0"/>
+                          <a:ext cx="1826978" cy="2741820"/>
+                        </a:xfrm>
+                        <a:prstGeom prst="straightConnector1">
+                          <a:avLst/>
+                        </a:prstGeom>
+                        <a:ln>
+                          <a:tailEnd type="triangle"/>
+                        </a:ln>
+                      </wps:spPr>
+                      <wps:style>
+                        <a:lnRef idx="1">
+                          <a:schemeClr val="accent1"/>
+                        </a:lnRef>
+                        <a:fillRef idx="0">
+                          <a:schemeClr val="accent1"/>
+                        </a:fillRef>
+                        <a:effectRef idx="0">
+                          <a:schemeClr val="accent1"/>
+                        </a:effectRef>
+                        <a:fontRef idx="minor">
+                          <a:schemeClr val="tx1"/>
+                        </a:fontRef>
+                      </wps:style>
+                      <wps:bodyPr/>
+                    </wps:wsp>
+                  </a:graphicData>
+                </a:graphic>
+                <wp14:sizeRelH relativeFrom="margin">
+                  <wp14:pctWidth>0</wp14:pctWidth>
+                </wp14:sizeRelH>
+                <wp14:sizeRelV relativeFrom="margin">
+                  <wp14:pctHeight>0</wp14:pctHeight>
+                </wp14:sizeRelV>
+              </wp:anchor>
+            </w:drawing>
+          </mc:Choice>
+          <mc:Fallback>
+            <w:pict>
+              <v:shapetype w14:anchorId="5938A3AF" id="_x0000_t32" coordsize="21600,21600" o:spt="32" o:oned="t" path="m,l21600,21600e" filled="f">
+                <v:path arrowok="t" fillok="f" o:connecttype="none"/>
+                <o:lock v:ext="edit" shapetype="t"/>
+              </v:shapetype>
+              <v:shape id="Straight Arrow Connector 14" o:spid="_x0000_s1026" type="#_x0000_t32" style="position:absolute;margin-left:90.15pt;margin-top:12.3pt;width:143.85pt;height:215.9pt;z-index:251665408;visibility:visible;mso-wrap-style:square;mso-width-percent:0;mso-height-percent:0;mso-wrap-distance-left:9pt;mso-wrap-distance-top:0;mso-wrap-distance-right:9pt;mso-wrap-distance-bottom:0;mso-position-horizontal:absolute;mso-position-horizontal-relative:margin;mso-position-vertical:absolute;mso-position-vertical-relative:text;mso-width-percent:0;mso-height-percent:0;mso-width-relative:margin;mso-height-relative:margin" o:gfxdata="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" strokecolor="#4472c4 [3204]" strokeweight=".5pt">
+                <v:stroke endarrow="block" joinstyle="miter"/>
+                <w10:wrap anchorx="margin"/>
+              </v:shape>
+            </w:pict>
+          </mc:Fallback>
+        </mc:AlternateContent>
+      </w:r>
+    </w:p>
+    <w:p>
+      <w:r>
+        <w:rPr>
+          <w:noProof/>
+        </w:rPr>
+        <mc:AlternateContent>
+          <mc:Choice Requires="wps">
+            <w:drawing>
+              <wp:anchor distT="0" distB="0" distL="114300" distR="114300" simplePos="0" relativeHeight="251667456" behindDoc="0" locked="0" layoutInCell="1" allowOverlap="1" wp14:anchorId="7E517B83" wp14:editId="16FC5FA1">
+                <wp:simplePos x="0" y="0"/>
+                <wp:positionH relativeFrom="margin">
+                  <wp:posOffset>3522427</wp:posOffset>
+                </wp:positionH>
+                <wp:positionV relativeFrom="paragraph">
+                  <wp:posOffset>156570</wp:posOffset>
+                </wp:positionV>
+                <wp:extent cx="874643" cy="2463386"/>
+                <wp:effectExtent l="38100" t="0" r="20955" b="51435"/>
+                <wp:wrapNone/>
+                <wp:docPr id="15" name="Straight Arrow Connector 15"/>
+                <wp:cNvGraphicFramePr/>
+                <a:graphic xmlns:a="http://schemas.openxmlformats.org/drawingml/2006/main">
+                  <a:graphicData uri="http://schemas.microsoft.com/office/word/2010/wordprocessingShape">
+                    <wps:wsp>
+                      <wps:cNvCnPr/>
+                      <wps:spPr>
+                        <a:xfrm flipH="1">
+                          <a:off x="0" y="0"/>
+                          <a:ext cx="874643" cy="2463386"/>
+                        </a:xfrm>
+                        <a:prstGeom prst="straightConnector1">
+                          <a:avLst/>
+                        </a:prstGeom>
+                        <a:ln>
+                          <a:tailEnd type="triangle"/>
+                        </a:ln>
+                      </wps:spPr>
+                      <wps:style>
+                        <a:lnRef idx="1">
+                          <a:schemeClr val="accent1"/>
+                        </a:lnRef>
+                        <a:fillRef idx="0">
+                          <a:schemeClr val="accent1"/>
+                        </a:fillRef>
+                        <a:effectRef idx="0">
+                          <a:schemeClr val="accent1"/>
+                        </a:effectRef>
+                        <a:fontRef idx="minor">
+                          <a:schemeClr val="tx1"/>
+                        </a:fontRef>
+                      </wps:style>
+                      <wps:bodyPr/>
+                    </wps:wsp>
+                  </a:graphicData>
+                </a:graphic>
+                <wp14:sizeRelH relativeFrom="margin">
+                  <wp14:pctWidth>0</wp14:pctWidth>
+                </wp14:sizeRelH>
+                <wp14:sizeRelV relativeFrom="margin">
+                  <wp14:pctHeight>0</wp14:pctHeight>
+                </wp14:sizeRelV>
+              </wp:anchor>
+            </w:drawing>
+          </mc:Choice>
+          <mc:Fallback>
+            <w:pict>
+              <v:shape w14:anchorId="605FA916" id="Straight Arrow Connector 15" o:spid="_x0000_s1026" type="#_x0000_t32" style="position:absolute;margin-left:277.35pt;margin-top:12.35pt;width:68.85pt;height:193.95pt;flip:x;z-index:251667456;visibility:visible;mso-wrap-style:square;mso-width-percent:0;mso-height-percent:0;mso-wrap-distance-left:9pt;mso-wrap-distance-top:0;mso-wrap-distance-right:9pt;mso-wrap-distance-bottom:0;mso-position-horizontal:absolute;mso-position-horizontal-relative:margin;mso-position-vertical:absolute;mso-position-vertical-relative:text;mso-width-percent:0;mso-height-percent:0;mso-width-relative:margin;mso-height-relative:margin" o:gfxdata="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" strokecolor="#4472c4 [3204]" strokeweight=".5pt">
+                <v:stroke endarrow="block" joinstyle="miter"/>
+                <w10:wrap anchorx="margin"/>
+              </v:shape>
+            </w:pict>
+          </mc:Fallback>
+        </mc:AlternateContent>
+      </w:r>
+    </w:p>
+    <w:p>
+      <w:r>
+        <w:rPr>
+          <w:noProof/>
+        </w:rPr>
+        <mc:AlternateContent>
+          <mc:Choice Requires="wps">
+            <w:drawing>
+              <wp:anchor distT="45720" distB="45720" distL="114300" distR="114300" simplePos="0" relativeHeight="251689984" behindDoc="0" locked="0" layoutInCell="1" allowOverlap="1" wp14:anchorId="5100348B" wp14:editId="0FEC8D3E">
+                <wp:simplePos x="0" y="0"/>
+                <wp:positionH relativeFrom="column">
+                  <wp:posOffset>4460240</wp:posOffset>
+                </wp:positionH>
+                <wp:positionV relativeFrom="paragraph">
+                  <wp:posOffset>227330</wp:posOffset>
+                </wp:positionV>
+                <wp:extent cx="1120775" cy="842645"/>
+                <wp:effectExtent l="0" t="0" r="22225" b="14605"/>
+                <wp:wrapSquare wrapText="bothSides"/>
+                <wp:docPr id="26" name="Text Box 2"/>
+                <wp:cNvGraphicFramePr>
+                  <a:graphicFrameLocks xmlns:a="http://schemas.openxmlformats.org/drawingml/2006/main"/>
+                </wp:cNvGraphicFramePr>
+                <a:graphic xmlns:a="http://schemas.openxmlformats.org/drawingml/2006/main">
+                  <a:graphicData uri="http://schemas.microsoft.com/office/word/2010/wordprocessingShape">
+                    <wps:wsp>
+                      <wps:cNvSpPr txBox="1">
+                        <a:spLocks noChangeArrowheads="1"/>
+                      </wps:cNvSpPr>
+                      <wps:spPr bwMode="auto">
+                        <a:xfrm>
+                          <a:off x="0" y="0"/>
+                          <a:ext cx="1120775" cy="842645"/>
+                        </a:xfrm>
+                        <a:prstGeom prst="rect">
+                          <a:avLst/>
+                        </a:prstGeom>
+                        <a:solidFill>
+                          <a:srgbClr val="FFFFFF"/>
+                        </a:solidFill>
+                        <a:ln w="9525">
+                          <a:solidFill>
+                            <a:srgbClr val="000000"/>
+                          </a:solidFill>
+                          <a:miter lim="800000"/>
+                          <a:headEnd/>
+                          <a:tailEnd/>
+                        </a:ln>
+                      </wps:spPr>
+                      <wps:txbx>
+                        <w:txbxContent>
+                          <w:p>
+                            <w:pPr>
+                              <w:jc w:val="center"/>
+                              <w:rPr>
+                                <w:b/>
+                                <w:sz w:val="20"/>
+                              </w:rPr>
+                            </w:pPr>
+                            <w:r>
+                              <w:rPr>
+                                <w:b/>
+                                <w:sz w:val="20"/>
+                              </w:rPr>
+                              <w:t>Erase</w:t>
+                            </w:r>
+                            <w:r>
+                              <w:rPr>
+                                <w:b/>
+                                <w:sz w:val="20"/>
+                              </w:rPr>
+                              <w:t xml:space="preserve"> tool</w:t>
+                            </w:r>
+                          </w:p>
+                          <w:p>
+                            <w:pPr>
+                              <w:rPr>
+                                <w:sz w:val="20"/>
+                              </w:rPr>
+                            </w:pPr>
+                            <w:r>
+                              <w:rPr>
+                                <w:sz w:val="20"/>
+                              </w:rPr>
+                              <w:t>Erase using current brush and size</w:t>
+                            </w:r>
+                            <w:r>
+                              <w:rPr>
+                                <w:sz w:val="20"/>
+                              </w:rPr>
+                              <w:t>.</w:t>
+                            </w:r>
+                          </w:p>
+                        </w:txbxContent>
+                      </wps:txbx>
+                      <wps:bodyPr rot="0" vert="horz" wrap="square" lIns="91440" tIns="45720" rIns="91440" bIns="45720" anchor="t" anchorCtr="0">
+                        <a:noAutofit/>
+                      </wps:bodyPr>
+                    </wps:wsp>
+                  </a:graphicData>
+                </a:graphic>
+                <wp14:sizeRelH relativeFrom="margin">
+                  <wp14:pctWidth>0</wp14:pctWidth>
+                </wp14:sizeRelH>
+                <wp14:sizeRelV relativeFrom="margin">
+                  <wp14:pctHeight>0</wp14:pctHeight>
+                </wp14:sizeRelV>
+              </wp:anchor>
+            </w:drawing>
+          </mc:Choice>
+          <mc:Fallback>
+            <w:pict>
+              <v:shape w14:anchorId="5100348B" id="_x0000_s1030" type="#_x0000_t202" style="position:absolute;margin-left:351.2pt;margin-top:17.9pt;width:88.25pt;height:66.35pt;z-index:251689984;visibility:visible;mso-wrap-style:square;mso-width-percent:0;mso-height-percent:0;mso-wrap-distance-left:9pt;mso-wrap-distance-top:3.6pt;mso-wrap-distance-right:9pt;mso-wrap-distance-bottom:3.6pt;mso-position-horizontal:absolute;mso-position-horizontal-relative:text;mso-position-vertical:absolute;mso-position-vertical-relative:text;mso-width-percent:0;mso-height-percent:0;mso-width-relative:margin;mso-height-relative:margin;v-text-anchor:top" o:gfxdata="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">
+                <v:textbox>
+                  <w:txbxContent>
+                    <w:p>
+                      <w:pPr>
+                        <w:jc w:val="center"/>
+                        <w:rPr>
+                          <w:b/>
+                          <w:sz w:val="20"/>
+                        </w:rPr>
+                      </w:pPr>
+                      <w:r>
+                        <w:rPr>
+                          <w:b/>
+                          <w:sz w:val="20"/>
+                        </w:rPr>
+                        <w:t>Erase</w:t>
+                      </w:r>
+                      <w:r>
+                        <w:rPr>
+                          <w:b/>
+                          <w:sz w:val="20"/>
+                        </w:rPr>
+                        <w:t xml:space="preserve"> tool</w:t>
+                      </w:r>
+                    </w:p>
+                    <w:p>
+                      <w:pPr>
+                        <w:rPr>
+                          <w:sz w:val="20"/>
+                        </w:rPr>
+                      </w:pPr>
+                      <w:r>
+                        <w:rPr>
+                          <w:sz w:val="20"/>
+                        </w:rPr>
+                        <w:t>Erase using current brush and size</w:t>
+                      </w:r>
+                      <w:r>
+                        <w:rPr>
+                          <w:sz w:val="20"/>
+                        </w:rPr>
+                        <w:t>.</w:t>
+                      </w:r>
+                    </w:p>
+                  </w:txbxContent>
+                </v:textbox>
+                <w10:wrap type="square"/>
+              </v:shape>
+            </w:pict>
+          </mc:Fallback>
+        </mc:AlternateContent>
+      </w:r>
+      <w:r>
+        <w:rPr>
+          <w:noProof/>
+        </w:rPr>
+        <mc:AlternateContent>
+          <mc:Choice Requires="wps">
+            <w:drawing>
+              <wp:anchor distT="0" distB="0" distL="114300" distR="114300" simplePos="0" relativeHeight="251683840" behindDoc="0" locked="0" layoutInCell="1" allowOverlap="1" wp14:anchorId="518B1884" wp14:editId="60386987">
+                <wp:simplePos x="0" y="0"/>
+                <wp:positionH relativeFrom="margin">
+                  <wp:posOffset>2623930</wp:posOffset>
+                </wp:positionH>
+                <wp:positionV relativeFrom="paragraph">
+                  <wp:posOffset>6626</wp:posOffset>
+                </wp:positionV>
+                <wp:extent cx="596348" cy="2312615"/>
+                <wp:effectExtent l="0" t="0" r="70485" b="50165"/>
+                <wp:wrapNone/>
+                <wp:docPr id="23" name="Straight Arrow Connector 23"/>
+                <wp:cNvGraphicFramePr/>
+                <a:graphic xmlns:a="http://schemas.openxmlformats.org/drawingml/2006/main">
+                  <a:graphicData uri="http://schemas.microsoft.com/office/word/2010/wordprocessingShape">
+                    <wps:wsp>
+                      <wps:cNvCnPr/>
+                      <wps:spPr>
+                        <a:xfrm>
+                          <a:off x="0" y="0"/>
+                          <a:ext cx="596348" cy="2312615"/>
+                        </a:xfrm>
+                        <a:prstGeom prst="straightConnector1">
+                          <a:avLst/>
+                        </a:prstGeom>
+                        <a:ln>
+                          <a:tailEnd type="triangle"/>
+                        </a:ln>
+                      </wps:spPr>
+                      <wps:style>
+                        <a:lnRef idx="1">
+                          <a:schemeClr val="accent1"/>
+                        </a:lnRef>
+                        <a:fillRef idx="0">
+                          <a:schemeClr val="accent1"/>
+                        </a:fillRef>
+                        <a:effectRef idx="0">
+                          <a:schemeClr val="accent1"/>
+                        </a:effectRef>
+                        <a:fontRef idx="minor">
+                          <a:schemeClr val="tx1"/>
+                        </a:fontRef>
+                      </wps:style>
+                      <wps:bodyPr/>
+                    </wps:wsp>
+                  </a:graphicData>
+                </a:graphic>
+                <wp14:sizeRelH relativeFrom="margin">
+                  <wp14:pctWidth>0</wp14:pctWidth>
+                </wp14:sizeRelH>
+                <wp14:sizeRelV relativeFrom="margin">
+                  <wp14:pctHeight>0</wp14:pctHeight>
+                </wp14:sizeRelV>
+              </wp:anchor>
+            </w:drawing>
+          </mc:Choice>
+          <mc:Fallback>
+            <w:pict>
+              <v:shape w14:anchorId="7FD9C6CC" id="Straight Arrow Connector 23" o:spid="_x0000_s1026" type="#_x0000_t32" style="position:absolute;margin-left:206.6pt;margin-top:.5pt;width:46.95pt;height:182.1pt;z-index:251683840;visibility:visible;mso-wrap-style:square;mso-width-percent:0;mso-height-percent:0;mso-wrap-distance-left:9pt;mso-wrap-distance-top:0;mso-wrap-distance-right:9pt;mso-wrap-distance-bottom:0;mso-position-horizontal:absolute;mso-position-horizontal-relative:margin;mso-position-vertical:absolute;mso-position-vertical-relative:text;mso-width-percent:0;mso-height-percent:0;mso-width-relative:margin;mso-height-relative:margin" o:gfxdata="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" strokecolor="#4472c4 [3204]" strokeweight=".5pt">
+                <v:stroke endarrow="block" joinstyle="miter"/>
+                <w10:wrap anchorx="margin"/>
+              </v:shape>
+            </w:pict>
+          </mc:Fallback>
+        </mc:AlternateContent>
+      </w:r>
+      <w:r>
+        <w:rPr>
+          <w:noProof/>
+        </w:rPr>
+        <mc:AlternateContent>
+          <mc:Choice Requires="wps">
+            <w:drawing>
+              <wp:anchor distT="0" distB="0" distL="114300" distR="114300" simplePos="0" relativeHeight="251663360" behindDoc="0" locked="0" layoutInCell="1" allowOverlap="1" wp14:anchorId="583690BD" wp14:editId="405B9A65">
+                <wp:simplePos x="0" y="0"/>
+                <wp:positionH relativeFrom="column">
+                  <wp:posOffset>182880</wp:posOffset>
+                </wp:positionH>
+                <wp:positionV relativeFrom="paragraph">
+                  <wp:posOffset>86139</wp:posOffset>
+                </wp:positionV>
+                <wp:extent cx="2615040" cy="2304277"/>
+                <wp:effectExtent l="0" t="0" r="71120" b="58420"/>
+                <wp:wrapNone/>
+                <wp:docPr id="13" name="Straight Arrow Connector 13"/>
+                <wp:cNvGraphicFramePr/>
+                <a:graphic xmlns:a="http://schemas.openxmlformats.org/drawingml/2006/main">
+                  <a:graphicData uri="http://schemas.microsoft.com/office/word/2010/wordprocessingShape">
+                    <wps:wsp>
+                      <wps:cNvCnPr/>
+                      <wps:spPr>
+                        <a:xfrm>
+                          <a:off x="0" y="0"/>
+                          <a:ext cx="2615040" cy="2304277"/>
+                        </a:xfrm>
+                        <a:prstGeom prst="straightConnector1">
+                          <a:avLst/>
+                        </a:prstGeom>
+                        <a:ln>
+                          <a:tailEnd type="triangle"/>
+                        </a:ln>
+                      </wps:spPr>
+                      <wps:style>
+                        <a:lnRef idx="1">
+                          <a:schemeClr val="accent1"/>
+                        </a:lnRef>
+                        <a:fillRef idx="0">
+                          <a:schemeClr val="accent1"/>
+                        </a:fillRef>
+                        <a:effectRef idx="0">
+                          <a:schemeClr val="accent1"/>
+                        </a:effectRef>
+                        <a:fontRef idx="minor">
+                          <a:schemeClr val="tx1"/>
+                        </a:fontRef>
+                      </wps:style>
+                      <wps:bodyPr/>
+                    </wps:wsp>
+                  </a:graphicData>
+                </a:graphic>
+                <wp14:sizeRelH relativeFrom="margin">
+                  <wp14:pctWidth>0</wp14:pctWidth>
+                </wp14:sizeRelH>
+                <wp14:sizeRelV relativeFrom="margin">
+                  <wp14:pctHeight>0</wp14:pctHeight>
+                </wp14:sizeRelV>
+              </wp:anchor>
+            </w:drawing>
+          </mc:Choice>
+          <mc:Fallback>
+            <w:pict>
+              <v:shape w14:anchorId="5F641587" id="Straight Arrow Connector 13" o:spid="_x0000_s1026" type="#_x0000_t32" style="position:absolute;margin-left:14.4pt;margin-top:6.8pt;width:205.9pt;height:181.45pt;z-index:251663360;visibility:visible;mso-wrap-style:square;mso-width-percent:0;mso-height-percent:0;mso-wrap-distance-left:9pt;mso-wrap-distance-top:0;mso-wrap-distance-right:9pt;mso-wrap-distance-bottom:0;mso-position-horizontal:absolute;mso-position-horizontal-relative:text;mso-position-vertical:absolute;mso-position-vertical-relative:text;mso-width-percent:0;mso-height-percent:0;mso-width-relative:margin;mso-height-relative:margin" o:gfxdata="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" strokecolor="#4472c4 [3204]" strokeweight=".5pt">
+                <v:stroke endarrow="block" joinstyle="miter"/>
+              </v:shape>
+            </w:pict>
+          </mc:Fallback>
+        </mc:AlternateContent>
+      </w:r>
+    </w:p>
+    <w:p>
+      <w:r>
+        <w:rPr>
+          <w:noProof/>
+        </w:rPr>
+        <mc:AlternateContent>
+          <mc:Choice Requires="wps">
+            <w:drawing>
+              <wp:anchor distT="45720" distB="45720" distL="114300" distR="114300" simplePos="0" relativeHeight="251661312" behindDoc="0" locked="0" layoutInCell="1" allowOverlap="1">
+                <wp:simplePos x="0" y="0"/>
+                <wp:positionH relativeFrom="column">
+                  <wp:posOffset>-803082</wp:posOffset>
+                </wp:positionH>
+                <wp:positionV relativeFrom="paragraph">
+                  <wp:posOffset>358802</wp:posOffset>
+                </wp:positionV>
+                <wp:extent cx="946150" cy="779145"/>
+                <wp:effectExtent l="0" t="0" r="25400" b="20955"/>
+                <wp:wrapSquare wrapText="bothSides"/>
+                <wp:docPr id="217" name="Text Box 2"/>
+                <wp:cNvGraphicFramePr>
+                  <a:graphicFrameLocks xmlns:a="http://schemas.openxmlformats.org/drawingml/2006/main"/>
+                </wp:cNvGraphicFramePr>
+                <a:graphic xmlns:a="http://schemas.openxmlformats.org/drawingml/2006/main">
+                  <a:graphicData uri="http://schemas.microsoft.com/office/word/2010/wordprocessingShape">
+                    <wps:wsp>
+                      <wps:cNvSpPr txBox="1">
+                        <a:spLocks noChangeArrowheads="1"/>
+                      </wps:cNvSpPr>
+                      <wps:spPr bwMode="auto">
+                        <a:xfrm>
+                          <a:off x="0" y="0"/>
+                          <a:ext cx="946150" cy="779145"/>
+                        </a:xfrm>
+                        <a:prstGeom prst="rect">
+                          <a:avLst/>
+                        </a:prstGeom>
+                        <a:solidFill>
+                          <a:srgbClr val="FFFFFF"/>
+                        </a:solidFill>
+                        <a:ln w="9525">
+                          <a:solidFill>
+                            <a:srgbClr val="000000"/>
+                          </a:solidFill>
+                          <a:miter lim="800000"/>
+                          <a:headEnd/>
+                          <a:tailEnd/>
+                        </a:ln>
+                      </wps:spPr>
+                      <wps:txbx>
+                        <w:txbxContent>
+                          <w:p>
+                            <w:pPr>
+                              <w:jc w:val="center"/>
+                              <w:rPr>
+                                <w:b/>
+                                <w:sz w:val="20"/>
+                              </w:rPr>
+                            </w:pPr>
+                            <w:r>
+                              <w:rPr>
+                                <w:b/>
+                                <w:sz w:val="20"/>
+                              </w:rPr>
+                              <w:t>Colour</w:t>
+                            </w:r>
+                            <w:r>
+                              <w:rPr>
+                                <w:b/>
+                                <w:sz w:val="20"/>
+                              </w:rPr>
+                              <w:t xml:space="preserve"> tool</w:t>
+                            </w:r>
+                          </w:p>
+                          <w:p>
+                            <w:pPr>
+                              <w:rPr>
+                                <w:sz w:val="20"/>
+                              </w:rPr>
+                            </w:pPr>
+                            <w:r>
+                              <w:rPr>
+                                <w:sz w:val="20"/>
+                              </w:rPr>
+                              <w:t>Drops down a colour pallet</w:t>
+                            </w:r>
+                            <w:r>
+                              <w:rPr>
+                                <w:sz w:val="20"/>
+                              </w:rPr>
+                              <w:t>.</w:t>
+                            </w:r>
+                          </w:p>
+                        </w:txbxContent>
+                      </wps:txbx>
+                      <wps:bodyPr rot="0" vert="horz" wrap="square" lIns="91440" tIns="45720" rIns="91440" bIns="45720" anchor="t" anchorCtr="0">
+                        <a:noAutofit/>
+                      </wps:bodyPr>
+                    </wps:wsp>
+                  </a:graphicData>
+                </a:graphic>
+                <wp14:sizeRelH relativeFrom="margin">
+                  <wp14:pctWidth>0</wp14:pctWidth>
+                </wp14:sizeRelH>
+                <wp14:sizeRelV relativeFrom="margin">
+                  <wp14:pctHeight>0</wp14:pctHeight>
+                </wp14:sizeRelV>
+              </wp:anchor>
+            </w:drawing>
+          </mc:Choice>
+          <mc:Fallback>
+            <w:pict>
+              <v:shape id="_x0000_s1031" type="#_x0000_t202" style="position:absolute;margin-left:-63.25pt;margin-top:28.25pt;width:74.5pt;height:61.35pt;z-index:251661312;visibility:visible;mso-wrap-style:square;mso-width-percent:0;mso-height-percent:0;mso-wrap-distance-left:9pt;mso-wrap-distance-top:3.6pt;mso-wrap-distance-right:9pt;mso-wrap-distance-bottom:3.6pt;mso-position-horizontal:absolute;mso-position-horizontal-relative:text;mso-position-vertical:absolute;mso-position-vertical-relative:text;mso-width-percent:0;mso-height-percent:0;mso-width-relative:margin;mso-height-relative:margin;v-text-anchor:top" o:gfxdata="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">
+                <v:textbox>
+                  <w:txbxContent>
+                    <w:p>
+                      <w:pPr>
+                        <w:jc w:val="center"/>
+                        <w:rPr>
+                          <w:b/>
+                          <w:sz w:val="20"/>
+                        </w:rPr>
+                      </w:pPr>
+                      <w:r>
+                        <w:rPr>
+                          <w:b/>
+                          <w:sz w:val="20"/>
+                        </w:rPr>
+                        <w:t>Colour</w:t>
+                      </w:r>
+                      <w:r>
+                        <w:rPr>
+                          <w:b/>
+                          <w:sz w:val="20"/>
+                        </w:rPr>
+                        <w:t xml:space="preserve"> tool</w:t>
+                      </w:r>
+                    </w:p>
+                    <w:p>
+                      <w:pPr>
+                        <w:rPr>
+                          <w:sz w:val="20"/>
+                        </w:rPr>
+                      </w:pPr>
+                      <w:r>
+                        <w:rPr>
+                          <w:sz w:val="20"/>
+                        </w:rPr>
+                        <w:t>Drops down a colour pallet</w:t>
+                      </w:r>
+                      <w:r>
+                        <w:rPr>
+                          <w:sz w:val="20"/>
+                        </w:rPr>
+                        <w:t>.</w:t>
+                      </w:r>
+                    </w:p>
+                  </w:txbxContent>
+                </v:textbox>
+                <w10:wrap type="square"/>
+              </v:shape>
+            </w:pict>
+          </mc:Fallback>
+        </mc:AlternateContent>
+      </w:r>
+    </w:p>
+    <w:p/>
+    <w:p>
+      <w:r>
+        <w:rPr>
+          <w:noProof/>
+        </w:rPr>
+        <mc:AlternateContent>
+          <mc:Choice Requires="wps">
+            <w:drawing>
+              <wp:anchor distT="0" distB="0" distL="114300" distR="114300" simplePos="0" relativeHeight="251669504" behindDoc="0" locked="0" layoutInCell="1" allowOverlap="1" wp14:anchorId="3D34E5B4" wp14:editId="315CF193">
+                <wp:simplePos x="0" y="0"/>
+                <wp:positionH relativeFrom="margin">
+                  <wp:posOffset>3919992</wp:posOffset>
+                </wp:positionH>
+                <wp:positionV relativeFrom="paragraph">
+                  <wp:posOffset>54859</wp:posOffset>
+                </wp:positionV>
+                <wp:extent cx="588397" cy="1437282"/>
+                <wp:effectExtent l="38100" t="0" r="21590" b="48895"/>
+                <wp:wrapNone/>
+                <wp:docPr id="16" name="Straight Arrow Connector 16"/>
+                <wp:cNvGraphicFramePr/>
+                <a:graphic xmlns:a="http://schemas.openxmlformats.org/drawingml/2006/main">
+                  <a:graphicData uri="http://schemas.microsoft.com/office/word/2010/wordprocessingShape">
+                    <wps:wsp>
+                      <wps:cNvCnPr/>
+                      <wps:spPr>
+                        <a:xfrm flipH="1">
+                          <a:off x="0" y="0"/>
+                          <a:ext cx="588397" cy="1437282"/>
+                        </a:xfrm>
+                        <a:prstGeom prst="straightConnector1">
+                          <a:avLst/>
+                        </a:prstGeom>
+                        <a:ln>
+                          <a:tailEnd type="triangle"/>
+                        </a:ln>
+                      </wps:spPr>
+                      <wps:style>
+                        <a:lnRef idx="1">
+                          <a:schemeClr val="accent1"/>
+                        </a:lnRef>
+                        <a:fillRef idx="0">
+                          <a:schemeClr val="accent1"/>
+                        </a:fillRef>
+                        <a:effectRef idx="0">
+                          <a:schemeClr val="accent1"/>
+                        </a:effectRef>
+                        <a:fontRef idx="minor">
+                          <a:schemeClr val="tx1"/>
+                        </a:fontRef>
+                      </wps:style>
+                      <wps:bodyPr/>
+                    </wps:wsp>
+                  </a:graphicData>
+                </a:graphic>
+                <wp14:sizeRelH relativeFrom="margin">
+                  <wp14:pctWidth>0</wp14:pctWidth>
+                </wp14:sizeRelH>
+                <wp14:sizeRelV relativeFrom="margin">
+                  <wp14:pctHeight>0</wp14:pctHeight>
+                </wp14:sizeRelV>
+              </wp:anchor>
+            </w:drawing>
+          </mc:Choice>
+          <mc:Fallback>
+            <w:pict>
+              <v:shape w14:anchorId="36BC2531" id="Straight Arrow Connector 16" o:spid="_x0000_s1026" type="#_x0000_t32" style="position:absolute;margin-left:308.65pt;margin-top:4.3pt;width:46.35pt;height:113.15pt;flip:x;z-index:251669504;visibility:visible;mso-wrap-style:square;mso-width-percent:0;mso-height-percent:0;mso-wrap-distance-left:9pt;mso-wrap-distance-top:0;mso-wrap-distance-right:9pt;mso-wrap-distance-bottom:0;mso-position-horizontal:absolute;mso-position-horizontal-relative:margin;mso-position-vertical:absolute;mso-position-vertical-relative:text;mso-width-percent:0;mso-height-percent:0;mso-width-relative:margin;mso-height-relative:margin" o:gfxdata="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" strokecolor="#4472c4 [3204]" strokeweight=".5pt">
+                <v:stroke endarrow="block" joinstyle="miter"/>
+                <w10:wrap anchorx="margin"/>
+              </v:shape>
+            </w:pict>
+          </mc:Fallback>
+        </mc:AlternateContent>
+      </w:r>
+    </w:p>
+    <w:p>
+      <w:r>
+        <w:rPr>
+          <w:noProof/>
+        </w:rPr>
+        <mc:AlternateContent>
+          <mc:Choice Requires="wps">
+            <w:drawing>
+              <wp:anchor distT="0" distB="0" distL="114300" distR="114300" simplePos="0" relativeHeight="251659264" behindDoc="0" locked="0" layoutInCell="1" allowOverlap="1">
+                <wp:simplePos x="0" y="0"/>
+                <wp:positionH relativeFrom="column">
+                  <wp:posOffset>-174929</wp:posOffset>
+                </wp:positionH>
+                <wp:positionV relativeFrom="paragraph">
+                  <wp:posOffset>159690</wp:posOffset>
+                </wp:positionV>
+                <wp:extent cx="2488262" cy="993388"/>
+                <wp:effectExtent l="0" t="0" r="45720" b="73660"/>
+                <wp:wrapNone/>
+                <wp:docPr id="12" name="Straight Arrow Connector 12"/>
+                <wp:cNvGraphicFramePr/>
+                <a:graphic xmlns:a="http://schemas.openxmlformats.org/drawingml/2006/main">
+                  <a:graphicData uri="http://schemas.microsoft.com/office/word/2010/wordprocessingShape">
+                    <wps:wsp>
+                      <wps:cNvCnPr/>
+                      <wps:spPr>
+                        <a:xfrm>
+                          <a:off x="0" y="0"/>
+                          <a:ext cx="2488262" cy="993388"/>
+                        </a:xfrm>
+                        <a:prstGeom prst="straightConnector1">
+                          <a:avLst/>
+                        </a:prstGeom>
+                        <a:ln>
+                          <a:tailEnd type="triangle"/>
+                        </a:ln>
+                      </wps:spPr>
+                      <wps:style>
+                        <a:lnRef idx="1">
+                          <a:schemeClr val="accent1"/>
+                        </a:lnRef>
+                        <a:fillRef idx="0">
+                          <a:schemeClr val="accent1"/>
+                        </a:fillRef>
+                        <a:effectRef idx="0">
+                          <a:schemeClr val="accent1"/>
+                        </a:effectRef>
+                        <a:fontRef idx="minor">
+                          <a:schemeClr val="tx1"/>
+                        </a:fontRef>
+                      </wps:style>
+                      <wps:bodyPr/>
+                    </wps:wsp>
+                  </a:graphicData>
+                </a:graphic>
+                <wp14:sizeRelH relativeFrom="margin">
+                  <wp14:pctWidth>0</wp14:pctWidth>
+                </wp14:sizeRelH>
+                <wp14:sizeRelV relativeFrom="margin">
+                  <wp14:pctHeight>0</wp14:pctHeight>
+                </wp14:sizeRelV>
+              </wp:anchor>
+            </w:drawing>
+          </mc:Choice>
+          <mc:Fallback>
+            <w:pict>
+              <v:shape w14:anchorId="2AFA8B60" id="Straight Arrow Connector 12" o:spid="_x0000_s1026" type="#_x0000_t32" style="position:absolute;margin-left:-13.75pt;margin-top:12.55pt;width:195.95pt;height:78.2pt;z-index:251659264;visibility:visible;mso-wrap-style:square;mso-width-percent:0;mso-height-percent:0;mso-wrap-distance-left:9pt;mso-wrap-distance-top:0;mso-wrap-distance-right:9pt;mso-wrap-distance-bottom:0;mso-position-horizontal:absolute;mso-position-horizontal-relative:text;mso-position-vertical:absolute;mso-position-vertical-relative:text;mso-width-percent:0;mso-height-percent:0;mso-width-relative:margin;mso-height-relative:margin" o:gfxdata="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" strokecolor="#4472c4 [3204]" strokeweight=".5pt">
+                <v:stroke endarrow="block" joinstyle="miter"/>
+              </v:shape>
+            </w:pict>
+          </mc:Fallback>
+        </mc:AlternateContent>
+      </w:r>
+    </w:p>
+    <w:p/>
+    <w:p/>
+    <w:p/>
+    <w:p>
+      <w:r>
+        <w:rPr>
+          <w:noProof/>
+        </w:rPr>
+        <mc:AlternateContent>
+          <mc:Choice Requires="wps">
+            <w:drawing>
+              <wp:anchor distT="0" distB="0" distL="114300" distR="114300" simplePos="0" relativeHeight="251677696" behindDoc="0" locked="0" layoutInCell="1" allowOverlap="1" wp14:anchorId="41C04EE6" wp14:editId="099F9FD4">
+                <wp:simplePos x="0" y="0"/>
+                <wp:positionH relativeFrom="margin">
+                  <wp:posOffset>5192202</wp:posOffset>
+                </wp:positionH>
+                <wp:positionV relativeFrom="paragraph">
+                  <wp:posOffset>207755</wp:posOffset>
+                </wp:positionV>
+                <wp:extent cx="103367" cy="3992853"/>
+                <wp:effectExtent l="0" t="38100" r="68580" b="27305"/>
+                <wp:wrapNone/>
+                <wp:docPr id="20" name="Straight Arrow Connector 20"/>
+                <wp:cNvGraphicFramePr/>
+                <a:graphic xmlns:a="http://schemas.openxmlformats.org/drawingml/2006/main">
+                  <a:graphicData uri="http://schemas.microsoft.com/office/word/2010/wordprocessingShape">
+                    <wps:wsp>
+                      <wps:cNvCnPr/>
+                      <wps:spPr>
+                        <a:xfrm flipV="1">
+                          <a:off x="0" y="0"/>
+                          <a:ext cx="103367" cy="3992853"/>
+                        </a:xfrm>
+                        <a:prstGeom prst="straightConnector1">
+                          <a:avLst/>
+                        </a:prstGeom>
+                        <a:ln>
+                          <a:tailEnd type="triangle"/>
+                        </a:ln>
+                      </wps:spPr>
+                      <wps:style>
+                        <a:lnRef idx="1">
+                          <a:schemeClr val="accent1"/>
+                        </a:lnRef>
+                        <a:fillRef idx="0">
+                          <a:schemeClr val="accent1"/>
+                        </a:fillRef>
+                        <a:effectRef idx="0">
+                          <a:schemeClr val="accent1"/>
+                        </a:effectRef>
+                        <a:fontRef idx="minor">
+                          <a:schemeClr val="tx1"/>
+                        </a:fontRef>
+                      </wps:style>
+                      <wps:bodyPr/>
+                    </wps:wsp>
+                  </a:graphicData>
+                </a:graphic>
+                <wp14:sizeRelH relativeFrom="margin">
+                  <wp14:pctWidth>0</wp14:pctWidth>
+                </wp14:sizeRelH>
+                <wp14:sizeRelV relativeFrom="margin">
+                  <wp14:pctHeight>0</wp14:pctHeight>
+                </wp14:sizeRelV>
+              </wp:anchor>
+            </w:drawing>
+          </mc:Choice>
+          <mc:Fallback>
+            <w:pict>
+              <v:shape w14:anchorId="286F32DD" id="Straight Arrow Connector 20" o:spid="_x0000_s1026" type="#_x0000_t32" style="position:absolute;margin-left:408.85pt;margin-top:16.35pt;width:8.15pt;height:314.4pt;flip:y;z-index:251677696;visibility:visible;mso-wrap-style:square;mso-width-percent:0;mso-height-percent:0;mso-wrap-distance-left:9pt;mso-wrap-distance-top:0;mso-wrap-distance-right:9pt;mso-wrap-distance-bottom:0;mso-position-horizontal:absolute;mso-position-horizontal-relative:margin;mso-position-vertical:absolute;mso-position-vertical-relative:text;mso-width-percent:0;mso-height-percent:0;mso-width-relative:margin;mso-height-relative:margin" o:gfxdata="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" strokecolor="#4472c4 [3204]" strokeweight=".5pt">
+                <v:stroke endarrow="block" joinstyle="miter"/>
+                <w10:wrap anchorx="margin"/>
+              </v:shape>
+            </w:pict>
+          </mc:Fallback>
+        </mc:AlternateContent>
+      </w:r>
+      <w:r>
+        <w:rPr>
+          <w:noProof/>
+        </w:rPr>
+        <mc:AlternateContent>
+          <mc:Choice Requires="wps">
+            <w:drawing>
+              <wp:anchor distT="0" distB="0" distL="114300" distR="114300" simplePos="0" relativeHeight="251675648" behindDoc="0" locked="0" layoutInCell="1" allowOverlap="1" wp14:anchorId="5D8CD783" wp14:editId="7F34954D">
+                <wp:simplePos x="0" y="0"/>
+                <wp:positionH relativeFrom="margin">
+                  <wp:posOffset>3896139</wp:posOffset>
+                </wp:positionH>
+                <wp:positionV relativeFrom="paragraph">
+                  <wp:posOffset>80340</wp:posOffset>
+                </wp:positionV>
+                <wp:extent cx="1009816" cy="4136169"/>
+                <wp:effectExtent l="0" t="38100" r="57150" b="17145"/>
+                <wp:wrapNone/>
+                <wp:docPr id="19" name="Straight Arrow Connector 19"/>
+                <wp:cNvGraphicFramePr/>
+                <a:graphic xmlns:a="http://schemas.openxmlformats.org/drawingml/2006/main">
+                  <a:graphicData uri="http://schemas.microsoft.com/office/word/2010/wordprocessingShape">
+                    <wps:wsp>
+                      <wps:cNvCnPr/>
+                      <wps:spPr>
+                        <a:xfrm flipV="1">
+                          <a:off x="0" y="0"/>
+                          <a:ext cx="1009816" cy="4136169"/>
+                        </a:xfrm>
+                        <a:prstGeom prst="straightConnector1">
+                          <a:avLst/>
+                        </a:prstGeom>
+                        <a:ln>
+                          <a:tailEnd type="triangle"/>
+                        </a:ln>
+                      </wps:spPr>
+                      <wps:style>
+                        <a:lnRef idx="1">
+                          <a:schemeClr val="accent1"/>
+                        </a:lnRef>
+                        <a:fillRef idx="0">
+                          <a:schemeClr val="accent1"/>
+                        </a:fillRef>
+                        <a:effectRef idx="0">
+                          <a:schemeClr val="accent1"/>
+                        </a:effectRef>
+                        <a:fontRef idx="minor">
+                          <a:schemeClr val="tx1"/>
+                        </a:fontRef>
+                      </wps:style>
+                      <wps:bodyPr/>
+                    </wps:wsp>
+                  </a:graphicData>
+                </a:graphic>
+                <wp14:sizeRelH relativeFrom="margin">
+                  <wp14:pctWidth>0</wp14:pctWidth>
+                </wp14:sizeRelH>
+                <wp14:sizeRelV relativeFrom="margin">
+                  <wp14:pctHeight>0</wp14:pctHeight>
+                </wp14:sizeRelV>
+              </wp:anchor>
+            </w:drawing>
+          </mc:Choice>
+          <mc:Fallback>
+            <w:pict>
+              <v:shape w14:anchorId="2FA88667" id="Straight Arrow Connector 19" o:spid="_x0000_s1026" type="#_x0000_t32" style="position:absolute;margin-left:306.8pt;margin-top:6.35pt;width:79.5pt;height:325.7pt;flip:y;z-index:251675648;visibility:visible;mso-wrap-style:square;mso-width-percent:0;mso-height-percent:0;mso-wrap-distance-left:9pt;mso-wrap-distance-top:0;mso-wrap-distance-right:9pt;mso-wrap-distance-bottom:0;mso-position-horizontal:absolute;mso-position-horizontal-relative:margin;mso-position-vertical:absolute;mso-position-vertical-relative:text;mso-width-percent:0;mso-height-percent:0;mso-width-relative:margin;mso-height-relative:margin" o:gfxdata="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" strokecolor="#4472c4 [3204]" strokeweight=".5pt">
+                <v:stroke endarrow="block" joinstyle="miter"/>
+                <w10:wrap anchorx="margin"/>
+              </v:shape>
+            </w:pict>
+          </mc:Fallback>
+        </mc:AlternateContent>
+      </w:r>
+      <w:r>
+        <w:rPr>
+          <w:noProof/>
+        </w:rPr>
+        <mc:AlternateContent>
+          <mc:Choice Requires="wps">
+            <w:drawing>
+              <wp:anchor distT="0" distB="0" distL="114300" distR="114300" simplePos="0" relativeHeight="251673600" behindDoc="0" locked="0" layoutInCell="1" allowOverlap="1" wp14:anchorId="587CC8E1" wp14:editId="463332AF">
+                <wp:simplePos x="0" y="0"/>
+                <wp:positionH relativeFrom="margin">
+                  <wp:posOffset>1081376</wp:posOffset>
+                </wp:positionH>
+                <wp:positionV relativeFrom="paragraph">
+                  <wp:posOffset>96188</wp:posOffset>
+                </wp:positionV>
+                <wp:extent cx="3490623" cy="3802269"/>
+                <wp:effectExtent l="0" t="38100" r="52705" b="27305"/>
+                <wp:wrapNone/>
+                <wp:docPr id="18" name="Straight Arrow Connector 18"/>
+                <wp:cNvGraphicFramePr/>
+                <a:graphic xmlns:a="http://schemas.openxmlformats.org/drawingml/2006/main">
+                  <a:graphicData uri="http://schemas.microsoft.com/office/word/2010/wordprocessingShape">
+                    <wps:wsp>
+                      <wps:cNvCnPr/>
+                      <wps:spPr>
+                        <a:xfrm flipV="1">
+                          <a:off x="0" y="0"/>
+                          <a:ext cx="3490623" cy="3802269"/>
+                        </a:xfrm>
+                        <a:prstGeom prst="straightConnector1">
+                          <a:avLst/>
+                        </a:prstGeom>
+                        <a:ln>
+                          <a:tailEnd type="triangle"/>
+                        </a:ln>
+                      </wps:spPr>
+                      <wps:style>
+                        <a:lnRef idx="1">
+                          <a:schemeClr val="accent1"/>
+                        </a:lnRef>
+                        <a:fillRef idx="0">
+                          <a:schemeClr val="accent1"/>
+                        </a:fillRef>
+                        <a:effectRef idx="0">
+                          <a:schemeClr val="accent1"/>
+                        </a:effectRef>
+                        <a:fontRef idx="minor">
+                          <a:schemeClr val="tx1"/>
+                        </a:fontRef>
+                      </wps:style>
+                      <wps:bodyPr/>
+                    </wps:wsp>
+                  </a:graphicData>
+                </a:graphic>
+                <wp14:sizeRelH relativeFrom="margin">
+                  <wp14:pctWidth>0</wp14:pctWidth>
+                </wp14:sizeRelH>
+                <wp14:sizeRelV relativeFrom="margin">
+                  <wp14:pctHeight>0</wp14:pctHeight>
+                </wp14:sizeRelV>
+              </wp:anchor>
+            </w:drawing>
+          </mc:Choice>
+          <mc:Fallback>
+            <w:pict>
+              <v:shape w14:anchorId="739F8691" id="Straight Arrow Connector 18" o:spid="_x0000_s1026" type="#_x0000_t32" style="position:absolute;margin-left:85.15pt;margin-top:7.55pt;width:274.85pt;height:299.4pt;flip:y;z-index:251673600;visibility:visible;mso-wrap-style:square;mso-width-percent:0;mso-height-percent:0;mso-wrap-distance-left:9pt;mso-wrap-distance-top:0;mso-wrap-distance-right:9pt;mso-wrap-distance-bottom:0;mso-position-horizontal:absolute;mso-position-horizontal-relative:margin;mso-position-vertical:absolute;mso-position-vertical-relative:text;mso-width-percent:0;mso-height-percent:0;mso-width-relative:margin;mso-height-relative:margin" o:gfxdata="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" strokecolor="#4472c4 [3204]" strokeweight=".5pt">
+                <v:stroke endarrow="block" joinstyle="miter"/>
+                <w10:wrap anchorx="margin"/>
+              </v:shape>
+            </w:pict>
+          </mc:Fallback>
+        </mc:AlternateContent>
+      </w:r>
+      <w:r>
+        <w:rPr>
+          <w:noProof/>
+        </w:rPr>
+        <mc:AlternateContent>
+          <mc:Choice Requires="wps">
+            <w:drawing>
+              <wp:anchor distT="0" distB="0" distL="114300" distR="114300" simplePos="0" relativeHeight="251671552" behindDoc="0" locked="0" layoutInCell="1" allowOverlap="1" wp14:anchorId="03B36645" wp14:editId="146704FD">
+                <wp:simplePos x="0" y="0"/>
+                <wp:positionH relativeFrom="margin">
+                  <wp:posOffset>1081377</wp:posOffset>
+                </wp:positionH>
+                <wp:positionV relativeFrom="paragraph">
+                  <wp:posOffset>64577</wp:posOffset>
+                </wp:positionV>
+                <wp:extent cx="3228230" cy="3841833"/>
+                <wp:effectExtent l="0" t="38100" r="48895" b="25400"/>
+                <wp:wrapNone/>
+                <wp:docPr id="17" name="Straight Arrow Connector 17"/>
+                <wp:cNvGraphicFramePr/>
+                <a:graphic xmlns:a="http://schemas.openxmlformats.org/drawingml/2006/main">
+                  <a:graphicData uri="http://schemas.microsoft.com/office/word/2010/wordprocessingShape">
+                    <wps:wsp>
+                      <wps:cNvCnPr/>
+                      <wps:spPr>
+                        <a:xfrm flipV="1">
+                          <a:off x="0" y="0"/>
+                          <a:ext cx="3228230" cy="3841833"/>
+                        </a:xfrm>
+                        <a:prstGeom prst="straightConnector1">
+                          <a:avLst/>
+                        </a:prstGeom>
+                        <a:ln>
+                          <a:tailEnd type="triangle"/>
+                        </a:ln>
+                      </wps:spPr>
+                      <wps:style>
+                        <a:lnRef idx="1">
+                          <a:schemeClr val="accent1"/>
+                        </a:lnRef>
+                        <a:fillRef idx="0">
+                          <a:schemeClr val="accent1"/>
+                        </a:fillRef>
+                        <a:effectRef idx="0">
+                          <a:schemeClr val="accent1"/>
+                        </a:effectRef>
+                        <a:fontRef idx="minor">
+                          <a:schemeClr val="tx1"/>
+                        </a:fontRef>
+                      </wps:style>
+                      <wps:bodyPr/>
+                    </wps:wsp>
+                  </a:graphicData>
+                </a:graphic>
+                <wp14:sizeRelH relativeFrom="margin">
+                  <wp14:pctWidth>0</wp14:pctWidth>
+                </wp14:sizeRelH>
+                <wp14:sizeRelV relativeFrom="margin">
+                  <wp14:pctHeight>0</wp14:pctHeight>
+                </wp14:sizeRelV>
+              </wp:anchor>
+            </w:drawing>
+          </mc:Choice>
+          <mc:Fallback>
+            <w:pict>
+              <v:shape w14:anchorId="0B14F048" id="Straight Arrow Connector 17" o:spid="_x0000_s1026" type="#_x0000_t32" style="position:absolute;margin-left:85.15pt;margin-top:5.1pt;width:254.2pt;height:302.5pt;flip:y;z-index:251671552;visibility:visible;mso-wrap-style:square;mso-width-percent:0;mso-height-percent:0;mso-wrap-distance-left:9pt;mso-wrap-distance-top:0;mso-wrap-distance-right:9pt;mso-wrap-distance-bottom:0;mso-position-horizontal:absolute;mso-position-horizontal-relative:margin;mso-position-vertical:absolute;mso-position-vertical-relative:text;mso-width-percent:0;mso-height-percent:0;mso-width-relative:margin;mso-height-relative:margin" o:gfxdata="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" strokecolor="#4472c4 [3204]" strokeweight=".5pt">
+                <v:stroke endarrow="block" joinstyle="miter"/>
+                <w10:wrap anchorx="margin"/>
+              </v:shape>
+            </w:pict>
+          </mc:Fallback>
+        </mc:AlternateContent>
+      </w:r>
+      <w:r>
+        <w:rPr>
+          <w:noProof/>
+        </w:rPr>
         <w:drawing>
-          <wp:inline distT="0" distB="0" distL="0" distR="0" wp14:anchorId="39AB5A4E" wp14:editId="2089B19B">
+          <wp:anchor distT="0" distB="0" distL="114300" distR="114300" simplePos="0" relativeHeight="251658240" behindDoc="0" locked="0" layoutInCell="1" allowOverlap="1" wp14:anchorId="39AB5A4E">
+            <wp:simplePos x="0" y="0"/>
+            <wp:positionH relativeFrom="margin">
+              <wp:align>right</wp:align>
+            </wp:positionH>
+            <wp:positionV relativeFrom="paragraph">
+              <wp:posOffset>10878</wp:posOffset>
+            </wp:positionV>
             <wp:extent cx="5731510" cy="3223895"/>
             <wp:effectExtent l="0" t="0" r="2540" b="0"/>
+            <wp:wrapNone/>
             <wp:docPr id="1" name="Content Placeholder 4">
               <a:extLst xmlns:a="http://schemas.openxmlformats.org/drawingml/2006/main">
                 <a:ext uri="{FF2B5EF4-FFF2-40B4-BE49-F238E27FC236}">
@@ -1741,7 +4179,7 @@
                     </pic:cNvPicPr>
                   </pic:nvPicPr>
                   <pic:blipFill>
-                    <a:blip r:embed="rId18" cstate="print">
+                    <a:blip r:embed="rId19" cstate="print">
                       <a:extLst>
                         <a:ext uri="{28A0092B-C50C-407E-A947-70E740481C1C}">
                           <a14:useLocalDpi xmlns:a14="http://schemas.microsoft.com/office/drawing/2010/main" val="0"/>
@@ -1764,24 +4202,752 @@
                 </pic:pic>
               </a:graphicData>
             </a:graphic>
-          </wp:inline>
+          </wp:anchor>
         </w:drawing>
       </w:r>
     </w:p>
     <w:p/>
     <w:p/>
-    <w:p/>
-    <w:p/>
-    <w:p/>
-    <w:p/>
-    <w:p/>
-    <w:p/>
-    <w:p/>
+    <w:p>
+      <w:r>
+        <w:rPr>
+          <w:noProof/>
+        </w:rPr>
+        <mc:AlternateContent>
+          <mc:Choice Requires="wps">
+            <w:drawing>
+              <wp:anchor distT="45720" distB="45720" distL="114300" distR="114300" simplePos="0" relativeHeight="251700224" behindDoc="0" locked="0" layoutInCell="1" allowOverlap="1" wp14:anchorId="10C168B3" wp14:editId="66DA49EE">
+                <wp:simplePos x="0" y="0"/>
+                <wp:positionH relativeFrom="page">
+                  <wp:posOffset>143124</wp:posOffset>
+                </wp:positionH>
+                <wp:positionV relativeFrom="paragraph">
+                  <wp:posOffset>278710</wp:posOffset>
+                </wp:positionV>
+                <wp:extent cx="946150" cy="779145"/>
+                <wp:effectExtent l="0" t="0" r="25400" b="20955"/>
+                <wp:wrapSquare wrapText="bothSides"/>
+                <wp:docPr id="31" name="Text Box 2"/>
+                <wp:cNvGraphicFramePr>
+                  <a:graphicFrameLocks xmlns:a="http://schemas.openxmlformats.org/drawingml/2006/main"/>
+                </wp:cNvGraphicFramePr>
+                <a:graphic xmlns:a="http://schemas.openxmlformats.org/drawingml/2006/main">
+                  <a:graphicData uri="http://schemas.microsoft.com/office/word/2010/wordprocessingShape">
+                    <wps:wsp>
+                      <wps:cNvSpPr txBox="1">
+                        <a:spLocks noChangeArrowheads="1"/>
+                      </wps:cNvSpPr>
+                      <wps:spPr bwMode="auto">
+                        <a:xfrm>
+                          <a:off x="0" y="0"/>
+                          <a:ext cx="946150" cy="779145"/>
+                        </a:xfrm>
+                        <a:prstGeom prst="rect">
+                          <a:avLst/>
+                        </a:prstGeom>
+                        <a:solidFill>
+                          <a:srgbClr val="FFFFFF"/>
+                        </a:solidFill>
+                        <a:ln w="9525">
+                          <a:solidFill>
+                            <a:srgbClr val="000000"/>
+                          </a:solidFill>
+                          <a:miter lim="800000"/>
+                          <a:headEnd/>
+                          <a:tailEnd/>
+                        </a:ln>
+                      </wps:spPr>
+                      <wps:txbx>
+                        <w:txbxContent>
+                          <w:p>
+                            <w:pPr>
+                              <w:jc w:val="center"/>
+                              <w:rPr>
+                                <w:b/>
+                                <w:sz w:val="20"/>
+                              </w:rPr>
+                            </w:pPr>
+                            <w:r>
+                              <w:rPr>
+                                <w:b/>
+                                <w:sz w:val="20"/>
+                              </w:rPr>
+                              <w:t>Canvas</w:t>
+                            </w:r>
+                          </w:p>
+                          <w:p>
+                            <w:pPr>
+                              <w:rPr>
+                                <w:sz w:val="20"/>
+                              </w:rPr>
+                            </w:pPr>
+                            <w:r>
+                              <w:rPr>
+                                <w:sz w:val="20"/>
+                              </w:rPr>
+                              <w:t xml:space="preserve">Able to </w:t>
+                            </w:r>
+                            <w:r>
+                              <w:rPr>
+                                <w:sz w:val="20"/>
+                              </w:rPr>
+                              <w:t>draw on it.</w:t>
+                            </w:r>
+                          </w:p>
+                        </w:txbxContent>
+                      </wps:txbx>
+                      <wps:bodyPr rot="0" vert="horz" wrap="square" lIns="91440" tIns="45720" rIns="91440" bIns="45720" anchor="t" anchorCtr="0">
+                        <a:noAutofit/>
+                      </wps:bodyPr>
+                    </wps:wsp>
+                  </a:graphicData>
+                </a:graphic>
+                <wp14:sizeRelH relativeFrom="margin">
+                  <wp14:pctWidth>0</wp14:pctWidth>
+                </wp14:sizeRelH>
+                <wp14:sizeRelV relativeFrom="margin">
+                  <wp14:pctHeight>0</wp14:pctHeight>
+                </wp14:sizeRelV>
+              </wp:anchor>
+            </w:drawing>
+          </mc:Choice>
+          <mc:Fallback>
+            <w:pict>
+              <v:shape w14:anchorId="10C168B3" id="_x0000_s1032" type="#_x0000_t202" style="position:absolute;margin-left:11.25pt;margin-top:21.95pt;width:74.5pt;height:61.35pt;z-index:251700224;visibility:visible;mso-wrap-style:square;mso-width-percent:0;mso-height-percent:0;mso-wrap-distance-left:9pt;mso-wrap-distance-top:3.6pt;mso-wrap-distance-right:9pt;mso-wrap-distance-bottom:3.6pt;mso-position-horizontal:absolute;mso-position-horizontal-relative:page;mso-position-vertical:absolute;mso-position-vertical-relative:text;mso-width-percent:0;mso-height-percent:0;mso-width-relative:margin;mso-height-relative:margin;v-text-anchor:top" o:gfxdata="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">
+                <v:textbox>
+                  <w:txbxContent>
+                    <w:p>
+                      <w:pPr>
+                        <w:jc w:val="center"/>
+                        <w:rPr>
+                          <w:b/>
+                          <w:sz w:val="20"/>
+                        </w:rPr>
+                      </w:pPr>
+                      <w:r>
+                        <w:rPr>
+                          <w:b/>
+                          <w:sz w:val="20"/>
+                        </w:rPr>
+                        <w:t>Canvas</w:t>
+                      </w:r>
+                    </w:p>
+                    <w:p>
+                      <w:pPr>
+                        <w:rPr>
+                          <w:sz w:val="20"/>
+                        </w:rPr>
+                      </w:pPr>
+                      <w:r>
+                        <w:rPr>
+                          <w:sz w:val="20"/>
+                        </w:rPr>
+                        <w:t xml:space="preserve">Able to </w:t>
+                      </w:r>
+                      <w:r>
+                        <w:rPr>
+                          <w:sz w:val="20"/>
+                        </w:rPr>
+                        <w:t>draw on it.</w:t>
+                      </w:r>
+                    </w:p>
+                  </w:txbxContent>
+                </v:textbox>
+                <w10:wrap type="square" anchorx="page"/>
+              </v:shape>
+            </w:pict>
+          </mc:Fallback>
+        </mc:AlternateContent>
+      </w:r>
+    </w:p>
+    <w:p/>
+    <w:p>
+      <w:r>
+        <w:rPr>
+          <w:noProof/>
+        </w:rPr>
+        <mc:AlternateContent>
+          <mc:Choice Requires="wps">
+            <w:drawing>
+              <wp:anchor distT="0" distB="0" distL="114300" distR="114300" simplePos="0" relativeHeight="251698176" behindDoc="0" locked="0" layoutInCell="1" allowOverlap="1" wp14:anchorId="6CC8DFF3" wp14:editId="7144690E">
+                <wp:simplePos x="0" y="0"/>
+                <wp:positionH relativeFrom="column">
+                  <wp:posOffset>-71562</wp:posOffset>
+                </wp:positionH>
+                <wp:positionV relativeFrom="paragraph">
+                  <wp:posOffset>180367</wp:posOffset>
+                </wp:positionV>
+                <wp:extent cx="2058560" cy="174155"/>
+                <wp:effectExtent l="0" t="0" r="56515" b="92710"/>
+                <wp:wrapNone/>
+                <wp:docPr id="30" name="Straight Arrow Connector 30"/>
+                <wp:cNvGraphicFramePr/>
+                <a:graphic xmlns:a="http://schemas.openxmlformats.org/drawingml/2006/main">
+                  <a:graphicData uri="http://schemas.microsoft.com/office/word/2010/wordprocessingShape">
+                    <wps:wsp>
+                      <wps:cNvCnPr/>
+                      <wps:spPr>
+                        <a:xfrm>
+                          <a:off x="0" y="0"/>
+                          <a:ext cx="2058560" cy="174155"/>
+                        </a:xfrm>
+                        <a:prstGeom prst="straightConnector1">
+                          <a:avLst/>
+                        </a:prstGeom>
+                        <a:ln>
+                          <a:tailEnd type="triangle"/>
+                        </a:ln>
+                      </wps:spPr>
+                      <wps:style>
+                        <a:lnRef idx="1">
+                          <a:schemeClr val="accent1"/>
+                        </a:lnRef>
+                        <a:fillRef idx="0">
+                          <a:schemeClr val="accent1"/>
+                        </a:fillRef>
+                        <a:effectRef idx="0">
+                          <a:schemeClr val="accent1"/>
+                        </a:effectRef>
+                        <a:fontRef idx="minor">
+                          <a:schemeClr val="tx1"/>
+                        </a:fontRef>
+                      </wps:style>
+                      <wps:bodyPr/>
+                    </wps:wsp>
+                  </a:graphicData>
+                </a:graphic>
+                <wp14:sizeRelH relativeFrom="margin">
+                  <wp14:pctWidth>0</wp14:pctWidth>
+                </wp14:sizeRelH>
+                <wp14:sizeRelV relativeFrom="margin">
+                  <wp14:pctHeight>0</wp14:pctHeight>
+                </wp14:sizeRelV>
+              </wp:anchor>
+            </w:drawing>
+          </mc:Choice>
+          <mc:Fallback>
+            <w:pict>
+              <v:shape w14:anchorId="237CE96A" id="Straight Arrow Connector 30" o:spid="_x0000_s1026" type="#_x0000_t32" style="position:absolute;margin-left:-5.65pt;margin-top:14.2pt;width:162.1pt;height:13.7pt;z-index:251698176;visibility:visible;mso-wrap-style:square;mso-width-percent:0;mso-height-percent:0;mso-wrap-distance-left:9pt;mso-wrap-distance-top:0;mso-wrap-distance-right:9pt;mso-wrap-distance-bottom:0;mso-position-horizontal:absolute;mso-position-horizontal-relative:text;mso-position-vertical:absolute;mso-position-vertical-relative:text;mso-width-percent:0;mso-height-percent:0;mso-width-relative:margin;mso-height-relative:margin" o:gfxdata="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" strokecolor="#4472c4 [3204]" strokeweight=".5pt">
+                <v:stroke endarrow="block" joinstyle="miter"/>
+              </v:shape>
+            </w:pict>
+          </mc:Fallback>
+        </mc:AlternateContent>
+      </w:r>
+    </w:p>
+    <w:p/>
+    <w:p/>
+    <w:p/>
+    <w:p>
+      <w:pPr>
+        <w:rPr>
+          <w:rFonts w:ascii="Hansief" w:eastAsiaTheme="majorEastAsia" w:hAnsi="Hansief" w:cstheme="majorBidi"/>
+          <w:caps/>
+          <w:color w:val="2F5496" w:themeColor="accent1" w:themeShade="BF"/>
+          <w:sz w:val="32"/>
+          <w:szCs w:val="32"/>
+        </w:rPr>
+      </w:pPr>
+      <w:r>
+        <w:rPr>
+          <w:noProof/>
+        </w:rPr>
+        <mc:AlternateContent>
+          <mc:Choice Requires="wps">
+            <w:drawing>
+              <wp:anchor distT="45720" distB="45720" distL="114300" distR="114300" simplePos="0" relativeHeight="251696128" behindDoc="0" locked="0" layoutInCell="1" allowOverlap="1" wp14:anchorId="247CA8DD" wp14:editId="5D66DAEC">
+                <wp:simplePos x="0" y="0"/>
+                <wp:positionH relativeFrom="margin">
+                  <wp:align>right</wp:align>
+                </wp:positionH>
+                <wp:positionV relativeFrom="paragraph">
+                  <wp:posOffset>1288829</wp:posOffset>
+                </wp:positionV>
+                <wp:extent cx="1160890" cy="1049573"/>
+                <wp:effectExtent l="0" t="0" r="20320" b="17780"/>
+                <wp:wrapNone/>
+                <wp:docPr id="29" name="Text Box 2"/>
+                <wp:cNvGraphicFramePr>
+                  <a:graphicFrameLocks xmlns:a="http://schemas.openxmlformats.org/drawingml/2006/main"/>
+                </wp:cNvGraphicFramePr>
+                <a:graphic xmlns:a="http://schemas.openxmlformats.org/drawingml/2006/main">
+                  <a:graphicData uri="http://schemas.microsoft.com/office/word/2010/wordprocessingShape">
+                    <wps:wsp>
+                      <wps:cNvSpPr txBox="1">
+                        <a:spLocks noChangeArrowheads="1"/>
+                      </wps:cNvSpPr>
+                      <wps:spPr bwMode="auto">
+                        <a:xfrm>
+                          <a:off x="0" y="0"/>
+                          <a:ext cx="1160890" cy="1049573"/>
+                        </a:xfrm>
+                        <a:prstGeom prst="rect">
+                          <a:avLst/>
+                        </a:prstGeom>
+                        <a:solidFill>
+                          <a:srgbClr val="FFFFFF"/>
+                        </a:solidFill>
+                        <a:ln w="9525">
+                          <a:solidFill>
+                            <a:srgbClr val="000000"/>
+                          </a:solidFill>
+                          <a:miter lim="800000"/>
+                          <a:headEnd/>
+                          <a:tailEnd/>
+                        </a:ln>
+                      </wps:spPr>
+                      <wps:txbx>
+                        <w:txbxContent>
+                          <w:p>
+                            <w:pPr>
+                              <w:jc w:val="center"/>
+                              <w:rPr>
+                                <w:b/>
+                                <w:sz w:val="20"/>
+                              </w:rPr>
+                            </w:pPr>
+                            <w:r>
+                              <w:rPr>
+                                <w:b/>
+                                <w:sz w:val="20"/>
+                              </w:rPr>
+                              <w:t>Save</w:t>
+                            </w:r>
+                            <w:r>
+                              <w:rPr>
+                                <w:b/>
+                                <w:sz w:val="20"/>
+                              </w:rPr>
+                              <w:t xml:space="preserve"> tool</w:t>
+                            </w:r>
+                          </w:p>
+                          <w:p>
+                            <w:pPr>
+                              <w:rPr>
+                                <w:sz w:val="20"/>
+                              </w:rPr>
+                            </w:pPr>
+                            <w:r>
+                              <w:rPr>
+                                <w:sz w:val="20"/>
+                              </w:rPr>
+                              <w:t>Saves the entire canvas</w:t>
+                            </w:r>
+                            <w:r>
+                              <w:rPr>
+                                <w:sz w:val="20"/>
+                              </w:rPr>
+                              <w:t xml:space="preserve"> and downloads in a PNG</w:t>
+                            </w:r>
+                            <w:r>
+                              <w:rPr>
+                                <w:sz w:val="20"/>
+                              </w:rPr>
+                              <w:t xml:space="preserve"> format.</w:t>
+                            </w:r>
+                          </w:p>
+                        </w:txbxContent>
+                      </wps:txbx>
+                      <wps:bodyPr rot="0" vert="horz" wrap="square" lIns="91440" tIns="45720" rIns="91440" bIns="45720" anchor="t" anchorCtr="0">
+                        <a:noAutofit/>
+                      </wps:bodyPr>
+                    </wps:wsp>
+                  </a:graphicData>
+                </a:graphic>
+                <wp14:sizeRelH relativeFrom="margin">
+                  <wp14:pctWidth>0</wp14:pctWidth>
+                </wp14:sizeRelH>
+                <wp14:sizeRelV relativeFrom="margin">
+                  <wp14:pctHeight>0</wp14:pctHeight>
+                </wp14:sizeRelV>
+              </wp:anchor>
+            </w:drawing>
+          </mc:Choice>
+          <mc:Fallback>
+            <w:pict>
+              <v:shape w14:anchorId="247CA8DD" id="_x0000_s1033" type="#_x0000_t202" style="position:absolute;margin-left:40.2pt;margin-top:101.5pt;width:91.4pt;height:82.65pt;z-index:251696128;visibility:visible;mso-wrap-style:square;mso-width-percent:0;mso-height-percent:0;mso-wrap-distance-left:9pt;mso-wrap-distance-top:3.6pt;mso-wrap-distance-right:9pt;mso-wrap-distance-bottom:3.6pt;mso-position-horizontal:right;mso-position-horizontal-relative:margin;mso-position-vertical:absolute;mso-position-vertical-relative:text;mso-width-percent:0;mso-height-percent:0;mso-width-relative:margin;mso-height-relative:margin;v-text-anchor:top" o:gfxdata="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">
+                <v:textbox>
+                  <w:txbxContent>
+                    <w:p>
+                      <w:pPr>
+                        <w:jc w:val="center"/>
+                        <w:rPr>
+                          <w:b/>
+                          <w:sz w:val="20"/>
+                        </w:rPr>
+                      </w:pPr>
+                      <w:r>
+                        <w:rPr>
+                          <w:b/>
+                          <w:sz w:val="20"/>
+                        </w:rPr>
+                        <w:t>Save</w:t>
+                      </w:r>
+                      <w:r>
+                        <w:rPr>
+                          <w:b/>
+                          <w:sz w:val="20"/>
+                        </w:rPr>
+                        <w:t xml:space="preserve"> tool</w:t>
+                      </w:r>
+                    </w:p>
+                    <w:p>
+                      <w:pPr>
+                        <w:rPr>
+                          <w:sz w:val="20"/>
+                        </w:rPr>
+                      </w:pPr>
+                      <w:r>
+                        <w:rPr>
+                          <w:sz w:val="20"/>
+                        </w:rPr>
+                        <w:t>Saves the entire canvas</w:t>
+                      </w:r>
+                      <w:r>
+                        <w:rPr>
+                          <w:sz w:val="20"/>
+                        </w:rPr>
+                        <w:t xml:space="preserve"> and downloads in a PNG</w:t>
+                      </w:r>
+                      <w:r>
+                        <w:rPr>
+                          <w:sz w:val="20"/>
+                        </w:rPr>
+                        <w:t xml:space="preserve"> format.</w:t>
+                      </w:r>
+                    </w:p>
+                  </w:txbxContent>
+                </v:textbox>
+                <w10:wrap anchorx="margin"/>
+              </v:shape>
+            </w:pict>
+          </mc:Fallback>
+        </mc:AlternateContent>
+      </w:r>
+      <w:r>
+        <w:rPr>
+          <w:noProof/>
+        </w:rPr>
+        <mc:AlternateContent>
+          <mc:Choice Requires="wps">
+            <w:drawing>
+              <wp:anchor distT="45720" distB="45720" distL="114300" distR="114300" simplePos="0" relativeHeight="251694080" behindDoc="0" locked="0" layoutInCell="1" allowOverlap="1" wp14:anchorId="369D76F0" wp14:editId="51E895C6">
+                <wp:simplePos x="0" y="0"/>
+                <wp:positionH relativeFrom="column">
+                  <wp:posOffset>3021496</wp:posOffset>
+                </wp:positionH>
+                <wp:positionV relativeFrom="paragraph">
+                  <wp:posOffset>1261635</wp:posOffset>
+                </wp:positionV>
+                <wp:extent cx="1160890" cy="1049573"/>
+                <wp:effectExtent l="0" t="0" r="20320" b="17780"/>
+                <wp:wrapNone/>
+                <wp:docPr id="28" name="Text Box 2"/>
+                <wp:cNvGraphicFramePr>
+                  <a:graphicFrameLocks xmlns:a="http://schemas.openxmlformats.org/drawingml/2006/main"/>
+                </wp:cNvGraphicFramePr>
+                <a:graphic xmlns:a="http://schemas.openxmlformats.org/drawingml/2006/main">
+                  <a:graphicData uri="http://schemas.microsoft.com/office/word/2010/wordprocessingShape">
+                    <wps:wsp>
+                      <wps:cNvSpPr txBox="1">
+                        <a:spLocks noChangeArrowheads="1"/>
+                      </wps:cNvSpPr>
+                      <wps:spPr bwMode="auto">
+                        <a:xfrm>
+                          <a:off x="0" y="0"/>
+                          <a:ext cx="1160890" cy="1049573"/>
+                        </a:xfrm>
+                        <a:prstGeom prst="rect">
+                          <a:avLst/>
+                        </a:prstGeom>
+                        <a:solidFill>
+                          <a:srgbClr val="FFFFFF"/>
+                        </a:solidFill>
+                        <a:ln w="9525">
+                          <a:solidFill>
+                            <a:srgbClr val="000000"/>
+                          </a:solidFill>
+                          <a:miter lim="800000"/>
+                          <a:headEnd/>
+                          <a:tailEnd/>
+                        </a:ln>
+                      </wps:spPr>
+                      <wps:txbx>
+                        <w:txbxContent>
+                          <w:p>
+                            <w:pPr>
+                              <w:jc w:val="center"/>
+                              <w:rPr>
+                                <w:b/>
+                                <w:sz w:val="20"/>
+                              </w:rPr>
+                            </w:pPr>
+                            <w:r>
+                              <w:rPr>
+                                <w:b/>
+                                <w:sz w:val="20"/>
+                              </w:rPr>
+                              <w:t>Clear</w:t>
+                            </w:r>
+                            <w:r>
+                              <w:rPr>
+                                <w:b/>
+                                <w:sz w:val="20"/>
+                              </w:rPr>
+                              <w:t xml:space="preserve"> tool</w:t>
+                            </w:r>
+                          </w:p>
+                          <w:p>
+                            <w:pPr>
+                              <w:rPr>
+                                <w:sz w:val="20"/>
+                              </w:rPr>
+                            </w:pPr>
+                            <w:r>
+                              <w:rPr>
+                                <w:sz w:val="20"/>
+                              </w:rPr>
+                              <w:t>Clears entire canvas. Will ask permission before doing so.</w:t>
+                            </w:r>
+                          </w:p>
+                        </w:txbxContent>
+                      </wps:txbx>
+                      <wps:bodyPr rot="0" vert="horz" wrap="square" lIns="91440" tIns="45720" rIns="91440" bIns="45720" anchor="t" anchorCtr="0">
+                        <a:noAutofit/>
+                      </wps:bodyPr>
+                    </wps:wsp>
+                  </a:graphicData>
+                </a:graphic>
+                <wp14:sizeRelH relativeFrom="margin">
+                  <wp14:pctWidth>0</wp14:pctWidth>
+                </wp14:sizeRelH>
+                <wp14:sizeRelV relativeFrom="margin">
+                  <wp14:pctHeight>0</wp14:pctHeight>
+                </wp14:sizeRelV>
+              </wp:anchor>
+            </w:drawing>
+          </mc:Choice>
+          <mc:Fallback>
+            <w:pict>
+              <v:shape w14:anchorId="369D76F0" id="_x0000_s1034" type="#_x0000_t202" style="position:absolute;margin-left:237.9pt;margin-top:99.35pt;width:91.4pt;height:82.65pt;z-index:251694080;visibility:visible;mso-wrap-style:square;mso-width-percent:0;mso-height-percent:0;mso-wrap-distance-left:9pt;mso-wrap-distance-top:3.6pt;mso-wrap-distance-right:9pt;mso-wrap-distance-bottom:3.6pt;mso-position-horizontal:absolute;mso-position-horizontal-relative:text;mso-position-vertical:absolute;mso-position-vertical-relative:text;mso-width-percent:0;mso-height-percent:0;mso-width-relative:margin;mso-height-relative:margin;v-text-anchor:top" o:gfxdata="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">
+                <v:textbox>
+                  <w:txbxContent>
+                    <w:p>
+                      <w:pPr>
+                        <w:jc w:val="center"/>
+                        <w:rPr>
+                          <w:b/>
+                          <w:sz w:val="20"/>
+                        </w:rPr>
+                      </w:pPr>
+                      <w:r>
+                        <w:rPr>
+                          <w:b/>
+                          <w:sz w:val="20"/>
+                        </w:rPr>
+                        <w:t>Clear</w:t>
+                      </w:r>
+                      <w:r>
+                        <w:rPr>
+                          <w:b/>
+                          <w:sz w:val="20"/>
+                        </w:rPr>
+                        <w:t xml:space="preserve"> tool</w:t>
+                      </w:r>
+                    </w:p>
+                    <w:p>
+                      <w:pPr>
+                        <w:rPr>
+                          <w:sz w:val="20"/>
+                        </w:rPr>
+                      </w:pPr>
+                      <w:r>
+                        <w:rPr>
+                          <w:sz w:val="20"/>
+                        </w:rPr>
+                        <w:t>Clears entire canvas. Will ask permission before doing so.</w:t>
+                      </w:r>
+                    </w:p>
+                  </w:txbxContent>
+                </v:textbox>
+              </v:shape>
+            </w:pict>
+          </mc:Fallback>
+        </mc:AlternateContent>
+      </w:r>
+      <w:r>
+        <w:rPr>
+          <w:noProof/>
+        </w:rPr>
+        <mc:AlternateContent>
+          <mc:Choice Requires="wps">
+            <w:drawing>
+              <wp:anchor distT="45720" distB="45720" distL="114300" distR="114300" simplePos="0" relativeHeight="251692032" behindDoc="0" locked="0" layoutInCell="1" allowOverlap="1" wp14:anchorId="0F0F699A" wp14:editId="5D52F317">
+                <wp:simplePos x="0" y="0"/>
+                <wp:positionH relativeFrom="column">
+                  <wp:posOffset>437322</wp:posOffset>
+                </wp:positionH>
+                <wp:positionV relativeFrom="paragraph">
+                  <wp:posOffset>1303489</wp:posOffset>
+                </wp:positionV>
+                <wp:extent cx="1160890" cy="1049573"/>
+                <wp:effectExtent l="0" t="0" r="20320" b="17780"/>
+                <wp:wrapNone/>
+                <wp:docPr id="27" name="Text Box 2"/>
+                <wp:cNvGraphicFramePr>
+                  <a:graphicFrameLocks xmlns:a="http://schemas.openxmlformats.org/drawingml/2006/main"/>
+                </wp:cNvGraphicFramePr>
+                <a:graphic xmlns:a="http://schemas.openxmlformats.org/drawingml/2006/main">
+                  <a:graphicData uri="http://schemas.microsoft.com/office/word/2010/wordprocessingShape">
+                    <wps:wsp>
+                      <wps:cNvSpPr txBox="1">
+                        <a:spLocks noChangeArrowheads="1"/>
+                      </wps:cNvSpPr>
+                      <wps:spPr bwMode="auto">
+                        <a:xfrm>
+                          <a:off x="0" y="0"/>
+                          <a:ext cx="1160890" cy="1049573"/>
+                        </a:xfrm>
+                        <a:prstGeom prst="rect">
+                          <a:avLst/>
+                        </a:prstGeom>
+                        <a:solidFill>
+                          <a:srgbClr val="FFFFFF"/>
+                        </a:solidFill>
+                        <a:ln w="9525">
+                          <a:solidFill>
+                            <a:srgbClr val="000000"/>
+                          </a:solidFill>
+                          <a:miter lim="800000"/>
+                          <a:headEnd/>
+                          <a:tailEnd/>
+                        </a:ln>
+                      </wps:spPr>
+                      <wps:txbx>
+                        <w:txbxContent>
+                          <w:p>
+                            <w:pPr>
+                              <w:jc w:val="center"/>
+                              <w:rPr>
+                                <w:b/>
+                                <w:sz w:val="20"/>
+                              </w:rPr>
+                            </w:pPr>
+                            <w:r>
+                              <w:rPr>
+                                <w:b/>
+                                <w:sz w:val="20"/>
+                              </w:rPr>
+                              <w:t>Redo/Undo</w:t>
+                            </w:r>
+                            <w:r>
+                              <w:rPr>
+                                <w:b/>
+                                <w:sz w:val="20"/>
+                              </w:rPr>
+                              <w:t xml:space="preserve"> tool</w:t>
+                            </w:r>
+                          </w:p>
+                          <w:p>
+                            <w:pPr>
+                              <w:rPr>
+                                <w:sz w:val="20"/>
+                              </w:rPr>
+                            </w:pPr>
+                            <w:r>
+                              <w:rPr>
+                                <w:sz w:val="20"/>
+                              </w:rPr>
+                              <w:t>Allows user to redo and undo changes per ‘click’ event</w:t>
+                            </w:r>
+                            <w:r>
+                              <w:rPr>
+                                <w:sz w:val="20"/>
+                              </w:rPr>
+                              <w:t>.</w:t>
+                            </w:r>
+                          </w:p>
+                        </w:txbxContent>
+                      </wps:txbx>
+                      <wps:bodyPr rot="0" vert="horz" wrap="square" lIns="91440" tIns="45720" rIns="91440" bIns="45720" anchor="t" anchorCtr="0">
+                        <a:noAutofit/>
+                      </wps:bodyPr>
+                    </wps:wsp>
+                  </a:graphicData>
+                </a:graphic>
+                <wp14:sizeRelH relativeFrom="margin">
+                  <wp14:pctWidth>0</wp14:pctWidth>
+                </wp14:sizeRelH>
+                <wp14:sizeRelV relativeFrom="margin">
+                  <wp14:pctHeight>0</wp14:pctHeight>
+                </wp14:sizeRelV>
+              </wp:anchor>
+            </w:drawing>
+          </mc:Choice>
+          <mc:Fallback>
+            <w:pict>
+              <v:shape w14:anchorId="0F0F699A" id="_x0000_s1035" type="#_x0000_t202" style="position:absolute;margin-left:34.45pt;margin-top:102.65pt;width:91.4pt;height:82.65pt;z-index:251692032;visibility:visible;mso-wrap-style:square;mso-width-percent:0;mso-height-percent:0;mso-wrap-distance-left:9pt;mso-wrap-distance-top:3.6pt;mso-wrap-distance-right:9pt;mso-wrap-distance-bottom:3.6pt;mso-position-horizontal:absolute;mso-position-horizontal-relative:text;mso-position-vertical:absolute;mso-position-vertical-relative:text;mso-width-percent:0;mso-height-percent:0;mso-width-relative:margin;mso-height-relative:margin;v-text-anchor:top" o:gfxdata="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">
+                <v:textbox>
+                  <w:txbxContent>
+                    <w:p>
+                      <w:pPr>
+                        <w:jc w:val="center"/>
+                        <w:rPr>
+                          <w:b/>
+                          <w:sz w:val="20"/>
+                        </w:rPr>
+                      </w:pPr>
+                      <w:r>
+                        <w:rPr>
+                          <w:b/>
+                          <w:sz w:val="20"/>
+                        </w:rPr>
+                        <w:t>Redo/Undo</w:t>
+                      </w:r>
+                      <w:r>
+                        <w:rPr>
+                          <w:b/>
+                          <w:sz w:val="20"/>
+                        </w:rPr>
+                        <w:t xml:space="preserve"> tool</w:t>
+                      </w:r>
+                    </w:p>
+                    <w:p>
+                      <w:pPr>
+                        <w:rPr>
+                          <w:sz w:val="20"/>
+                        </w:rPr>
+                      </w:pPr>
+                      <w:r>
+                        <w:rPr>
+                          <w:sz w:val="20"/>
+                        </w:rPr>
+                        <w:t>Allows user to redo and undo changes per ‘click’ event</w:t>
+                      </w:r>
+                      <w:r>
+                        <w:rPr>
+                          <w:sz w:val="20"/>
+                        </w:rPr>
+                        <w:t>.</w:t>
+                      </w:r>
+                    </w:p>
+                  </w:txbxContent>
+                </v:textbox>
+              </v:shape>
+            </w:pict>
+          </mc:Fallback>
+        </mc:AlternateContent>
+      </w:r>
+      <w:r>
+        <w:br w:type="page"/>
+      </w:r>
+    </w:p>
     <w:p>
       <w:pPr>
         <w:pStyle w:val="Heading1"/>
       </w:pPr>
       <w:r>
+        <w:lastRenderedPageBreak/>
         <w:t>References – DOCUMENTATION</w:t>
       </w:r>
     </w:p>
@@ -1794,7 +4960,7 @@
       </w:r>
     </w:p>
     <w:p>
-      <w:hyperlink r:id="rId19" w:history="1">
+      <w:hyperlink r:id="rId20" w:history="1">
         <w:r>
           <w:rPr>
             <w:rStyle w:val="Hyperlink"/>
@@ -1804,7 +4970,7 @@
       </w:hyperlink>
     </w:p>
     <w:p>
-      <w:hyperlink r:id="rId20" w:history="1">
+      <w:hyperlink r:id="rId21" w:history="1">
         <w:r>
           <w:rPr>
             <w:rStyle w:val="Hyperlink"/>
@@ -1814,7 +4980,7 @@
       </w:hyperlink>
     </w:p>
     <w:p>
-      <w:hyperlink r:id="rId21" w:history="1">
+      <w:hyperlink r:id="rId22" w:history="1">
         <w:r>
           <w:rPr>
             <w:rStyle w:val="Hyperlink"/>
@@ -1824,7 +4990,7 @@
       </w:hyperlink>
     </w:p>
     <w:p>
-      <w:hyperlink r:id="rId22" w:history="1">
+      <w:hyperlink r:id="rId23" w:history="1">
         <w:r>
           <w:rPr>
             <w:rStyle w:val="Hyperlink"/>
@@ -1834,7 +5000,7 @@
       </w:hyperlink>
     </w:p>
     <w:p>
-      <w:hyperlink r:id="rId23" w:history="1">
+      <w:hyperlink r:id="rId24" w:history="1">
         <w:r>
           <w:rPr>
             <w:rStyle w:val="Hyperlink"/>
@@ -1844,7 +5010,7 @@
       </w:hyperlink>
     </w:p>
     <w:p>
-      <w:hyperlink r:id="rId24" w:history="1">
+      <w:hyperlink r:id="rId25" w:history="1">
         <w:r>
           <w:rPr>
             <w:rStyle w:val="Hyperlink"/>
@@ -1854,7 +5020,7 @@
       </w:hyperlink>
     </w:p>
     <w:p>
-      <w:hyperlink r:id="rId25" w:history="1">
+      <w:hyperlink r:id="rId26" w:history="1">
         <w:r>
           <w:rPr>
             <w:rStyle w:val="Hyperlink"/>
@@ -1864,7 +5030,7 @@
       </w:hyperlink>
     </w:p>
     <w:p>
-      <w:hyperlink r:id="rId26" w:history="1">
+      <w:hyperlink r:id="rId27" w:history="1">
         <w:r>
           <w:rPr>
             <w:rStyle w:val="Hyperlink"/>
@@ -1874,7 +5040,7 @@
       </w:hyperlink>
     </w:p>
     <w:p>
-      <w:hyperlink r:id="rId27" w:history="1">
+      <w:hyperlink r:id="rId28" w:history="1">
         <w:r>
           <w:rPr>
             <w:rStyle w:val="Hyperlink"/>
@@ -1883,21 +5049,6 @@
         </w:r>
       </w:hyperlink>
     </w:p>
-    <w:p/>
-    <w:p/>
-    <w:p/>
-    <w:p>
-      <w:r>
-        <w:br w:type="page"/>
-      </w:r>
-    </w:p>
-    <w:p>
-      <w:r>
-        <w:lastRenderedPageBreak/>
-        <w:br w:type="page"/>
-      </w:r>
-    </w:p>
-    <w:p/>
     <w:p/>
     <w:p/>
     <w:p/>
@@ -1964,6 +5115,119 @@
 <file path=word/numbering.xml><?xml version="1.0" encoding="utf-8"?>
 <w:numbering xmlns:wpc="http://schemas.microsoft.com/office/word/2010/wordprocessingCanvas" xmlns:cx="http://schemas.microsoft.com/office/drawing/2014/chartex" xmlns:cx1="http://schemas.microsoft.com/office/drawing/2015/9/8/chartex" xmlns:cx2="http://schemas.microsoft.com/office/drawing/2015/10/21/chartex" xmlns:cx3="http://schemas.microsoft.com/office/drawing/2016/5/9/chartex" xmlns:cx4="http://schemas.microsoft.com/office/drawing/2016/5/10/chartex" xmlns:cx5="http://schemas.microsoft.com/office/drawing/2016/5/11/chartex" xmlns:cx6="http://schemas.microsoft.com/office/drawing/2016/5/12/chartex" xmlns:cx7="http://schemas.microsoft.com/office/drawing/2016/5/13/chartex" xmlns:cx8="http://schemas.microsoft.com/office/drawing/2016/5/14/chartex" xmlns:mc="http://schemas.openxmlformats.org/markup-compatibility/2006" xmlns:aink="http://schemas.microsoft.com/office/drawing/2016/ink" xmlns:am3d="http://schemas.microsoft.com/office/drawing/2017/model3d" xmlns:o="urn:schemas-microsoft-com:office:office" xmlns:r="http://schemas.openxmlformats.org/officeDocument/2006/relationships" xmlns:m="http://schemas.openxmlformats.org/officeDocument/2006/math" xmlns:v="urn:schemas-microsoft-com:vml" xmlns:wp14="http://schemas.microsoft.com/office/word/2010/wordprocessingDrawing" xmlns:wp="http://schemas.openxmlformats.org/drawingml/2006/wordprocessingDrawing" xmlns:w10="urn:schemas-microsoft-com:office:word" xmlns:w="http://schemas.openxmlformats.org/wordprocessingml/2006/main" xmlns:w14="http://schemas.microsoft.com/office/word/2010/wordml" xmlns:w15="http://schemas.microsoft.com/office/word/2012/wordml" xmlns:w16cid="http://schemas.microsoft.com/office/word/2016/wordml/cid" xmlns:w16se="http://schemas.microsoft.com/office/word/2015/wordml/symex" xmlns:wpg="http://schemas.microsoft.com/office/word/2010/wordprocessingGroup" xmlns:wpi="http://schemas.microsoft.com/office/word/2010/wordprocessingInk" xmlns:wne="http://schemas.microsoft.com/office/word/2006/wordml" xmlns:wps="http://schemas.microsoft.com/office/word/2010/wordprocessingShape" mc:Ignorable="w14 w15 w16se w16cid wp14">
   <w:abstractNum w:abstractNumId="0" w15:restartNumberingAfterBreak="0">
+    <w:nsid w:val="22280CF1"/>
+    <w:multiLevelType w:val="hybridMultilevel"/>
+    <w:tmpl w:val="93D85504"/>
+    <w:lvl w:ilvl="0" w:tplc="F962CD5A">
+      <w:start w:val="1"/>
+      <w:numFmt w:val="bullet"/>
+      <w:lvlText w:val=""/>
+      <w:lvlJc w:val="left"/>
+      <w:pPr>
+        <w:ind w:left="720" w:hanging="360"/>
+      </w:pPr>
+      <w:rPr>
+        <w:rFonts w:ascii="Symbol" w:eastAsiaTheme="minorHAnsi" w:hAnsi="Symbol" w:cstheme="minorBidi" w:hint="default"/>
+      </w:rPr>
+    </w:lvl>
+    <w:lvl w:ilvl="1" w:tplc="04090003" w:tentative="1">
+      <w:start w:val="1"/>
+      <w:numFmt w:val="bullet"/>
+      <w:lvlText w:val="o"/>
+      <w:lvlJc w:val="left"/>
+      <w:pPr>
+        <w:ind w:left="1440" w:hanging="360"/>
+      </w:pPr>
+      <w:rPr>
+        <w:rFonts w:ascii="Courier New" w:hAnsi="Courier New" w:cs="Courier New" w:hint="default"/>
+      </w:rPr>
+    </w:lvl>
+    <w:lvl w:ilvl="2" w:tplc="04090005" w:tentative="1">
+      <w:start w:val="1"/>
+      <w:numFmt w:val="bullet"/>
+      <w:lvlText w:val=""/>
+      <w:lvlJc w:val="left"/>
+      <w:pPr>
+        <w:ind w:left="2160" w:hanging="360"/>
+      </w:pPr>
+      <w:rPr>
+        <w:rFonts w:ascii="Wingdings" w:hAnsi="Wingdings" w:hint="default"/>
+      </w:rPr>
+    </w:lvl>
+    <w:lvl w:ilvl="3" w:tplc="04090001" w:tentative="1">
+      <w:start w:val="1"/>
+      <w:numFmt w:val="bullet"/>
+      <w:lvlText w:val=""/>
+      <w:lvlJc w:val="left"/>
+      <w:pPr>
+        <w:ind w:left="2880" w:hanging="360"/>
+      </w:pPr>
+      <w:rPr>
+        <w:rFonts w:ascii="Symbol" w:hAnsi="Symbol" w:hint="default"/>
+      </w:rPr>
+    </w:lvl>
+    <w:lvl w:ilvl="4" w:tplc="04090003" w:tentative="1">
+      <w:start w:val="1"/>
+      <w:numFmt w:val="bullet"/>
+      <w:lvlText w:val="o"/>
+      <w:lvlJc w:val="left"/>
+      <w:pPr>
+        <w:ind w:left="3600" w:hanging="360"/>
+      </w:pPr>
+      <w:rPr>
+        <w:rFonts w:ascii="Courier New" w:hAnsi="Courier New" w:cs="Courier New" w:hint="default"/>
+      </w:rPr>
+    </w:lvl>
+    <w:lvl w:ilvl="5" w:tplc="04090005" w:tentative="1">
+      <w:start w:val="1"/>
+      <w:numFmt w:val="bullet"/>
+      <w:lvlText w:val=""/>
+      <w:lvlJc w:val="left"/>
+      <w:pPr>
+        <w:ind w:left="4320" w:hanging="360"/>
+      </w:pPr>
+      <w:rPr>
+        <w:rFonts w:ascii="Wingdings" w:hAnsi="Wingdings" w:hint="default"/>
+      </w:rPr>
+    </w:lvl>
+    <w:lvl w:ilvl="6" w:tplc="04090001" w:tentative="1">
+      <w:start w:val="1"/>
+      <w:numFmt w:val="bullet"/>
+      <w:lvlText w:val=""/>
+      <w:lvlJc w:val="left"/>
+      <w:pPr>
+        <w:ind w:left="5040" w:hanging="360"/>
+      </w:pPr>
+      <w:rPr>
+        <w:rFonts w:ascii="Symbol" w:hAnsi="Symbol" w:hint="default"/>
+      </w:rPr>
+    </w:lvl>
+    <w:lvl w:ilvl="7" w:tplc="04090003" w:tentative="1">
+      <w:start w:val="1"/>
+      <w:numFmt w:val="bullet"/>
+      <w:lvlText w:val="o"/>
+      <w:lvlJc w:val="left"/>
+      <w:pPr>
+        <w:ind w:left="5760" w:hanging="360"/>
+      </w:pPr>
+      <w:rPr>
+        <w:rFonts w:ascii="Courier New" w:hAnsi="Courier New" w:cs="Courier New" w:hint="default"/>
+      </w:rPr>
+    </w:lvl>
+    <w:lvl w:ilvl="8" w:tplc="04090005" w:tentative="1">
+      <w:start w:val="1"/>
+      <w:numFmt w:val="bullet"/>
+      <w:lvlText w:val=""/>
+      <w:lvlJc w:val="left"/>
+      <w:pPr>
+        <w:ind w:left="6480" w:hanging="360"/>
+      </w:pPr>
+      <w:rPr>
+        <w:rFonts w:ascii="Wingdings" w:hAnsi="Wingdings" w:hint="default"/>
+      </w:rPr>
+    </w:lvl>
+  </w:abstractNum>
+  <w:abstractNum w:abstractNumId="1" w15:restartNumberingAfterBreak="0">
     <w:nsid w:val="28BA1AF7"/>
     <w:multiLevelType w:val="hybridMultilevel"/>
     <w:tmpl w:val="F22C248A"/>
@@ -2075,7 +5339,7 @@
       </w:rPr>
     </w:lvl>
   </w:abstractNum>
-  <w:abstractNum w:abstractNumId="1" w15:restartNumberingAfterBreak="0">
+  <w:abstractNum w:abstractNumId="2" w15:restartNumberingAfterBreak="0">
     <w:nsid w:val="5E2C7C84"/>
     <w:multiLevelType w:val="hybridMultilevel"/>
     <w:tmpl w:val="48764C0E"/>
@@ -2188,9 +5452,12 @@
     </w:lvl>
   </w:abstractNum>
   <w:num w:numId="1">
+    <w:abstractNumId w:val="2"/>
+  </w:num>
+  <w:num w:numId="2">
     <w:abstractNumId w:val="1"/>
   </w:num>
-  <w:num w:numId="2">
+  <w:num w:numId="3">
     <w:abstractNumId w:val="0"/>
   </w:num>
 </w:numbering>
@@ -2664,6 +5931,7 @@
   <w:style w:type="character" w:default="1" w:styleId="DefaultParagraphFont">
     <w:name w:val="Default Paragraph Font"/>
     <w:uiPriority w:val="1"/>
+    <w:semiHidden/>
     <w:unhideWhenUsed/>
   </w:style>
   <w:style w:type="table" w:default="1" w:styleId="TableNormal">

</xml_diff>

<commit_message>
Changed folder and made doc pdf
</commit_message>
<xml_diff>
--- a/docs/documentation.docx
+++ b/docs/documentation.docx
@@ -207,6 +207,9 @@
       </w:r>
       <w:r>
         <w:t xml:space="preserve"> necessity in our kiosk.</w:t>
+      </w:r>
+      <w:r>
+        <w:t xml:space="preserve">  The colours can be changed in brightness to appear like the colours used by the artist.</w:t>
       </w:r>
     </w:p>
     <w:p/>
@@ -728,7 +731,13 @@
           </w:tcPr>
           <w:p>
             <w:r>
-              <w:t>14 years old</w:t>
+              <w:t>1</w:t>
+            </w:r>
+            <w:r>
+              <w:t>3</w:t>
+            </w:r>
+            <w:r>
+              <w:t xml:space="preserve"> years old</w:t>
             </w:r>
           </w:p>
           <w:p>
@@ -1476,6 +1485,11 @@
       </w:r>
     </w:p>
     <w:p>
+      <w:r>
+        <w:t>The light tones in ‘dancers on a plane’ would make a nice application colour scheme which visually appeals to users.</w:t>
+      </w:r>
+    </w:p>
+    <w:p>
       <w:pPr>
         <w:rPr>
           <w:rFonts w:ascii="Hansief" w:eastAsiaTheme="majorEastAsia" w:hAnsi="Hansief" w:cstheme="majorBidi"/>
@@ -1575,6 +1589,11 @@
     <w:p>
       <w:r>
         <w:t>A lot of colours are used to overlay the grey paint, thus to recreate this effect, opacity effects will be needed for multiple layers.</w:t>
+      </w:r>
+    </w:p>
+    <w:p>
+      <w:r>
+        <w:t>Letters in this artwork can be created through stamp tools in the application.</w:t>
       </w:r>
     </w:p>
     <w:p>
@@ -1775,19 +1794,6 @@
       <w:pPr>
         <w:pStyle w:val="Heading2"/>
       </w:pPr>
-    </w:p>
-    <w:p>
-      <w:pPr>
-        <w:pStyle w:val="Heading2"/>
-      </w:pPr>
-      <w:r>
-        <w:t>Jasper Johns: FLAG on orange field</w:t>
-      </w:r>
-    </w:p>
-    <w:p>
-      <w:pPr>
-        <w:pStyle w:val="Heading2"/>
-      </w:pPr>
       <w:r>
         <w:rPr>
           <w:noProof/>
@@ -1796,19 +1802,19 @@
           <wp:anchor distT="0" distB="0" distL="114300" distR="114300" simplePos="0" relativeHeight="251705344" behindDoc="1" locked="0" layoutInCell="1" allowOverlap="1" wp14:anchorId="40AD58F9">
             <wp:simplePos x="0" y="0"/>
             <wp:positionH relativeFrom="column">
-              <wp:posOffset>3291840</wp:posOffset>
+              <wp:posOffset>3519170</wp:posOffset>
             </wp:positionH>
             <wp:positionV relativeFrom="paragraph">
-              <wp:posOffset>38210</wp:posOffset>
+              <wp:posOffset>117165</wp:posOffset>
             </wp:positionV>
-            <wp:extent cx="3181350" cy="4400550"/>
-            <wp:effectExtent l="0" t="0" r="0" b="0"/>
+            <wp:extent cx="2447290" cy="3385185"/>
+            <wp:effectExtent l="0" t="0" r="0" b="5715"/>
             <wp:wrapTight wrapText="bothSides">
               <wp:wrapPolygon edited="0">
                 <wp:start x="0" y="0"/>
-                <wp:lineTo x="0" y="21506"/>
-                <wp:lineTo x="21471" y="21506"/>
-                <wp:lineTo x="21471" y="0"/>
+                <wp:lineTo x="0" y="21515"/>
+                <wp:lineTo x="21353" y="21515"/>
+                <wp:lineTo x="21353" y="0"/>
                 <wp:lineTo x="0" y="0"/>
               </wp:wrapPolygon>
             </wp:wrapTight>
@@ -1838,7 +1844,7 @@
                   <pic:spPr>
                     <a:xfrm>
                       <a:off x="0" y="0"/>
-                      <a:ext cx="3181350" cy="4400550"/>
+                      <a:ext cx="2447290" cy="3385185"/>
                     </a:xfrm>
                     <a:prstGeom prst="rect">
                       <a:avLst/>
@@ -1847,10 +1853,31 @@
                 </pic:pic>
               </a:graphicData>
             </a:graphic>
+            <wp14:sizeRelH relativeFrom="margin">
+              <wp14:pctWidth>0</wp14:pctWidth>
+            </wp14:sizeRelH>
+            <wp14:sizeRelV relativeFrom="margin">
+              <wp14:pctHeight>0</wp14:pctHeight>
+            </wp14:sizeRelV>
           </wp:anchor>
         </w:drawing>
       </w:r>
     </w:p>
+    <w:p>
+      <w:pPr>
+        <w:pStyle w:val="Heading2"/>
+      </w:pPr>
+      <w:r>
+        <w:t>Jasper Johns: FLAG on orange field</w:t>
+      </w:r>
+    </w:p>
+    <w:p>
+      <w:pPr>
+        <w:pStyle w:val="Heading2"/>
+      </w:pPr>
+    </w:p>
+    <w:p/>
+    <w:p/>
     <w:p>
       <w:r>
         <w:t>As you may have noticed, Johns loves to use objects such as flags as base and works off that as inspiration. Here, he paints the background orange.</w:t>
@@ -2423,8 +2450,6 @@
         </w:rPr>
         <w:t xml:space="preserve"> which</w:t>
       </w:r>
-      <w:bookmarkStart w:id="2" w:name="_GoBack"/>
-      <w:bookmarkEnd w:id="2"/>
       <w:r>
         <w:rPr>
           <w:noProof/>
@@ -2675,11 +2700,14 @@
         <w:t>Having the tool bar on top or bottom will provide equality to both right and left hand dominant users.</w:t>
       </w:r>
     </w:p>
-    <w:p>
-      <w:r>
-        <w:br w:type="page"/>
-      </w:r>
-    </w:p>
+    <w:p/>
+    <w:p/>
+    <w:p/>
+    <w:p/>
+    <w:p/>
+    <w:p/>
+    <w:p/>
+    <w:p/>
     <w:p/>
     <w:p/>
     <w:p/>
@@ -2689,6 +2717,7 @@
         <w:jc w:val="center"/>
       </w:pPr>
       <w:r>
+        <w:lastRenderedPageBreak/>
         <w:t>Technical research</w:t>
       </w:r>
     </w:p>
@@ -2771,7 +2800,6 @@
         <w:t xml:space="preserve">Users would use this tool if they would want to change their size of the brush for precise and detail. </w:t>
       </w:r>
     </w:p>
-    <w:p/>
     <w:p>
       <w:pPr>
         <w:pStyle w:val="Heading1"/>
@@ -2794,19 +2822,14 @@
         <w:rPr>
           <w:color w:val="00B050"/>
         </w:rPr>
-        <w:t>IONAL DRAWING TOOLS</w:t>
-      </w:r>
-    </w:p>
+        <w:t>AL DRAWING TOOLS</w:t>
+      </w:r>
+    </w:p>
+    <w:p/>
     <w:p>
       <w:pPr>
         <w:pStyle w:val="Heading2"/>
       </w:pPr>
-    </w:p>
-    <w:p/>
-    <w:p>
-      <w:pPr>
-        <w:pStyle w:val="Heading2"/>
-      </w:pPr>
       <w:r>
         <w:t>Opacity</w:t>
       </w:r>
@@ -2835,7 +2858,6 @@
     </w:p>
     <w:p>
       <w:r>
-        <w:lastRenderedPageBreak/>
         <w:t xml:space="preserve">To make it simple and effect driven for users, we will have a slider indicating the opacity percentage of your current brush. </w:t>
       </w:r>
     </w:p>
@@ -2853,11 +2875,6 @@
       </w:r>
     </w:p>
     <w:p/>
-    <w:p>
-      <w:pPr>
-        <w:pStyle w:val="Heading2"/>
-      </w:pPr>
-    </w:p>
     <w:p>
       <w:pPr>
         <w:pStyle w:val="Heading2"/>
@@ -2914,7 +2931,10 @@
     </w:p>
     <w:p/>
     <w:p/>
-    <w:p/>
+    <w:p>
+      <w:bookmarkStart w:id="2" w:name="_GoBack"/>
+      <w:bookmarkEnd w:id="2"/>
+    </w:p>
     <w:p>
       <w:pPr>
         <w:pStyle w:val="Heading2"/>
@@ -2962,7 +2982,6 @@
         <w:pStyle w:val="Heading2"/>
       </w:pPr>
       <w:r>
-        <w:lastRenderedPageBreak/>
         <w:t>Letters and Numbers as Stamps</w:t>
       </w:r>
     </w:p>
@@ -2995,17 +3014,9 @@
       </w:r>
     </w:p>
     <w:p/>
-    <w:p/>
-    <w:p/>
-    <w:p>
-      <w:r>
-        <w:br w:type="page"/>
-      </w:r>
-    </w:p>
     <w:p>
       <w:pPr>
         <w:pStyle w:val="Heading1"/>
-        <w:jc w:val="center"/>
       </w:pPr>
       <w:r>
         <w:lastRenderedPageBreak/>
@@ -5323,7 +5334,7 @@
                   <wp:align>right</wp:align>
                 </wp:positionH>
                 <wp:positionV relativeFrom="paragraph">
-                  <wp:posOffset>1288829</wp:posOffset>
+                  <wp:posOffset>1107661</wp:posOffset>
                 </wp:positionV>
                 <wp:extent cx="1160890" cy="1049573"/>
                 <wp:effectExtent l="0" t="0" r="20320" b="17780"/>
@@ -5427,7 +5438,7 @@
           </mc:Choice>
           <mc:Fallback>
             <w:pict>
-              <v:shape w14:anchorId="247CA8DD" id="_x0000_s1033" type="#_x0000_t202" style="position:absolute;margin-left:40.2pt;margin-top:101.5pt;width:91.4pt;height:82.65pt;z-index:251696128;visibility:visible;mso-wrap-style:square;mso-width-percent:0;mso-height-percent:0;mso-wrap-distance-left:9pt;mso-wrap-distance-top:3.6pt;mso-wrap-distance-right:9pt;mso-wrap-distance-bottom:3.6pt;mso-position-horizontal:right;mso-position-horizontal-relative:margin;mso-position-vertical:absolute;mso-position-vertical-relative:text;mso-width-percent:0;mso-height-percent:0;mso-width-relative:margin;mso-height-relative:margin;v-text-anchor:top" o:gfxdata="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">
+              <v:shape w14:anchorId="247CA8DD" id="_x0000_s1033" type="#_x0000_t202" style="position:absolute;margin-left:40.2pt;margin-top:87.2pt;width:91.4pt;height:82.65pt;z-index:251696128;visibility:visible;mso-wrap-style:square;mso-width-percent:0;mso-height-percent:0;mso-wrap-distance-left:9pt;mso-wrap-distance-top:3.6pt;mso-wrap-distance-right:9pt;mso-wrap-distance-bottom:3.6pt;mso-position-horizontal:right;mso-position-horizontal-relative:margin;mso-position-vertical:absolute;mso-position-vertical-relative:text;mso-width-percent:0;mso-height-percent:0;mso-width-relative:margin;mso-height-relative:margin;v-text-anchor:top" o:gfxdata="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">
                 <v:textbox>
                   <w:txbxContent>
                     <w:p>
@@ -5496,10 +5507,10 @@
               <wp:anchor distT="45720" distB="45720" distL="114300" distR="114300" simplePos="0" relativeHeight="251694080" behindDoc="0" locked="0" layoutInCell="1" allowOverlap="1" wp14:anchorId="369D76F0" wp14:editId="51E895C6">
                 <wp:simplePos x="0" y="0"/>
                 <wp:positionH relativeFrom="column">
-                  <wp:posOffset>3021496</wp:posOffset>
+                  <wp:posOffset>2904372</wp:posOffset>
                 </wp:positionH>
                 <wp:positionV relativeFrom="paragraph">
-                  <wp:posOffset>1261635</wp:posOffset>
+                  <wp:posOffset>1090989</wp:posOffset>
                 </wp:positionV>
                 <wp:extent cx="1160890" cy="1049573"/>
                 <wp:effectExtent l="0" t="0" r="20320" b="17780"/>
@@ -5584,7 +5595,7 @@
           </mc:Choice>
           <mc:Fallback>
             <w:pict>
-              <v:shape w14:anchorId="369D76F0" id="_x0000_s1034" type="#_x0000_t202" style="position:absolute;margin-left:237.9pt;margin-top:99.35pt;width:91.4pt;height:82.65pt;z-index:251694080;visibility:visible;mso-wrap-style:square;mso-width-percent:0;mso-height-percent:0;mso-wrap-distance-left:9pt;mso-wrap-distance-top:3.6pt;mso-wrap-distance-right:9pt;mso-wrap-distance-bottom:3.6pt;mso-position-horizontal:absolute;mso-position-horizontal-relative:text;mso-position-vertical:absolute;mso-position-vertical-relative:text;mso-width-percent:0;mso-height-percent:0;mso-width-relative:margin;mso-height-relative:margin;v-text-anchor:top" o:gfxdata="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">
+              <v:shape w14:anchorId="369D76F0" id="_x0000_s1034" type="#_x0000_t202" style="position:absolute;margin-left:228.7pt;margin-top:85.9pt;width:91.4pt;height:82.65pt;z-index:251694080;visibility:visible;mso-wrap-style:square;mso-width-percent:0;mso-height-percent:0;mso-wrap-distance-left:9pt;mso-wrap-distance-top:3.6pt;mso-wrap-distance-right:9pt;mso-wrap-distance-bottom:3.6pt;mso-position-horizontal:absolute;mso-position-horizontal-relative:text;mso-position-vertical:absolute;mso-position-vertical-relative:text;mso-width-percent:0;mso-height-percent:0;mso-width-relative:margin;mso-height-relative:margin;v-text-anchor:top" o:gfxdata="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">
                 <v:textbox>
                   <w:txbxContent>
                     <w:p>
@@ -5633,10 +5644,10 @@
               <wp:anchor distT="45720" distB="45720" distL="114300" distR="114300" simplePos="0" relativeHeight="251692032" behindDoc="0" locked="0" layoutInCell="1" allowOverlap="1" wp14:anchorId="0F0F699A" wp14:editId="5D52F317">
                 <wp:simplePos x="0" y="0"/>
                 <wp:positionH relativeFrom="column">
-                  <wp:posOffset>437322</wp:posOffset>
+                  <wp:posOffset>564471</wp:posOffset>
                 </wp:positionH>
                 <wp:positionV relativeFrom="paragraph">
-                  <wp:posOffset>1303489</wp:posOffset>
+                  <wp:posOffset>1175430</wp:posOffset>
                 </wp:positionV>
                 <wp:extent cx="1160890" cy="1049573"/>
                 <wp:effectExtent l="0" t="0" r="20320" b="17780"/>
@@ -5727,7 +5738,7 @@
           </mc:Choice>
           <mc:Fallback>
             <w:pict>
-              <v:shape w14:anchorId="0F0F699A" id="_x0000_s1035" type="#_x0000_t202" style="position:absolute;margin-left:34.45pt;margin-top:102.65pt;width:91.4pt;height:82.65pt;z-index:251692032;visibility:visible;mso-wrap-style:square;mso-width-percent:0;mso-height-percent:0;mso-wrap-distance-left:9pt;mso-wrap-distance-top:3.6pt;mso-wrap-distance-right:9pt;mso-wrap-distance-bottom:3.6pt;mso-position-horizontal:absolute;mso-position-horizontal-relative:text;mso-position-vertical:absolute;mso-position-vertical-relative:text;mso-width-percent:0;mso-height-percent:0;mso-width-relative:margin;mso-height-relative:margin;v-text-anchor:top" o:gfxdata="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">
+              <v:shape w14:anchorId="0F0F699A" id="_x0000_s1035" type="#_x0000_t202" style="position:absolute;margin-left:44.45pt;margin-top:92.55pt;width:91.4pt;height:82.65pt;z-index:251692032;visibility:visible;mso-wrap-style:square;mso-width-percent:0;mso-height-percent:0;mso-wrap-distance-left:9pt;mso-wrap-distance-top:3.6pt;mso-wrap-distance-right:9pt;mso-wrap-distance-bottom:3.6pt;mso-position-horizontal:absolute;mso-position-horizontal-relative:text;mso-position-vertical:absolute;mso-position-vertical-relative:text;mso-width-percent:0;mso-height-percent:0;mso-width-relative:margin;mso-height-relative:margin;v-text-anchor:top" o:gfxdata="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">
                 <v:textbox>
                   <w:txbxContent>
                     <w:p>

</xml_diff>